<commit_message>
Theoretical - Task 1
</commit_message>
<xml_diff>
--- a/210041131_Rumman Adib_Week 2.docx
+++ b/210041131_Rumman Adib_Week 2.docx
@@ -392,7 +392,7 @@
         </w:rPr>
         <w:t xml:space="preserve"> Repository: </w:t>
       </w:r>
-      <w:hyperlink r:id="rId4" w:history="1">
+      <w:hyperlink r:id="rId6" w:history="1">
         <w:r>
           <w:rPr>
             <w:rStyle w:val="Hyperlink"/>
@@ -553,21 +553,580 @@
     </w:p>
     <w:p>
       <w:pPr>
-        <w:rPr>
-          <w:rFonts w:ascii="Times New Roman" w:hAnsi="Times New Roman" w:cs="Times New Roman"/>
-          <w:sz w:val="28"/>
-          <w:szCs w:val="28"/>
-        </w:rPr>
-      </w:pPr>
-      <w:r>
-        <w:rPr>
-          <w:rFonts w:ascii="Times New Roman" w:hAnsi="Times New Roman" w:cs="Times New Roman"/>
-          <w:sz w:val="28"/>
-          <w:szCs w:val="28"/>
-        </w:rPr>
-        <w:t>1.</w:t>
-      </w:r>
-      <w:r>
+        <w:pStyle w:val="ListParagraph"/>
+        <w:numPr>
+          <w:ilvl w:val="0"/>
+          <w:numId w:val="1"/>
+        </w:numPr>
+        <w:rPr>
+          <w:rFonts w:ascii="Times New Roman" w:hAnsi="Times New Roman" w:cs="Times New Roman"/>
+          <w:sz w:val="28"/>
+          <w:szCs w:val="28"/>
+        </w:rPr>
+      </w:pPr>
+      <w:hyperlink r:id="rId7" w:history="1">
+        <w:r>
+          <w:rPr>
+            <w:rStyle w:val="Hyperlink"/>
+            <w:rFonts w:ascii="Times New Roman" w:hAnsi="Times New Roman" w:cs="Times New Roman"/>
+            <w:sz w:val="28"/>
+            <w:szCs w:val="28"/>
+          </w:rPr>
+          <w:t>https://learnopencv.com/image-resizing-with-opencv/</w:t>
+        </w:r>
+      </w:hyperlink>
+    </w:p>
+    <w:p>
+      <w:pPr>
+        <w:pStyle w:val="ListParagraph"/>
+        <w:numPr>
+          <w:ilvl w:val="0"/>
+          <w:numId w:val="1"/>
+        </w:numPr>
+        <w:rPr>
+          <w:rFonts w:ascii="Times New Roman" w:hAnsi="Times New Roman" w:cs="Times New Roman"/>
+          <w:sz w:val="28"/>
+          <w:szCs w:val="28"/>
+        </w:rPr>
+      </w:pPr>
+      <w:hyperlink r:id="rId8" w:history="1">
+        <w:r>
+          <w:rPr>
+            <w:rStyle w:val="Hyperlink"/>
+            <w:rFonts w:ascii="Times New Roman" w:hAnsi="Times New Roman" w:cs="Times New Roman"/>
+            <w:sz w:val="28"/>
+            <w:szCs w:val="28"/>
+          </w:rPr>
+          <w:t>https://www.tutorialspoint.com/color-identification-in-images-using-python-and-opencv</w:t>
+        </w:r>
+      </w:hyperlink>
+    </w:p>
+    <w:p>
+      <w:pPr>
+        <w:pStyle w:val="ListParagraph"/>
+        <w:numPr>
+          <w:ilvl w:val="0"/>
+          <w:numId w:val="1"/>
+        </w:numPr>
+        <w:rPr>
+          <w:rFonts w:ascii="Times New Roman" w:hAnsi="Times New Roman" w:cs="Times New Roman"/>
+          <w:sz w:val="28"/>
+          <w:szCs w:val="28"/>
+        </w:rPr>
+      </w:pPr>
+      <w:hyperlink r:id="rId9" w:history="1">
+        <w:r>
+          <w:rPr>
+            <w:rStyle w:val="Hyperlink"/>
+            <w:rFonts w:ascii="Times New Roman" w:hAnsi="Times New Roman" w:cs="Times New Roman"/>
+            <w:sz w:val="28"/>
+            <w:szCs w:val="28"/>
+          </w:rPr>
+          <w:t>https://answers.opencv.org/question/134248/how-to-define-the-lower-and-upper-range-of-a-color/</w:t>
+        </w:r>
+      </w:hyperlink>
+    </w:p>
+    <w:p>
+      <w:pPr>
+        <w:pStyle w:val="ListParagraph"/>
+        <w:numPr>
+          <w:ilvl w:val="0"/>
+          <w:numId w:val="1"/>
+        </w:numPr>
+        <w:rPr>
+          <w:rFonts w:ascii="Times New Roman" w:hAnsi="Times New Roman" w:cs="Times New Roman"/>
+          <w:sz w:val="28"/>
+          <w:szCs w:val="28"/>
+        </w:rPr>
+      </w:pPr>
+      <w:hyperlink r:id="rId10" w:history="1">
+        <w:r>
+          <w:rPr>
+            <w:rStyle w:val="Hyperlink"/>
+            <w:rFonts w:ascii="Times New Roman" w:hAnsi="Times New Roman" w:cs="Times New Roman"/>
+            <w:sz w:val="28"/>
+            <w:szCs w:val="28"/>
+          </w:rPr>
+          <w:t>https://stackoverflow.com/questions/10948589/choosing-the-correct-upper-and-lower-hsv-boundaries-for-color-detection-withcv</w:t>
+        </w:r>
+      </w:hyperlink>
+    </w:p>
+    <w:p>
+      <w:pPr>
+        <w:pStyle w:val="ListParagraph"/>
+        <w:numPr>
+          <w:ilvl w:val="0"/>
+          <w:numId w:val="1"/>
+        </w:numPr>
+        <w:rPr>
+          <w:rFonts w:ascii="Times New Roman" w:hAnsi="Times New Roman" w:cs="Times New Roman"/>
+          <w:sz w:val="28"/>
+          <w:szCs w:val="28"/>
+        </w:rPr>
+      </w:pPr>
+      <w:hyperlink r:id="rId11" w:anchor=":~:text=The%20HSV%20values%20for%20true,10%20and%20160%20to%20180" w:history="1">
+        <w:r>
+          <w:rPr>
+            <w:rStyle w:val="Hyperlink"/>
+            <w:rFonts w:ascii="Times New Roman" w:hAnsi="Times New Roman" w:cs="Times New Roman"/>
+            <w:sz w:val="28"/>
+            <w:szCs w:val="28"/>
+          </w:rPr>
+          <w:t>https://cvexplained.wordpress.com/2020/04/28/color-detection-hsv/#:~:text=The%20HSV%20values%20for%20true,10%20and%20160%20to%20180</w:t>
+        </w:r>
+      </w:hyperlink>
+      <w:r>
+        <w:rPr>
+          <w:rFonts w:ascii="Times New Roman" w:hAnsi="Times New Roman" w:cs="Times New Roman"/>
+          <w:sz w:val="28"/>
+          <w:szCs w:val="28"/>
+        </w:rPr>
+        <w:t>.</w:t>
+      </w:r>
+      <w:r>
+        <w:rPr>
+          <w:rFonts w:ascii="Times New Roman" w:hAnsi="Times New Roman" w:cs="Times New Roman"/>
+          <w:sz w:val="28"/>
+          <w:szCs w:val="28"/>
+        </w:rPr>
+        <w:t xml:space="preserve"> [red]</w:t>
+      </w:r>
+    </w:p>
+    <w:p>
+      <w:pPr>
+        <w:pStyle w:val="ListParagraph"/>
+        <w:numPr>
+          <w:ilvl w:val="0"/>
+          <w:numId w:val="1"/>
+        </w:numPr>
+        <w:rPr>
+          <w:rFonts w:ascii="Times New Roman" w:hAnsi="Times New Roman" w:cs="Times New Roman"/>
+          <w:sz w:val="28"/>
+          <w:szCs w:val="28"/>
+        </w:rPr>
+      </w:pPr>
+      <w:hyperlink r:id="rId12" w:anchor=":~:text=We%20can%20do%20this%20by,179%2C%2062%2C%20255" w:history="1">
+        <w:r>
+          <w:rPr>
+            <w:rStyle w:val="Hyperlink"/>
+            <w:rFonts w:ascii="Times New Roman" w:hAnsi="Times New Roman" w:cs="Times New Roman"/>
+            <w:sz w:val="28"/>
+            <w:szCs w:val="28"/>
+          </w:rPr>
+          <w:t>https://dontrepeatyourself.org/post/color-based-object-detection-with-opencv-and-python/#:~:text=We%20can%20do%20this%20by,179%2C%2062%2C%20255</w:t>
+        </w:r>
+      </w:hyperlink>
+      <w:r>
+        <w:rPr>
+          <w:rFonts w:ascii="Times New Roman" w:hAnsi="Times New Roman" w:cs="Times New Roman"/>
+          <w:sz w:val="28"/>
+          <w:szCs w:val="28"/>
+        </w:rPr>
+        <w:t>)</w:t>
+      </w:r>
+      <w:r>
+        <w:rPr>
+          <w:rFonts w:ascii="Times New Roman" w:hAnsi="Times New Roman" w:cs="Times New Roman"/>
+          <w:sz w:val="28"/>
+          <w:szCs w:val="28"/>
+        </w:rPr>
+        <w:t xml:space="preserve"> [white]</w:t>
+      </w:r>
+    </w:p>
+    <w:p>
+      <w:pPr>
+        <w:pStyle w:val="ListParagraph"/>
+        <w:numPr>
+          <w:ilvl w:val="0"/>
+          <w:numId w:val="1"/>
+        </w:numPr>
+        <w:rPr>
+          <w:rFonts w:ascii="Times New Roman" w:hAnsi="Times New Roman" w:cs="Times New Roman"/>
+          <w:sz w:val="28"/>
+          <w:szCs w:val="28"/>
+        </w:rPr>
+      </w:pPr>
+      <w:hyperlink r:id="rId13" w:history="1">
+        <w:r>
+          <w:rPr>
+            <w:rStyle w:val="Hyperlink"/>
+            <w:rFonts w:ascii="Times New Roman" w:hAnsi="Times New Roman" w:cs="Times New Roman"/>
+            <w:sz w:val="28"/>
+            <w:szCs w:val="28"/>
+          </w:rPr>
+          <w:t>https://stackoverflow.com/questions/67964158/how-to-understand-the-max-function-in-opencv-python</w:t>
+        </w:r>
+      </w:hyperlink>
+    </w:p>
+    <w:p>
+      <w:pPr>
+        <w:pStyle w:val="ListParagraph"/>
+        <w:numPr>
+          <w:ilvl w:val="0"/>
+          <w:numId w:val="1"/>
+        </w:numPr>
+        <w:rPr>
+          <w:rFonts w:ascii="Times New Roman" w:hAnsi="Times New Roman" w:cs="Times New Roman"/>
+          <w:sz w:val="28"/>
+          <w:szCs w:val="28"/>
+        </w:rPr>
+      </w:pPr>
+      <w:hyperlink r:id="rId14" w:history="1">
+        <w:r>
+          <w:rPr>
+            <w:rStyle w:val="Hyperlink"/>
+            <w:rFonts w:ascii="Times New Roman" w:hAnsi="Times New Roman" w:cs="Times New Roman"/>
+            <w:sz w:val="28"/>
+            <w:szCs w:val="28"/>
+          </w:rPr>
+          <w:t>https://stackoverflow.com/questions/53935359/how-to-find-out-average-pixel-value-of-an-image-scanning-it-from-top-and-bottom</w:t>
+        </w:r>
+      </w:hyperlink>
+    </w:p>
+    <w:p>
+      <w:pPr>
+        <w:pStyle w:val="ListParagraph"/>
+        <w:numPr>
+          <w:ilvl w:val="0"/>
+          <w:numId w:val="1"/>
+        </w:numPr>
+        <w:rPr>
+          <w:rFonts w:ascii="Times New Roman" w:hAnsi="Times New Roman" w:cs="Times New Roman"/>
+          <w:sz w:val="28"/>
+          <w:szCs w:val="28"/>
+        </w:rPr>
+      </w:pPr>
+      <w:hyperlink r:id="rId15" w:anchor=":~:text=NumPy%20count_nonzero()%20function%20in,arr%20%2C%20axis%20%2C%20and%20keepdims%20" w:history="1">
+        <w:r>
+          <w:rPr>
+            <w:rStyle w:val="Hyperlink"/>
+            <w:rFonts w:ascii="Times New Roman" w:hAnsi="Times New Roman" w:cs="Times New Roman"/>
+            <w:sz w:val="28"/>
+            <w:szCs w:val="28"/>
+          </w:rPr>
+          <w:t>https://sparkbyexamples.com/numpy/numpy-count-nonzero-values-in-python/#:~:text=NumPy%20count_nonzero()%20function%20in,arr%20%2C%20axis%20%2C%20and%20keepdims%20</w:t>
+        </w:r>
+      </w:hyperlink>
+      <w:r>
+        <w:rPr>
+          <w:rFonts w:ascii="Times New Roman" w:hAnsi="Times New Roman" w:cs="Times New Roman"/>
+          <w:sz w:val="28"/>
+          <w:szCs w:val="28"/>
+        </w:rPr>
+        <w:t>.</w:t>
+      </w:r>
+    </w:p>
+    <w:p>
+      <w:pPr>
+        <w:pStyle w:val="ListParagraph"/>
+        <w:numPr>
+          <w:ilvl w:val="0"/>
+          <w:numId w:val="1"/>
+        </w:numPr>
+        <w:rPr>
+          <w:rFonts w:ascii="Times New Roman" w:hAnsi="Times New Roman" w:cs="Times New Roman"/>
+          <w:sz w:val="28"/>
+          <w:szCs w:val="28"/>
+        </w:rPr>
+      </w:pPr>
+    </w:p>
+    <w:p>
+      <w:pPr>
+        <w:rPr>
+          <w:rFonts w:ascii="Times New Roman" w:hAnsi="Times New Roman" w:cs="Times New Roman"/>
+          <w:sz w:val="28"/>
+          <w:szCs w:val="28"/>
+        </w:rPr>
+      </w:pPr>
+    </w:p>
+    <w:p>
+      <w:pPr>
+        <w:rPr>
+          <w:rFonts w:ascii="Times New Roman" w:hAnsi="Times New Roman" w:cs="Times New Roman"/>
+          <w:sz w:val="28"/>
+          <w:szCs w:val="28"/>
+        </w:rPr>
+      </w:pPr>
+    </w:p>
+    <w:p>
+      <w:pPr>
+        <w:rPr>
+          <w:rFonts w:ascii="Times New Roman" w:hAnsi="Times New Roman" w:cs="Times New Roman"/>
+          <w:sz w:val="28"/>
+          <w:szCs w:val="28"/>
+        </w:rPr>
+      </w:pPr>
+    </w:p>
+    <w:p>
+      <w:pPr>
+        <w:rPr>
+          <w:rFonts w:ascii="Times New Roman" w:hAnsi="Times New Roman" w:cs="Times New Roman"/>
+          <w:sz w:val="28"/>
+          <w:szCs w:val="28"/>
+        </w:rPr>
+      </w:pPr>
+    </w:p>
+    <w:p>
+      <w:pPr>
+        <w:rPr>
+          <w:rFonts w:ascii="Times New Roman" w:hAnsi="Times New Roman" w:cs="Times New Roman"/>
+          <w:sz w:val="28"/>
+          <w:szCs w:val="28"/>
+        </w:rPr>
+      </w:pPr>
+    </w:p>
+    <w:p>
+      <w:pPr>
+        <w:rPr>
+          <w:rFonts w:ascii="Times New Roman" w:hAnsi="Times New Roman" w:cs="Times New Roman"/>
+          <w:sz w:val="28"/>
+          <w:szCs w:val="28"/>
+        </w:rPr>
+      </w:pPr>
+    </w:p>
+    <w:p>
+      <w:pPr>
+        <w:rPr>
+          <w:rFonts w:ascii="Times New Roman" w:hAnsi="Times New Roman" w:cs="Times New Roman"/>
+          <w:sz w:val="28"/>
+          <w:szCs w:val="28"/>
+        </w:rPr>
+      </w:pPr>
+    </w:p>
+    <w:p>
+      <w:pPr>
+        <w:rPr>
+          <w:rFonts w:ascii="Times New Roman" w:hAnsi="Times New Roman" w:cs="Times New Roman"/>
+          <w:sz w:val="28"/>
+          <w:szCs w:val="28"/>
+        </w:rPr>
+      </w:pPr>
+    </w:p>
+    <w:p>
+      <w:pPr>
+        <w:rPr>
+          <w:rFonts w:ascii="Times New Roman" w:hAnsi="Times New Roman" w:cs="Times New Roman"/>
+          <w:sz w:val="28"/>
+          <w:szCs w:val="28"/>
+        </w:rPr>
+      </w:pPr>
+    </w:p>
+    <w:p>
+      <w:pPr>
+        <w:rPr>
+          <w:rFonts w:ascii="Times New Roman" w:hAnsi="Times New Roman" w:cs="Times New Roman"/>
+          <w:sz w:val="28"/>
+          <w:szCs w:val="28"/>
+        </w:rPr>
+      </w:pPr>
+    </w:p>
+    <w:p>
+      <w:pPr>
+        <w:rPr>
+          <w:rFonts w:ascii="Times New Roman" w:hAnsi="Times New Roman" w:cs="Times New Roman"/>
+          <w:sz w:val="28"/>
+          <w:szCs w:val="28"/>
+        </w:rPr>
+      </w:pPr>
+    </w:p>
+    <w:p>
+      <w:pPr>
+        <w:rPr>
+          <w:rFonts w:ascii="Times New Roman" w:hAnsi="Times New Roman" w:cs="Times New Roman"/>
+          <w:sz w:val="28"/>
+          <w:szCs w:val="28"/>
+        </w:rPr>
+      </w:pPr>
+    </w:p>
+    <w:p>
+      <w:pPr>
+        <w:rPr>
+          <w:rFonts w:ascii="Times New Roman" w:hAnsi="Times New Roman" w:cs="Times New Roman"/>
+          <w:sz w:val="28"/>
+          <w:szCs w:val="28"/>
+        </w:rPr>
+      </w:pPr>
+    </w:p>
+    <w:p>
+      <w:pPr>
+        <w:rPr>
+          <w:rFonts w:ascii="Times New Roman" w:hAnsi="Times New Roman" w:cs="Times New Roman"/>
+          <w:sz w:val="28"/>
+          <w:szCs w:val="28"/>
+        </w:rPr>
+      </w:pPr>
+    </w:p>
+    <w:p>
+      <w:pPr>
+        <w:rPr>
+          <w:rFonts w:ascii="Times New Roman" w:hAnsi="Times New Roman" w:cs="Times New Roman"/>
+          <w:sz w:val="28"/>
+          <w:szCs w:val="28"/>
+        </w:rPr>
+      </w:pPr>
+    </w:p>
+    <w:p>
+      <w:pPr>
+        <w:rPr>
+          <w:rFonts w:ascii="Times New Roman" w:hAnsi="Times New Roman" w:cs="Times New Roman"/>
+          <w:sz w:val="28"/>
+          <w:szCs w:val="28"/>
+        </w:rPr>
+      </w:pPr>
+    </w:p>
+    <w:p>
+      <w:pPr>
+        <w:rPr>
+          <w:rFonts w:ascii="Times New Roman" w:hAnsi="Times New Roman" w:cs="Times New Roman"/>
+          <w:sz w:val="28"/>
+          <w:szCs w:val="28"/>
+        </w:rPr>
+      </w:pPr>
+    </w:p>
+    <w:p>
+      <w:pPr>
+        <w:rPr>
+          <w:rFonts w:ascii="Times New Roman" w:hAnsi="Times New Roman" w:cs="Times New Roman"/>
+          <w:sz w:val="28"/>
+          <w:szCs w:val="28"/>
+        </w:rPr>
+      </w:pPr>
+    </w:p>
+    <w:p>
+      <w:pPr>
+        <w:rPr>
+          <w:rFonts w:ascii="Times New Roman" w:hAnsi="Times New Roman" w:cs="Times New Roman"/>
+          <w:sz w:val="28"/>
+          <w:szCs w:val="28"/>
+        </w:rPr>
+      </w:pPr>
+    </w:p>
+    <w:p>
+      <w:pPr>
+        <w:rPr>
+          <w:rFonts w:ascii="Times New Roman" w:hAnsi="Times New Roman" w:cs="Times New Roman"/>
+          <w:sz w:val="28"/>
+          <w:szCs w:val="28"/>
+        </w:rPr>
+      </w:pPr>
+    </w:p>
+    <w:p>
+      <w:pPr>
+        <w:rPr>
+          <w:rFonts w:ascii="Times New Roman" w:hAnsi="Times New Roman" w:cs="Times New Roman"/>
+          <w:sz w:val="28"/>
+          <w:szCs w:val="28"/>
+        </w:rPr>
+      </w:pPr>
+    </w:p>
+    <w:p>
+      <w:pPr>
+        <w:rPr>
+          <w:rFonts w:ascii="Times New Roman" w:hAnsi="Times New Roman" w:cs="Times New Roman"/>
+          <w:sz w:val="28"/>
+          <w:szCs w:val="28"/>
+        </w:rPr>
+      </w:pPr>
+    </w:p>
+    <w:p>
+      <w:pPr>
+        <w:rPr>
+          <w:rFonts w:ascii="Times New Roman" w:hAnsi="Times New Roman" w:cs="Times New Roman"/>
+          <w:sz w:val="28"/>
+          <w:szCs w:val="28"/>
+        </w:rPr>
+      </w:pPr>
+    </w:p>
+    <w:p>
+      <w:pPr>
+        <w:jc w:val="center"/>
+        <w:rPr>
+          <w:rFonts w:ascii="Times New Roman" w:hAnsi="Times New Roman" w:cs="Times New Roman"/>
+          <w:b/>
+          <w:bCs/>
+          <w:sz w:val="40"/>
+          <w:szCs w:val="40"/>
+        </w:rPr>
+      </w:pPr>
+      <w:r>
+        <w:rPr>
+          <w:rFonts w:ascii="Times New Roman" w:hAnsi="Times New Roman" w:cs="Times New Roman"/>
+          <w:b/>
+          <w:bCs/>
+          <w:sz w:val="40"/>
+          <w:szCs w:val="40"/>
+        </w:rPr>
+        <w:t>THEORETICAL PART</w:t>
+      </w:r>
+    </w:p>
+    <w:p>
+      <w:pPr>
+        <w:jc w:val="center"/>
+        <w:rPr>
+          <w:rFonts w:ascii="Times New Roman" w:hAnsi="Times New Roman" w:cs="Times New Roman"/>
+          <w:b/>
+          <w:bCs/>
+          <w:sz w:val="40"/>
+          <w:szCs w:val="40"/>
+        </w:rPr>
+      </w:pPr>
+    </w:p>
+    <w:p>
+      <w:pPr>
+        <w:rPr>
+          <w:rFonts w:ascii="Times New Roman" w:hAnsi="Times New Roman" w:cs="Times New Roman"/>
+          <w:sz w:val="28"/>
+          <w:szCs w:val="28"/>
+        </w:rPr>
+      </w:pPr>
+      <w:r>
+        <w:rPr>
+          <w:rFonts w:ascii="Times New Roman" w:hAnsi="Times New Roman" w:cs="Times New Roman"/>
+          <w:sz w:val="28"/>
+          <w:szCs w:val="28"/>
+        </w:rPr>
+        <w:t>TASK 1:</w:t>
+      </w:r>
+    </w:p>
+    <w:p>
+      <w:pPr>
+        <w:rPr>
+          <w:rFonts w:ascii="Times New Roman" w:hAnsi="Times New Roman" w:cs="Times New Roman"/>
+          <w:sz w:val="28"/>
+          <w:szCs w:val="28"/>
+        </w:rPr>
+      </w:pPr>
+    </w:p>
+    <w:p>
+      <w:pPr>
+        <w:rPr>
+          <w:rFonts w:ascii="Times New Roman" w:hAnsi="Times New Roman" w:cs="Times New Roman"/>
+          <w:sz w:val="28"/>
+          <w:szCs w:val="28"/>
+        </w:rPr>
+      </w:pPr>
+      <w:r>
+        <w:rPr>
+          <w:rFonts w:ascii="Times New Roman" w:hAnsi="Times New Roman" w:cs="Times New Roman"/>
+          <w:sz w:val="28"/>
+          <w:szCs w:val="28"/>
+        </w:rPr>
+        <w:t>If I’m in a scenario where a rover is deployed in a remote and vast area, the LoRa module would be a better choice than a generic Radio</w:t>
+      </w:r>
+      <w:r>
+        <w:rPr>
+          <w:rFonts w:ascii="Times New Roman" w:hAnsi="Times New Roman" w:cs="Times New Roman"/>
+          <w:sz w:val="28"/>
+          <w:szCs w:val="28"/>
+        </w:rPr>
+        <w:t xml:space="preserve"> frequency module.</w:t>
+      </w:r>
+      <w:r>
+        <w:rPr>
+          <w:rFonts w:ascii="Times New Roman" w:hAnsi="Times New Roman" w:cs="Times New Roman"/>
+          <w:sz w:val="28"/>
+          <w:szCs w:val="28"/>
+        </w:rPr>
         <w:t xml:space="preserve"> </w:t>
       </w:r>
       <w:r>
@@ -576,8 +1135,995 @@
           <w:sz w:val="28"/>
           <w:szCs w:val="28"/>
         </w:rPr>
-        <w:t>https://learnopencv.com/image-resizing-with-opencv/</w:t>
-      </w:r>
+        <w:t xml:space="preserve">This choice has been taken considering several factors such as range, power consumption, data transmission rate, and the connectivity performance in challenging environments. </w:t>
+      </w:r>
+    </w:p>
+    <w:p>
+      <w:pPr>
+        <w:rPr>
+          <w:rFonts w:ascii="Times New Roman" w:hAnsi="Times New Roman" w:cs="Times New Roman"/>
+          <w:sz w:val="28"/>
+          <w:szCs w:val="28"/>
+        </w:rPr>
+      </w:pPr>
+    </w:p>
+    <w:p>
+      <w:pPr>
+        <w:rPr>
+          <w:rFonts w:ascii="Times New Roman" w:hAnsi="Times New Roman" w:cs="Times New Roman"/>
+          <w:sz w:val="28"/>
+          <w:szCs w:val="28"/>
+        </w:rPr>
+      </w:pPr>
+      <w:r>
+        <w:rPr>
+          <w:rFonts w:ascii="Times New Roman" w:hAnsi="Times New Roman" w:cs="Times New Roman"/>
+          <w:sz w:val="28"/>
+          <w:szCs w:val="28"/>
+          <w:u w:val="single"/>
+        </w:rPr>
+        <w:t>Justification</w:t>
+      </w:r>
+      <w:r>
+        <w:rPr>
+          <w:rFonts w:ascii="Times New Roman" w:hAnsi="Times New Roman" w:cs="Times New Roman"/>
+          <w:sz w:val="28"/>
+          <w:szCs w:val="28"/>
+        </w:rPr>
+        <w:t xml:space="preserve">: </w:t>
+      </w:r>
+      <w:r>
+        <w:rPr>
+          <w:rFonts w:ascii="Times New Roman" w:hAnsi="Times New Roman" w:cs="Times New Roman"/>
+          <w:sz w:val="28"/>
+          <w:szCs w:val="28"/>
+        </w:rPr>
+        <w:t xml:space="preserve">LoRa (Long-Range) is an RF modulation technology specifically engineered for long distance communication. It provides up to 15 KM line of sight distance coverage. </w:t>
+      </w:r>
+      <w:proofErr w:type="gramStart"/>
+      <w:r>
+        <w:rPr>
+          <w:rFonts w:ascii="Times New Roman" w:hAnsi="Times New Roman" w:cs="Times New Roman"/>
+          <w:sz w:val="28"/>
+          <w:szCs w:val="28"/>
+        </w:rPr>
+        <w:t>Thus</w:t>
+      </w:r>
+      <w:proofErr w:type="gramEnd"/>
+      <w:r>
+        <w:rPr>
+          <w:rFonts w:ascii="Times New Roman" w:hAnsi="Times New Roman" w:cs="Times New Roman"/>
+          <w:sz w:val="28"/>
+          <w:szCs w:val="28"/>
+        </w:rPr>
+        <w:t xml:space="preserve"> this technology makes more useful in the scenario where a rover is deployed in a remote and vast area.</w:t>
+      </w:r>
+      <w:r>
+        <w:rPr>
+          <w:rFonts w:ascii="Times New Roman" w:hAnsi="Times New Roman" w:cs="Times New Roman"/>
+          <w:sz w:val="28"/>
+          <w:szCs w:val="28"/>
+        </w:rPr>
+        <w:t xml:space="preserve"> Using the LoRa Wan gateway, the 4G internet can be connected to the LoRa, providing a greater area coverage for communication.</w:t>
+      </w:r>
+      <w:r>
+        <w:rPr>
+          <w:rFonts w:ascii="Times New Roman" w:hAnsi="Times New Roman" w:cs="Times New Roman"/>
+          <w:sz w:val="28"/>
+          <w:szCs w:val="28"/>
+        </w:rPr>
+        <w:t xml:space="preserve"> The generic RF module also has good range of coverage, but not as useful for the scenario. </w:t>
+      </w:r>
+      <w:proofErr w:type="gramStart"/>
+      <w:r>
+        <w:rPr>
+          <w:rFonts w:ascii="Times New Roman" w:hAnsi="Times New Roman" w:cs="Times New Roman"/>
+          <w:sz w:val="28"/>
+          <w:szCs w:val="28"/>
+        </w:rPr>
+        <w:t>Also</w:t>
+      </w:r>
+      <w:proofErr w:type="gramEnd"/>
+      <w:r>
+        <w:rPr>
+          <w:rFonts w:ascii="Times New Roman" w:hAnsi="Times New Roman" w:cs="Times New Roman"/>
+          <w:sz w:val="28"/>
+          <w:szCs w:val="28"/>
+        </w:rPr>
+        <w:t xml:space="preserve"> the distance varies with extenders like antenna, or the level of frequency or power. In terms of power consumption, a generic RF model r</w:t>
+      </w:r>
+      <w:r>
+        <w:rPr>
+          <w:rFonts w:ascii="Times New Roman" w:hAnsi="Times New Roman" w:cs="Times New Roman"/>
+          <w:sz w:val="28"/>
+          <w:szCs w:val="28"/>
+        </w:rPr>
+        <w:t>eceiver suppl</w:t>
+      </w:r>
+      <w:r>
+        <w:rPr>
+          <w:rFonts w:ascii="Times New Roman" w:hAnsi="Times New Roman" w:cs="Times New Roman"/>
+          <w:sz w:val="28"/>
+          <w:szCs w:val="28"/>
+        </w:rPr>
+        <w:t>ies</w:t>
+      </w:r>
+      <w:r>
+        <w:rPr>
+          <w:rFonts w:ascii="Times New Roman" w:hAnsi="Times New Roman" w:cs="Times New Roman"/>
+          <w:sz w:val="28"/>
+          <w:szCs w:val="28"/>
+        </w:rPr>
+        <w:t xml:space="preserve"> 3.5 mA</w:t>
+      </w:r>
+      <w:r>
+        <w:rPr>
+          <w:rFonts w:ascii="Times New Roman" w:hAnsi="Times New Roman" w:cs="Times New Roman"/>
+          <w:sz w:val="28"/>
+          <w:szCs w:val="28"/>
+        </w:rPr>
+        <w:t xml:space="preserve"> current, with an </w:t>
+      </w:r>
+      <w:r>
+        <w:rPr>
+          <w:rFonts w:ascii="Times New Roman" w:hAnsi="Times New Roman" w:cs="Times New Roman"/>
+          <w:sz w:val="28"/>
+          <w:szCs w:val="28"/>
+        </w:rPr>
+        <w:t xml:space="preserve">operating </w:t>
+      </w:r>
+      <w:r>
+        <w:rPr>
+          <w:rFonts w:ascii="Times New Roman" w:hAnsi="Times New Roman" w:cs="Times New Roman"/>
+          <w:sz w:val="28"/>
+          <w:szCs w:val="28"/>
+        </w:rPr>
+        <w:t xml:space="preserve">5V </w:t>
+      </w:r>
+      <w:r>
+        <w:rPr>
+          <w:rFonts w:ascii="Times New Roman" w:hAnsi="Times New Roman" w:cs="Times New Roman"/>
+          <w:sz w:val="28"/>
+          <w:szCs w:val="28"/>
+        </w:rPr>
+        <w:t>voltage of receiv</w:t>
+      </w:r>
+      <w:r>
+        <w:rPr>
+          <w:rFonts w:ascii="Times New Roman" w:hAnsi="Times New Roman" w:cs="Times New Roman"/>
+          <w:sz w:val="28"/>
+          <w:szCs w:val="28"/>
+        </w:rPr>
+        <w:t xml:space="preserve">er’s end. </w:t>
+      </w:r>
+      <w:r>
+        <w:rPr>
+          <w:rFonts w:ascii="Times New Roman" w:hAnsi="Times New Roman" w:cs="Times New Roman"/>
+          <w:sz w:val="28"/>
+          <w:szCs w:val="28"/>
+        </w:rPr>
+        <w:t xml:space="preserve">But a LoRa RF module </w:t>
+      </w:r>
+      <w:r>
+        <w:rPr>
+          <w:rFonts w:ascii="Times New Roman" w:hAnsi="Times New Roman" w:cs="Times New Roman"/>
+          <w:sz w:val="28"/>
+          <w:szCs w:val="28"/>
+        </w:rPr>
+        <w:t>draws only 4.2 milliamperes (mA) with an RF output power of +22 dBm</w:t>
+      </w:r>
+      <w:r>
+        <w:rPr>
+          <w:rFonts w:ascii="Times New Roman" w:hAnsi="Times New Roman" w:cs="Times New Roman"/>
+          <w:sz w:val="28"/>
+          <w:szCs w:val="28"/>
+        </w:rPr>
+        <w:t>, w</w:t>
+      </w:r>
+      <w:r>
+        <w:rPr>
+          <w:rFonts w:ascii="Times New Roman" w:hAnsi="Times New Roman" w:cs="Times New Roman"/>
+          <w:sz w:val="28"/>
+          <w:szCs w:val="28"/>
+        </w:rPr>
+        <w:t>hen transmitting or receiving data</w:t>
+      </w:r>
+      <w:r>
+        <w:rPr>
+          <w:rFonts w:ascii="Times New Roman" w:hAnsi="Times New Roman" w:cs="Times New Roman"/>
+          <w:sz w:val="28"/>
+          <w:szCs w:val="28"/>
+        </w:rPr>
+        <w:t xml:space="preserve">. </w:t>
+      </w:r>
+      <w:proofErr w:type="gramStart"/>
+      <w:r>
+        <w:rPr>
+          <w:rFonts w:ascii="Times New Roman" w:hAnsi="Times New Roman" w:cs="Times New Roman"/>
+          <w:sz w:val="28"/>
+          <w:szCs w:val="28"/>
+        </w:rPr>
+        <w:t>So</w:t>
+      </w:r>
+      <w:proofErr w:type="gramEnd"/>
+      <w:r>
+        <w:rPr>
+          <w:rFonts w:ascii="Times New Roman" w:hAnsi="Times New Roman" w:cs="Times New Roman"/>
+          <w:sz w:val="28"/>
+          <w:szCs w:val="28"/>
+        </w:rPr>
+        <w:t xml:space="preserve"> it is very Low Power consuming technology. The LoRa module has a data transmission rate of 50Kbps, which is relatively low than a generic RF module’s data transmission rate, mainly because it is </w:t>
+      </w:r>
+      <w:r>
+        <w:rPr>
+          <w:rFonts w:ascii="Times New Roman" w:hAnsi="Times New Roman" w:cs="Times New Roman"/>
+          <w:sz w:val="28"/>
+          <w:szCs w:val="28"/>
+        </w:rPr>
+        <w:t>typically used for short-range communication between t</w:t>
+      </w:r>
+      <w:r>
+        <w:rPr>
+          <w:rFonts w:ascii="Times New Roman" w:hAnsi="Times New Roman" w:cs="Times New Roman"/>
+          <w:sz w:val="28"/>
+          <w:szCs w:val="28"/>
+        </w:rPr>
+        <w:t>he connected</w:t>
+      </w:r>
+      <w:r>
+        <w:rPr>
+          <w:rFonts w:ascii="Times New Roman" w:hAnsi="Times New Roman" w:cs="Times New Roman"/>
+          <w:sz w:val="28"/>
+          <w:szCs w:val="28"/>
+        </w:rPr>
+        <w:t xml:space="preserve"> devices</w:t>
+      </w:r>
+      <w:r>
+        <w:rPr>
+          <w:rFonts w:ascii="Times New Roman" w:hAnsi="Times New Roman" w:cs="Times New Roman"/>
+          <w:sz w:val="28"/>
+          <w:szCs w:val="28"/>
+        </w:rPr>
+        <w:t xml:space="preserve">. </w:t>
+      </w:r>
+      <w:proofErr w:type="gramStart"/>
+      <w:r>
+        <w:rPr>
+          <w:rFonts w:ascii="Times New Roman" w:hAnsi="Times New Roman" w:cs="Times New Roman"/>
+          <w:sz w:val="28"/>
+          <w:szCs w:val="28"/>
+        </w:rPr>
+        <w:t>Also</w:t>
+      </w:r>
+      <w:proofErr w:type="gramEnd"/>
+      <w:r>
+        <w:rPr>
+          <w:rFonts w:ascii="Times New Roman" w:hAnsi="Times New Roman" w:cs="Times New Roman"/>
+          <w:sz w:val="28"/>
+          <w:szCs w:val="28"/>
+        </w:rPr>
+        <w:t xml:space="preserve"> the battery life in a LoRa supported module lasts longer than that of a generic RF module, which is a crucial advantage for a rover deployed in a challenging terrain.</w:t>
+      </w:r>
+      <w:r>
+        <w:rPr>
+          <w:rFonts w:ascii="Times New Roman" w:hAnsi="Times New Roman" w:cs="Times New Roman"/>
+          <w:sz w:val="28"/>
+          <w:szCs w:val="28"/>
+        </w:rPr>
+        <w:t xml:space="preserve"> </w:t>
+      </w:r>
+      <w:r>
+        <w:rPr>
+          <w:rFonts w:ascii="Times New Roman" w:hAnsi="Times New Roman" w:cs="Times New Roman"/>
+          <w:sz w:val="28"/>
+          <w:szCs w:val="28"/>
+        </w:rPr>
+        <w:t xml:space="preserve">LoRa offers a </w:t>
+      </w:r>
+      <w:r>
+        <w:rPr>
+          <w:rFonts w:ascii="Times New Roman" w:hAnsi="Times New Roman" w:cs="Times New Roman"/>
+          <w:sz w:val="28"/>
+          <w:szCs w:val="28"/>
+        </w:rPr>
+        <w:t>perfect balance</w:t>
+      </w:r>
+      <w:r>
+        <w:rPr>
+          <w:rFonts w:ascii="Times New Roman" w:hAnsi="Times New Roman" w:cs="Times New Roman"/>
+          <w:sz w:val="28"/>
+          <w:szCs w:val="28"/>
+        </w:rPr>
+        <w:t xml:space="preserve"> between sensitivity and data rate while operating in a fixed-bandwidth channel</w:t>
+      </w:r>
+      <w:r>
+        <w:rPr>
+          <w:rFonts w:ascii="Times New Roman" w:hAnsi="Times New Roman" w:cs="Times New Roman"/>
+          <w:sz w:val="28"/>
+          <w:szCs w:val="28"/>
+        </w:rPr>
+        <w:t xml:space="preserve">. </w:t>
+      </w:r>
+      <w:r>
+        <w:rPr>
+          <w:rFonts w:ascii="Times New Roman" w:hAnsi="Times New Roman" w:cs="Times New Roman"/>
+          <w:sz w:val="28"/>
+          <w:szCs w:val="28"/>
+        </w:rPr>
+        <w:t>RF</w:t>
+      </w:r>
+      <w:r>
+        <w:rPr>
+          <w:rFonts w:ascii="Times New Roman" w:hAnsi="Times New Roman" w:cs="Times New Roman"/>
+          <w:sz w:val="28"/>
+          <w:szCs w:val="28"/>
+        </w:rPr>
+        <w:t xml:space="preserve"> module</w:t>
+      </w:r>
+      <w:r>
+        <w:rPr>
+          <w:rFonts w:ascii="Times New Roman" w:hAnsi="Times New Roman" w:cs="Times New Roman"/>
+          <w:sz w:val="28"/>
+          <w:szCs w:val="28"/>
+        </w:rPr>
+        <w:t xml:space="preserve"> equipment requires</w:t>
+      </w:r>
+      <w:r>
+        <w:rPr>
+          <w:rFonts w:ascii="Times New Roman" w:hAnsi="Times New Roman" w:cs="Times New Roman"/>
+          <w:sz w:val="28"/>
+          <w:szCs w:val="28"/>
+        </w:rPr>
+        <w:t xml:space="preserve"> a</w:t>
+      </w:r>
+      <w:r>
+        <w:rPr>
+          <w:rFonts w:ascii="Times New Roman" w:hAnsi="Times New Roman" w:cs="Times New Roman"/>
+          <w:sz w:val="28"/>
+          <w:szCs w:val="28"/>
+        </w:rPr>
+        <w:t xml:space="preserve"> special attention to ensure</w:t>
+      </w:r>
+      <w:r>
+        <w:rPr>
+          <w:rFonts w:ascii="Times New Roman" w:hAnsi="Times New Roman" w:cs="Times New Roman"/>
+          <w:sz w:val="28"/>
+          <w:szCs w:val="28"/>
+        </w:rPr>
+        <w:t xml:space="preserve"> a</w:t>
+      </w:r>
+      <w:r>
+        <w:rPr>
+          <w:rFonts w:ascii="Times New Roman" w:hAnsi="Times New Roman" w:cs="Times New Roman"/>
+          <w:sz w:val="28"/>
+          <w:szCs w:val="28"/>
+        </w:rPr>
+        <w:t xml:space="preserve"> proper Line-of-Sight (LOS) clearance between the transmitter and receiver.</w:t>
+      </w:r>
+      <w:r>
+        <w:rPr>
+          <w:rFonts w:ascii="Times New Roman" w:hAnsi="Times New Roman" w:cs="Times New Roman"/>
+          <w:sz w:val="28"/>
+          <w:szCs w:val="28"/>
+        </w:rPr>
+        <w:t xml:space="preserve"> </w:t>
+      </w:r>
+      <w:proofErr w:type="gramStart"/>
+      <w:r>
+        <w:rPr>
+          <w:rFonts w:ascii="Times New Roman" w:hAnsi="Times New Roman" w:cs="Times New Roman"/>
+          <w:sz w:val="28"/>
+          <w:szCs w:val="28"/>
+        </w:rPr>
+        <w:t>Thus</w:t>
+      </w:r>
+      <w:proofErr w:type="gramEnd"/>
+      <w:r>
+        <w:rPr>
+          <w:rFonts w:ascii="Times New Roman" w:hAnsi="Times New Roman" w:cs="Times New Roman"/>
+          <w:sz w:val="28"/>
+          <w:szCs w:val="28"/>
+        </w:rPr>
+        <w:t xml:space="preserve"> if it encounters any obstacle in-between these 2 nodes, the connectivity can be lost. </w:t>
+      </w:r>
+      <w:proofErr w:type="gramStart"/>
+      <w:r>
+        <w:rPr>
+          <w:rFonts w:ascii="Times New Roman" w:hAnsi="Times New Roman" w:cs="Times New Roman"/>
+          <w:sz w:val="28"/>
+          <w:szCs w:val="28"/>
+        </w:rPr>
+        <w:t>So</w:t>
+      </w:r>
+      <w:proofErr w:type="gramEnd"/>
+      <w:r>
+        <w:rPr>
+          <w:rFonts w:ascii="Times New Roman" w:hAnsi="Times New Roman" w:cs="Times New Roman"/>
+          <w:sz w:val="28"/>
+          <w:szCs w:val="28"/>
+        </w:rPr>
+        <w:t xml:space="preserve"> it is a </w:t>
+      </w:r>
+      <w:proofErr w:type="spellStart"/>
+      <w:r>
+        <w:rPr>
+          <w:rFonts w:ascii="Times New Roman" w:hAnsi="Times New Roman" w:cs="Times New Roman"/>
+          <w:sz w:val="28"/>
+          <w:szCs w:val="28"/>
+        </w:rPr>
+        <w:t>a</w:t>
+      </w:r>
+      <w:proofErr w:type="spellEnd"/>
+      <w:r>
+        <w:rPr>
+          <w:rFonts w:ascii="Times New Roman" w:hAnsi="Times New Roman" w:cs="Times New Roman"/>
+          <w:sz w:val="28"/>
+          <w:szCs w:val="28"/>
+        </w:rPr>
+        <w:t xml:space="preserve"> bit fragile architecture in terms of connectivity in challenging terrains. </w:t>
+      </w:r>
+      <w:r>
+        <w:rPr>
+          <w:rFonts w:ascii="Times New Roman" w:hAnsi="Times New Roman" w:cs="Times New Roman"/>
+          <w:sz w:val="28"/>
+          <w:szCs w:val="28"/>
+        </w:rPr>
+        <w:t xml:space="preserve">LoRa </w:t>
+      </w:r>
+      <w:r>
+        <w:rPr>
+          <w:rFonts w:ascii="Times New Roman" w:hAnsi="Times New Roman" w:cs="Times New Roman"/>
+          <w:sz w:val="28"/>
+          <w:szCs w:val="28"/>
+        </w:rPr>
+        <w:t>module, on the other hand,</w:t>
+      </w:r>
+      <w:r>
+        <w:rPr>
+          <w:rFonts w:ascii="Times New Roman" w:hAnsi="Times New Roman" w:cs="Times New Roman"/>
+          <w:sz w:val="28"/>
+          <w:szCs w:val="28"/>
+        </w:rPr>
+        <w:t xml:space="preserve"> is designed </w:t>
+      </w:r>
+      <w:r>
+        <w:rPr>
+          <w:rFonts w:ascii="Times New Roman" w:hAnsi="Times New Roman" w:cs="Times New Roman"/>
+          <w:sz w:val="28"/>
+          <w:szCs w:val="28"/>
+        </w:rPr>
+        <w:lastRenderedPageBreak/>
+        <w:t xml:space="preserve">to provide reliable connectivity </w:t>
+      </w:r>
+      <w:r>
+        <w:rPr>
+          <w:rFonts w:ascii="Times New Roman" w:hAnsi="Times New Roman" w:cs="Times New Roman"/>
+          <w:sz w:val="28"/>
+          <w:szCs w:val="28"/>
+        </w:rPr>
+        <w:t>because of i</w:t>
+      </w:r>
+      <w:r>
+        <w:rPr>
+          <w:rFonts w:ascii="Times New Roman" w:hAnsi="Times New Roman" w:cs="Times New Roman"/>
+          <w:sz w:val="28"/>
+          <w:szCs w:val="28"/>
+        </w:rPr>
+        <w:t xml:space="preserve">ts ability to handle </w:t>
+      </w:r>
+      <w:r>
+        <w:rPr>
+          <w:rFonts w:ascii="Times New Roman" w:hAnsi="Times New Roman" w:cs="Times New Roman"/>
+          <w:sz w:val="28"/>
+          <w:szCs w:val="28"/>
+        </w:rPr>
+        <w:t>N</w:t>
+      </w:r>
+      <w:r>
+        <w:rPr>
+          <w:rFonts w:ascii="Times New Roman" w:hAnsi="Times New Roman" w:cs="Times New Roman"/>
+          <w:sz w:val="28"/>
+          <w:szCs w:val="28"/>
+        </w:rPr>
+        <w:t>on-</w:t>
+      </w:r>
+      <w:r>
+        <w:rPr>
+          <w:rFonts w:ascii="Times New Roman" w:hAnsi="Times New Roman" w:cs="Times New Roman"/>
+          <w:sz w:val="28"/>
+          <w:szCs w:val="28"/>
+        </w:rPr>
+        <w:t>L</w:t>
+      </w:r>
+      <w:r>
+        <w:rPr>
+          <w:rFonts w:ascii="Times New Roman" w:hAnsi="Times New Roman" w:cs="Times New Roman"/>
+          <w:sz w:val="28"/>
+          <w:szCs w:val="28"/>
+        </w:rPr>
+        <w:t>ine-of-</w:t>
+      </w:r>
+      <w:r>
+        <w:rPr>
+          <w:rFonts w:ascii="Times New Roman" w:hAnsi="Times New Roman" w:cs="Times New Roman"/>
+          <w:sz w:val="28"/>
+          <w:szCs w:val="28"/>
+        </w:rPr>
+        <w:t>S</w:t>
+      </w:r>
+      <w:r>
+        <w:rPr>
+          <w:rFonts w:ascii="Times New Roman" w:hAnsi="Times New Roman" w:cs="Times New Roman"/>
+          <w:sz w:val="28"/>
+          <w:szCs w:val="28"/>
+        </w:rPr>
+        <w:t>ight communication</w:t>
+      </w:r>
+      <w:r>
+        <w:rPr>
+          <w:rFonts w:ascii="Times New Roman" w:hAnsi="Times New Roman" w:cs="Times New Roman"/>
+          <w:sz w:val="28"/>
+          <w:szCs w:val="28"/>
+        </w:rPr>
+        <w:t xml:space="preserve">. </w:t>
+      </w:r>
+      <w:proofErr w:type="gramStart"/>
+      <w:r>
+        <w:rPr>
+          <w:rFonts w:ascii="Times New Roman" w:hAnsi="Times New Roman" w:cs="Times New Roman"/>
+          <w:sz w:val="28"/>
+          <w:szCs w:val="28"/>
+        </w:rPr>
+        <w:t>So</w:t>
+      </w:r>
+      <w:proofErr w:type="gramEnd"/>
+      <w:r>
+        <w:rPr>
+          <w:rFonts w:ascii="Times New Roman" w:hAnsi="Times New Roman" w:cs="Times New Roman"/>
+          <w:sz w:val="28"/>
+          <w:szCs w:val="28"/>
+        </w:rPr>
+        <w:t xml:space="preserve"> it offers much better performance </w:t>
+      </w:r>
+      <w:r>
+        <w:rPr>
+          <w:rFonts w:ascii="Times New Roman" w:hAnsi="Times New Roman" w:cs="Times New Roman"/>
+          <w:sz w:val="28"/>
+          <w:szCs w:val="28"/>
+        </w:rPr>
+        <w:t xml:space="preserve">in </w:t>
+      </w:r>
+      <w:r>
+        <w:rPr>
+          <w:rFonts w:ascii="Times New Roman" w:hAnsi="Times New Roman" w:cs="Times New Roman"/>
+          <w:sz w:val="28"/>
+          <w:szCs w:val="28"/>
+        </w:rPr>
+        <w:t>obstacle</w:t>
+      </w:r>
+      <w:r>
+        <w:rPr>
+          <w:rFonts w:ascii="Times New Roman" w:hAnsi="Times New Roman" w:cs="Times New Roman"/>
+          <w:sz w:val="28"/>
+          <w:szCs w:val="28"/>
+        </w:rPr>
+        <w:t>-prone areas</w:t>
+      </w:r>
+      <w:r>
+        <w:rPr>
+          <w:rFonts w:ascii="Times New Roman" w:hAnsi="Times New Roman" w:cs="Times New Roman"/>
+          <w:sz w:val="28"/>
+          <w:szCs w:val="28"/>
+        </w:rPr>
+        <w:t>, thus</w:t>
+      </w:r>
+      <w:r>
+        <w:rPr>
+          <w:rFonts w:ascii="Times New Roman" w:hAnsi="Times New Roman" w:cs="Times New Roman"/>
+          <w:sz w:val="28"/>
+          <w:szCs w:val="28"/>
+        </w:rPr>
+        <w:t xml:space="preserve"> mak</w:t>
+      </w:r>
+      <w:r>
+        <w:rPr>
+          <w:rFonts w:ascii="Times New Roman" w:hAnsi="Times New Roman" w:cs="Times New Roman"/>
+          <w:sz w:val="28"/>
+          <w:szCs w:val="28"/>
+        </w:rPr>
+        <w:t>ing</w:t>
+      </w:r>
+      <w:r>
+        <w:rPr>
+          <w:rFonts w:ascii="Times New Roman" w:hAnsi="Times New Roman" w:cs="Times New Roman"/>
+          <w:sz w:val="28"/>
+          <w:szCs w:val="28"/>
+        </w:rPr>
+        <w:t xml:space="preserve"> it a better choice for a rover operating in such </w:t>
+      </w:r>
+      <w:r>
+        <w:rPr>
+          <w:rFonts w:ascii="Times New Roman" w:hAnsi="Times New Roman" w:cs="Times New Roman"/>
+          <w:sz w:val="28"/>
+          <w:szCs w:val="28"/>
+        </w:rPr>
+        <w:t xml:space="preserve">challenging </w:t>
+      </w:r>
+      <w:r>
+        <w:rPr>
+          <w:rFonts w:ascii="Times New Roman" w:hAnsi="Times New Roman" w:cs="Times New Roman"/>
+          <w:sz w:val="28"/>
+          <w:szCs w:val="28"/>
+        </w:rPr>
+        <w:t>conditions.</w:t>
+      </w:r>
+    </w:p>
+    <w:p>
+      <w:pPr>
+        <w:rPr>
+          <w:rFonts w:ascii="Times New Roman" w:hAnsi="Times New Roman" w:cs="Times New Roman"/>
+          <w:sz w:val="28"/>
+          <w:szCs w:val="28"/>
+        </w:rPr>
+      </w:pPr>
+    </w:p>
+    <w:p>
+      <w:pPr>
+        <w:rPr>
+          <w:rFonts w:ascii="Times New Roman" w:hAnsi="Times New Roman" w:cs="Times New Roman"/>
+          <w:sz w:val="28"/>
+          <w:szCs w:val="28"/>
+        </w:rPr>
+      </w:pPr>
+      <w:proofErr w:type="gramStart"/>
+      <w:r>
+        <w:rPr>
+          <w:rFonts w:ascii="Times New Roman" w:hAnsi="Times New Roman" w:cs="Times New Roman"/>
+          <w:sz w:val="28"/>
+          <w:szCs w:val="28"/>
+        </w:rPr>
+        <w:t>Therefore</w:t>
+      </w:r>
+      <w:proofErr w:type="gramEnd"/>
+      <w:r>
+        <w:rPr>
+          <w:rFonts w:ascii="Times New Roman" w:hAnsi="Times New Roman" w:cs="Times New Roman"/>
+          <w:sz w:val="28"/>
+          <w:szCs w:val="28"/>
+        </w:rPr>
+        <w:t xml:space="preserve"> it can be reasonably concluded that</w:t>
+      </w:r>
+      <w:r>
+        <w:rPr>
+          <w:rFonts w:ascii="Times New Roman" w:hAnsi="Times New Roman" w:cs="Times New Roman"/>
+          <w:sz w:val="28"/>
+          <w:szCs w:val="28"/>
+        </w:rPr>
+        <w:t xml:space="preserve">, considering the specific requirements and constraints of the rover’s mission such as range, power consumption, data transmission rate, and the need for connectivity in challenging environments, LoRa module is the better choice for </w:t>
+      </w:r>
+      <w:r>
+        <w:rPr>
+          <w:rFonts w:ascii="Times New Roman" w:hAnsi="Times New Roman" w:cs="Times New Roman"/>
+          <w:sz w:val="28"/>
+          <w:szCs w:val="28"/>
+        </w:rPr>
+        <w:t xml:space="preserve">the </w:t>
+      </w:r>
+      <w:r>
+        <w:rPr>
+          <w:rFonts w:ascii="Times New Roman" w:hAnsi="Times New Roman" w:cs="Times New Roman"/>
+          <w:sz w:val="28"/>
+          <w:szCs w:val="28"/>
+        </w:rPr>
+        <w:t xml:space="preserve">communication </w:t>
+      </w:r>
+      <w:r>
+        <w:rPr>
+          <w:rFonts w:ascii="Times New Roman" w:hAnsi="Times New Roman" w:cs="Times New Roman"/>
+          <w:sz w:val="28"/>
+          <w:szCs w:val="28"/>
+        </w:rPr>
+        <w:t>architecture</w:t>
+      </w:r>
+      <w:r>
+        <w:rPr>
+          <w:rFonts w:ascii="Times New Roman" w:hAnsi="Times New Roman" w:cs="Times New Roman"/>
+          <w:sz w:val="28"/>
+          <w:szCs w:val="28"/>
+        </w:rPr>
+        <w:t>.</w:t>
+      </w:r>
+    </w:p>
+    <w:p>
+      <w:pPr>
+        <w:rPr>
+          <w:rFonts w:ascii="Times New Roman" w:hAnsi="Times New Roman" w:cs="Times New Roman"/>
+          <w:sz w:val="28"/>
+          <w:szCs w:val="28"/>
+        </w:rPr>
+      </w:pPr>
+    </w:p>
+    <w:p>
+      <w:pPr>
+        <w:rPr>
+          <w:rFonts w:ascii="Times New Roman" w:hAnsi="Times New Roman" w:cs="Times New Roman"/>
+          <w:sz w:val="28"/>
+          <w:szCs w:val="28"/>
+        </w:rPr>
+      </w:pPr>
+    </w:p>
+    <w:p>
+      <w:pPr>
+        <w:rPr>
+          <w:rFonts w:ascii="Times New Roman" w:hAnsi="Times New Roman" w:cs="Times New Roman"/>
+          <w:sz w:val="28"/>
+          <w:szCs w:val="28"/>
+        </w:rPr>
+      </w:pPr>
+      <w:r>
+        <w:rPr>
+          <w:rFonts w:ascii="Times New Roman" w:hAnsi="Times New Roman" w:cs="Times New Roman"/>
+          <w:sz w:val="28"/>
+          <w:szCs w:val="28"/>
+        </w:rPr>
+        <w:t>References:</w:t>
+      </w:r>
+    </w:p>
+    <w:p>
+      <w:pPr>
+        <w:pStyle w:val="ListParagraph"/>
+        <w:numPr>
+          <w:ilvl w:val="0"/>
+          <w:numId w:val="2"/>
+        </w:numPr>
+        <w:rPr>
+          <w:rFonts w:ascii="Times New Roman" w:hAnsi="Times New Roman" w:cs="Times New Roman"/>
+          <w:sz w:val="28"/>
+          <w:szCs w:val="28"/>
+        </w:rPr>
+      </w:pPr>
+      <w:hyperlink r:id="rId16" w:history="1">
+        <w:r>
+          <w:rPr>
+            <w:rStyle w:val="Hyperlink"/>
+            <w:rFonts w:ascii="Times New Roman" w:hAnsi="Times New Roman" w:cs="Times New Roman"/>
+            <w:sz w:val="28"/>
+            <w:szCs w:val="28"/>
+          </w:rPr>
+          <w:t>https://jfrog.com/connect/post/nrf24-vs-lora-for-wireless-communication-between-iot-devices/</w:t>
+        </w:r>
+      </w:hyperlink>
+    </w:p>
+    <w:p>
+      <w:pPr>
+        <w:pStyle w:val="ListParagraph"/>
+        <w:numPr>
+          <w:ilvl w:val="0"/>
+          <w:numId w:val="2"/>
+        </w:numPr>
+        <w:rPr>
+          <w:rFonts w:ascii="Times New Roman" w:hAnsi="Times New Roman" w:cs="Times New Roman"/>
+          <w:sz w:val="28"/>
+          <w:szCs w:val="28"/>
+        </w:rPr>
+      </w:pPr>
+      <w:hyperlink r:id="rId17" w:history="1">
+        <w:r>
+          <w:rPr>
+            <w:rStyle w:val="Hyperlink"/>
+            <w:rFonts w:ascii="Times New Roman" w:hAnsi="Times New Roman" w:cs="Times New Roman"/>
+            <w:sz w:val="28"/>
+            <w:szCs w:val="28"/>
+          </w:rPr>
+          <w:t>https://www.engineersgarage.com/increasing-the-range-of-rf-module-by-using-antenna-and-increasing-transmission-power-part-5-23/#:~:text=Learn%20about%20the%20RF%20transmission,the%20RF%20transmitter%20and%20receiver</w:t>
+        </w:r>
+      </w:hyperlink>
+      <w:r>
+        <w:rPr>
+          <w:rFonts w:ascii="Times New Roman" w:hAnsi="Times New Roman" w:cs="Times New Roman"/>
+          <w:sz w:val="28"/>
+          <w:szCs w:val="28"/>
+        </w:rPr>
+        <w:t>.</w:t>
+      </w:r>
+    </w:p>
+    <w:p>
+      <w:pPr>
+        <w:pStyle w:val="ListParagraph"/>
+        <w:numPr>
+          <w:ilvl w:val="0"/>
+          <w:numId w:val="2"/>
+        </w:numPr>
+        <w:rPr>
+          <w:rFonts w:ascii="Times New Roman" w:hAnsi="Times New Roman" w:cs="Times New Roman"/>
+          <w:sz w:val="28"/>
+          <w:szCs w:val="28"/>
+        </w:rPr>
+      </w:pPr>
+      <w:hyperlink r:id="rId18" w:history="1">
+        <w:r>
+          <w:rPr>
+            <w:rStyle w:val="Hyperlink"/>
+            <w:rFonts w:ascii="Times New Roman" w:hAnsi="Times New Roman" w:cs="Times New Roman"/>
+            <w:sz w:val="28"/>
+            <w:szCs w:val="28"/>
+          </w:rPr>
+          <w:t>https://robu.in/what-is-rf-transmitter-and-receiver/#:~:text=Features%20of%20RF%20Module%3A&amp;text=Receiver%20supply%20current%203.5%20mA,transmitter%20frequency%20range%20433.92MHz</w:t>
+        </w:r>
+      </w:hyperlink>
+    </w:p>
+    <w:p>
+      <w:pPr>
+        <w:pStyle w:val="ListParagraph"/>
+        <w:numPr>
+          <w:ilvl w:val="0"/>
+          <w:numId w:val="2"/>
+        </w:numPr>
+        <w:rPr>
+          <w:rFonts w:ascii="Times New Roman" w:hAnsi="Times New Roman" w:cs="Times New Roman"/>
+          <w:sz w:val="28"/>
+          <w:szCs w:val="28"/>
+        </w:rPr>
+      </w:pPr>
+      <w:hyperlink r:id="rId19" w:history="1">
+        <w:r>
+          <w:rPr>
+            <w:rStyle w:val="Hyperlink"/>
+            <w:rFonts w:ascii="Times New Roman" w:hAnsi="Times New Roman" w:cs="Times New Roman"/>
+            <w:sz w:val="28"/>
+            <w:szCs w:val="28"/>
+          </w:rPr>
+          <w:t>https://www.digikey.com/en/articles/how-to-implement-lora-fota-minimal-power</w:t>
+        </w:r>
+        <w:r>
+          <w:rPr>
+            <w:rStyle w:val="Hyperlink"/>
+            <w:rFonts w:ascii="Times New Roman" w:hAnsi="Times New Roman" w:cs="Times New Roman"/>
+            <w:sz w:val="28"/>
+            <w:szCs w:val="28"/>
+          </w:rPr>
+          <w:t>consumption#:~:text=When%20transmitting%20or%20receiving%20data,output%20power%20of%20%2B22%20dBm</w:t>
+        </w:r>
+      </w:hyperlink>
+      <w:r>
+        <w:rPr>
+          <w:rFonts w:ascii="Times New Roman" w:hAnsi="Times New Roman" w:cs="Times New Roman"/>
+          <w:sz w:val="28"/>
+          <w:szCs w:val="28"/>
+        </w:rPr>
+        <w:t>.</w:t>
+      </w:r>
+    </w:p>
+    <w:p>
+      <w:pPr>
+        <w:pStyle w:val="ListParagraph"/>
+        <w:numPr>
+          <w:ilvl w:val="0"/>
+          <w:numId w:val="2"/>
+        </w:numPr>
+        <w:rPr>
+          <w:rFonts w:ascii="Times New Roman" w:hAnsi="Times New Roman" w:cs="Times New Roman"/>
+          <w:sz w:val="28"/>
+          <w:szCs w:val="28"/>
+        </w:rPr>
+      </w:pPr>
+      <w:hyperlink r:id="rId20" w:history="1">
+        <w:r>
+          <w:rPr>
+            <w:rStyle w:val="Hyperlink"/>
+            <w:rFonts w:ascii="Times New Roman" w:hAnsi="Times New Roman" w:cs="Times New Roman"/>
+            <w:sz w:val="28"/>
+            <w:szCs w:val="28"/>
+          </w:rPr>
+          <w:t>https://www.mokolora.com/lora-and-wireless-technologies/</w:t>
+        </w:r>
+      </w:hyperlink>
+    </w:p>
+    <w:p>
+      <w:pPr>
+        <w:pStyle w:val="ListParagraph"/>
+        <w:numPr>
+          <w:ilvl w:val="0"/>
+          <w:numId w:val="2"/>
+        </w:numPr>
+        <w:rPr>
+          <w:rFonts w:ascii="Times New Roman" w:hAnsi="Times New Roman" w:cs="Times New Roman"/>
+          <w:sz w:val="28"/>
+          <w:szCs w:val="28"/>
+        </w:rPr>
+      </w:pPr>
+      <w:hyperlink r:id="rId21" w:history="1">
+        <w:r>
+          <w:rPr>
+            <w:rStyle w:val="Hyperlink"/>
+            <w:rFonts w:ascii="Times New Roman" w:hAnsi="Times New Roman" w:cs="Times New Roman"/>
+            <w:sz w:val="28"/>
+            <w:szCs w:val="28"/>
+          </w:rPr>
+          <w:t>https://tankscan.com/downloads/documents/Line-of-sight-WP_REV.A.pdf</w:t>
+        </w:r>
+      </w:hyperlink>
+    </w:p>
+    <w:p>
+      <w:pPr>
+        <w:pStyle w:val="ListParagraph"/>
+        <w:rPr>
+          <w:rFonts w:ascii="Times New Roman" w:hAnsi="Times New Roman" w:cs="Times New Roman"/>
+          <w:sz w:val="28"/>
+          <w:szCs w:val="28"/>
+        </w:rPr>
+      </w:pPr>
+    </w:p>
+    <w:p>
+      <w:pPr>
+        <w:rPr>
+          <w:rFonts w:ascii="Times New Roman" w:hAnsi="Times New Roman" w:cs="Times New Roman"/>
+          <w:sz w:val="28"/>
+          <w:szCs w:val="28"/>
+        </w:rPr>
+      </w:pPr>
+    </w:p>
+    <w:p>
+      <w:pPr>
+        <w:rPr>
+          <w:rFonts w:ascii="Times New Roman" w:hAnsi="Times New Roman" w:cs="Times New Roman"/>
+          <w:sz w:val="28"/>
+          <w:szCs w:val="28"/>
+        </w:rPr>
+      </w:pPr>
+    </w:p>
+    <w:p>
+      <w:pPr>
+        <w:rPr>
+          <w:rFonts w:ascii="Times New Roman" w:hAnsi="Times New Roman" w:cs="Times New Roman"/>
+          <w:sz w:val="28"/>
+          <w:szCs w:val="28"/>
+        </w:rPr>
+      </w:pPr>
+    </w:p>
+    <w:p>
+      <w:pPr>
+        <w:rPr>
+          <w:rFonts w:ascii="Times New Roman" w:hAnsi="Times New Roman" w:cs="Times New Roman"/>
+          <w:sz w:val="28"/>
+          <w:szCs w:val="28"/>
+        </w:rPr>
+      </w:pPr>
+    </w:p>
+    <w:p>
+      <w:pPr>
+        <w:rPr>
+          <w:rFonts w:ascii="Times New Roman" w:hAnsi="Times New Roman" w:cs="Times New Roman"/>
+          <w:sz w:val="28"/>
+          <w:szCs w:val="28"/>
+        </w:rPr>
+      </w:pPr>
+    </w:p>
+    <w:p>
+      <w:pPr>
+        <w:rPr>
+          <w:rFonts w:ascii="Times New Roman" w:hAnsi="Times New Roman" w:cs="Times New Roman"/>
+          <w:sz w:val="28"/>
+          <w:szCs w:val="28"/>
+        </w:rPr>
+      </w:pPr>
+      <w:r>
+        <w:rPr>
+          <w:rFonts w:ascii="Times New Roman" w:hAnsi="Times New Roman" w:cs="Times New Roman"/>
+          <w:sz w:val="28"/>
+          <w:szCs w:val="28"/>
+        </w:rPr>
+        <w:t>Task 2:</w:t>
+      </w:r>
+    </w:p>
+    <w:p>
+      <w:pPr>
+        <w:rPr>
+          <w:rFonts w:ascii="Times New Roman" w:hAnsi="Times New Roman" w:cs="Times New Roman"/>
+          <w:sz w:val="28"/>
+          <w:szCs w:val="28"/>
+        </w:rPr>
+      </w:pPr>
     </w:p>
     <w:sectPr>
       <w:pgSz w:w="12240" w:h="15840"/>
@@ -587,6 +2133,195 @@
     </w:sectPr>
   </w:body>
 </w:document>
+</file>
+
+<file path=word/numbering.xml><?xml version="1.0" encoding="utf-8"?>
+<w:numbering xmlns:wpc="http://schemas.microsoft.com/office/word/2010/wordprocessingCanvas" xmlns:cx="http://schemas.microsoft.com/office/drawing/2014/chartex" xmlns:cx1="http://schemas.microsoft.com/office/drawing/2015/9/8/chartex" xmlns:cx2="http://schemas.microsoft.com/office/drawing/2015/10/21/chartex" xmlns:cx3="http://schemas.microsoft.com/office/drawing/2016/5/9/chartex" xmlns:cx4="http://schemas.microsoft.com/office/drawing/2016/5/10/chartex" xmlns:cx5="http://schemas.microsoft.com/office/drawing/2016/5/11/chartex" xmlns:cx6="http://schemas.microsoft.com/office/drawing/2016/5/12/chartex" xmlns:cx7="http://schemas.microsoft.com/office/drawing/2016/5/13/chartex" xmlns:cx8="http://schemas.microsoft.com/office/drawing/2016/5/14/chartex" xmlns:mc="http://schemas.openxmlformats.org/markup-compatibility/2006" xmlns:aink="http://schemas.microsoft.com/office/drawing/2016/ink" xmlns:am3d="http://schemas.microsoft.com/office/drawing/2017/model3d" xmlns:o="urn:schemas-microsoft-com:office:office" xmlns:oel="http://schemas.microsoft.com/office/2019/extlst" xmlns:r="http://schemas.openxmlformats.org/officeDocument/2006/relationships" xmlns:m="http://schemas.openxmlformats.org/officeDocument/2006/math" xmlns:v="urn:schemas-microsoft-com:vml" xmlns:wp14="http://schemas.microsoft.com/office/word/2010/wordprocessingDrawing" xmlns:wp="http://schemas.openxmlformats.org/drawingml/2006/wordprocessingDrawing" xmlns:w10="urn:schemas-microsoft-com:office:word" xmlns:w="http://schemas.openxmlformats.org/wordprocessingml/2006/main" xmlns:w14="http://schemas.microsoft.com/office/word/2010/wordml" xmlns:w15="http://schemas.microsoft.com/office/word/2012/wordml" xmlns:w16cex="http://schemas.microsoft.com/office/word/2018/wordml/cex" xmlns:w16cid="http://schemas.microsoft.com/office/word/2016/wordml/cid" xmlns:w16="http://schemas.microsoft.com/office/word/2018/wordml" xmlns:w16sdtdh="http://schemas.microsoft.com/office/word/2020/wordml/sdtdatahash" xmlns:w16se="http://schemas.microsoft.com/office/word/2015/wordml/symex" xmlns:wpg="http://schemas.microsoft.com/office/word/2010/wordprocessingGroup" xmlns:wpi="http://schemas.microsoft.com/office/word/2010/wordprocessingInk" xmlns:wne="http://schemas.microsoft.com/office/word/2006/wordml" xmlns:wps="http://schemas.microsoft.com/office/word/2010/wordprocessingShape" mc:Ignorable="w14 w15 w16se w16cid w16 w16cex w16sdtdh wp14">
+  <w:abstractNum w:abstractNumId="0" w15:restartNumberingAfterBreak="0">
+    <w:nsid w:val="01AB2056"/>
+    <w:multiLevelType w:val="hybridMultilevel"/>
+    <w:tmpl w:val="B12A3900"/>
+    <w:lvl w:ilvl="0" w:tplc="0409000F">
+      <w:start w:val="1"/>
+      <w:numFmt w:val="decimal"/>
+      <w:lvlText w:val="%1."/>
+      <w:lvlJc w:val="left"/>
+      <w:pPr>
+        <w:ind w:left="720" w:hanging="360"/>
+      </w:pPr>
+      <w:rPr>
+        <w:rFonts w:hint="default"/>
+      </w:rPr>
+    </w:lvl>
+    <w:lvl w:ilvl="1" w:tplc="04090019" w:tentative="1">
+      <w:start w:val="1"/>
+      <w:numFmt w:val="lowerLetter"/>
+      <w:lvlText w:val="%2."/>
+      <w:lvlJc w:val="left"/>
+      <w:pPr>
+        <w:ind w:left="1440" w:hanging="360"/>
+      </w:pPr>
+    </w:lvl>
+    <w:lvl w:ilvl="2" w:tplc="0409001B" w:tentative="1">
+      <w:start w:val="1"/>
+      <w:numFmt w:val="lowerRoman"/>
+      <w:lvlText w:val="%3."/>
+      <w:lvlJc w:val="right"/>
+      <w:pPr>
+        <w:ind w:left="2160" w:hanging="180"/>
+      </w:pPr>
+    </w:lvl>
+    <w:lvl w:ilvl="3" w:tplc="0409000F" w:tentative="1">
+      <w:start w:val="1"/>
+      <w:numFmt w:val="decimal"/>
+      <w:lvlText w:val="%4."/>
+      <w:lvlJc w:val="left"/>
+      <w:pPr>
+        <w:ind w:left="2880" w:hanging="360"/>
+      </w:pPr>
+    </w:lvl>
+    <w:lvl w:ilvl="4" w:tplc="04090019" w:tentative="1">
+      <w:start w:val="1"/>
+      <w:numFmt w:val="lowerLetter"/>
+      <w:lvlText w:val="%5."/>
+      <w:lvlJc w:val="left"/>
+      <w:pPr>
+        <w:ind w:left="3600" w:hanging="360"/>
+      </w:pPr>
+    </w:lvl>
+    <w:lvl w:ilvl="5" w:tplc="0409001B" w:tentative="1">
+      <w:start w:val="1"/>
+      <w:numFmt w:val="lowerRoman"/>
+      <w:lvlText w:val="%6."/>
+      <w:lvlJc w:val="right"/>
+      <w:pPr>
+        <w:ind w:left="4320" w:hanging="180"/>
+      </w:pPr>
+    </w:lvl>
+    <w:lvl w:ilvl="6" w:tplc="0409000F" w:tentative="1">
+      <w:start w:val="1"/>
+      <w:numFmt w:val="decimal"/>
+      <w:lvlText w:val="%7."/>
+      <w:lvlJc w:val="left"/>
+      <w:pPr>
+        <w:ind w:left="5040" w:hanging="360"/>
+      </w:pPr>
+    </w:lvl>
+    <w:lvl w:ilvl="7" w:tplc="04090019" w:tentative="1">
+      <w:start w:val="1"/>
+      <w:numFmt w:val="lowerLetter"/>
+      <w:lvlText w:val="%8."/>
+      <w:lvlJc w:val="left"/>
+      <w:pPr>
+        <w:ind w:left="5760" w:hanging="360"/>
+      </w:pPr>
+    </w:lvl>
+    <w:lvl w:ilvl="8" w:tplc="0409001B" w:tentative="1">
+      <w:start w:val="1"/>
+      <w:numFmt w:val="lowerRoman"/>
+      <w:lvlText w:val="%9."/>
+      <w:lvlJc w:val="right"/>
+      <w:pPr>
+        <w:ind w:left="6480" w:hanging="180"/>
+      </w:pPr>
+    </w:lvl>
+  </w:abstractNum>
+  <w:abstractNum w:abstractNumId="1" w15:restartNumberingAfterBreak="0">
+    <w:nsid w:val="300617C5"/>
+    <w:multiLevelType w:val="hybridMultilevel"/>
+    <w:tmpl w:val="EB5CD4A4"/>
+    <w:lvl w:ilvl="0" w:tplc="0409000F">
+      <w:start w:val="1"/>
+      <w:numFmt w:val="decimal"/>
+      <w:lvlText w:val="%1."/>
+      <w:lvlJc w:val="left"/>
+      <w:pPr>
+        <w:ind w:left="720" w:hanging="360"/>
+      </w:pPr>
+      <w:rPr>
+        <w:rFonts w:hint="default"/>
+      </w:rPr>
+    </w:lvl>
+    <w:lvl w:ilvl="1" w:tplc="04090019" w:tentative="1">
+      <w:start w:val="1"/>
+      <w:numFmt w:val="lowerLetter"/>
+      <w:lvlText w:val="%2."/>
+      <w:lvlJc w:val="left"/>
+      <w:pPr>
+        <w:ind w:left="1440" w:hanging="360"/>
+      </w:pPr>
+    </w:lvl>
+    <w:lvl w:ilvl="2" w:tplc="0409001B" w:tentative="1">
+      <w:start w:val="1"/>
+      <w:numFmt w:val="lowerRoman"/>
+      <w:lvlText w:val="%3."/>
+      <w:lvlJc w:val="right"/>
+      <w:pPr>
+        <w:ind w:left="2160" w:hanging="180"/>
+      </w:pPr>
+    </w:lvl>
+    <w:lvl w:ilvl="3" w:tplc="0409000F" w:tentative="1">
+      <w:start w:val="1"/>
+      <w:numFmt w:val="decimal"/>
+      <w:lvlText w:val="%4."/>
+      <w:lvlJc w:val="left"/>
+      <w:pPr>
+        <w:ind w:left="2880" w:hanging="360"/>
+      </w:pPr>
+    </w:lvl>
+    <w:lvl w:ilvl="4" w:tplc="04090019" w:tentative="1">
+      <w:start w:val="1"/>
+      <w:numFmt w:val="lowerLetter"/>
+      <w:lvlText w:val="%5."/>
+      <w:lvlJc w:val="left"/>
+      <w:pPr>
+        <w:ind w:left="3600" w:hanging="360"/>
+      </w:pPr>
+    </w:lvl>
+    <w:lvl w:ilvl="5" w:tplc="0409001B" w:tentative="1">
+      <w:start w:val="1"/>
+      <w:numFmt w:val="lowerRoman"/>
+      <w:lvlText w:val="%6."/>
+      <w:lvlJc w:val="right"/>
+      <w:pPr>
+        <w:ind w:left="4320" w:hanging="180"/>
+      </w:pPr>
+    </w:lvl>
+    <w:lvl w:ilvl="6" w:tplc="0409000F" w:tentative="1">
+      <w:start w:val="1"/>
+      <w:numFmt w:val="decimal"/>
+      <w:lvlText w:val="%7."/>
+      <w:lvlJc w:val="left"/>
+      <w:pPr>
+        <w:ind w:left="5040" w:hanging="360"/>
+      </w:pPr>
+    </w:lvl>
+    <w:lvl w:ilvl="7" w:tplc="04090019" w:tentative="1">
+      <w:start w:val="1"/>
+      <w:numFmt w:val="lowerLetter"/>
+      <w:lvlText w:val="%8."/>
+      <w:lvlJc w:val="left"/>
+      <w:pPr>
+        <w:ind w:left="5760" w:hanging="360"/>
+      </w:pPr>
+    </w:lvl>
+    <w:lvl w:ilvl="8" w:tplc="0409001B" w:tentative="1">
+      <w:start w:val="1"/>
+      <w:numFmt w:val="lowerRoman"/>
+      <w:lvlText w:val="%9."/>
+      <w:lvlJc w:val="right"/>
+      <w:pPr>
+        <w:ind w:left="6480" w:hanging="180"/>
+      </w:pPr>
+    </w:lvl>
+  </w:abstractNum>
+  <w:num w:numId="1" w16cid:durableId="1722560627">
+    <w:abstractNumId w:val="1"/>
+  </w:num>
+  <w:num w:numId="2" w16cid:durableId="148985753">
+    <w:abstractNumId w:val="0"/>
+  </w:num>
+</w:numbering>
 </file>
 
 <file path=word/styles.xml><?xml version="1.0" encoding="utf-8"?>
@@ -1028,6 +2763,41 @@
       <w:u w:val="single"/>
     </w:rPr>
   </w:style>
+  <w:style w:type="character" w:styleId="UnresolvedMention">
+    <w:name w:val="Unresolved Mention"/>
+    <w:basedOn w:val="DefaultParagraphFont"/>
+    <w:uiPriority w:val="99"/>
+    <w:semiHidden/>
+    <w:unhideWhenUsed/>
+    <w:rsid w:val="00F4297E"/>
+    <w:rPr>
+      <w:color w:val="605E5C"/>
+      <w:shd w:val="clear" w:color="auto" w:fill="E1DFDD"/>
+    </w:rPr>
+  </w:style>
+  <w:style w:type="paragraph" w:styleId="ListParagraph">
+    <w:name w:val="List Paragraph"/>
+    <w:basedOn w:val="Normal"/>
+    <w:uiPriority w:val="34"/>
+    <w:qFormat/>
+    <w:rsid w:val="00F4297E"/>
+    <w:pPr>
+      <w:ind w:left="720"/>
+      <w:contextualSpacing/>
+    </w:pPr>
+  </w:style>
+  <w:style w:type="character" w:styleId="FollowedHyperlink">
+    <w:name w:val="FollowedHyperlink"/>
+    <w:basedOn w:val="DefaultParagraphFont"/>
+    <w:uiPriority w:val="99"/>
+    <w:semiHidden/>
+    <w:unhideWhenUsed/>
+    <w:rsid w:val="00315CCB"/>
+    <w:rPr>
+      <w:color w:val="954F72" w:themeColor="followedHyperlink"/>
+      <w:u w:val="single"/>
+    </w:rPr>
+  </w:style>
 </w:styles>
 </file>
 
@@ -1324,4 +3094,16 @@
     </a:ext>
   </a:extLst>
 </a:theme>
+</file>
+
+<file path=customXml/item1.xml><?xml version="1.0" encoding="utf-8"?>
+<b:Sources xmlns:b="http://schemas.openxmlformats.org/officeDocument/2006/bibliography" xmlns="http://schemas.openxmlformats.org/officeDocument/2006/bibliography" SelectedStyle="\APASixthEditionOfficeOnline.xsl" StyleName="APA" Version="6"/>
+</file>
+
+<file path=customXml/itemProps1.xml><?xml version="1.0" encoding="utf-8"?>
+<ds:datastoreItem xmlns:ds="http://schemas.openxmlformats.org/officeDocument/2006/customXml" ds:itemID="{8781923E-C51C-4B30-BEDF-2FEE1BCD49AB}">
+  <ds:schemaRefs>
+    <ds:schemaRef ds:uri="http://schemas.openxmlformats.org/officeDocument/2006/bibliography"/>
+  </ds:schemaRefs>
+</ds:datastoreItem>
 </file>
</xml_diff>

<commit_message>
Document Formatting - week 2
</commit_message>
<xml_diff>
--- a/210041131_Rumman Adib_Week 2.docx
+++ b/210041131_Rumman Adib_Week 2.docx
@@ -392,7 +392,7 @@
         </w:rPr>
         <w:t xml:space="preserve"> Repository: </w:t>
       </w:r>
-      <w:hyperlink r:id="rId6" w:history="1">
+      <w:hyperlink r:id="rId8" w:history="1">
         <w:r>
           <w:rPr>
             <w:rStyle w:val="Hyperlink"/>
@@ -529,7 +529,7 @@
         </w:rPr>
         <w:t xml:space="preserve">Code: </w:t>
       </w:r>
-      <w:hyperlink r:id="rId7" w:history="1">
+      <w:hyperlink r:id="rId9" w:history="1">
         <w:r>
           <w:rPr>
             <w:rStyle w:val="Hyperlink"/>
@@ -786,23 +786,7 @@
           <w:sz w:val="28"/>
           <w:szCs w:val="28"/>
         </w:rPr>
-        <w:t>1 or -3</w:t>
-      </w:r>
-      <w:r>
-        <w:rPr>
-          <w:rFonts w:ascii="Times New Roman" w:hAnsi="Times New Roman" w:cs="Times New Roman"/>
-          <w:sz w:val="28"/>
-          <w:szCs w:val="28"/>
-        </w:rPr>
-        <w:t>, the direction is</w:t>
-      </w:r>
-      <w:r>
-        <w:rPr>
-          <w:rFonts w:ascii="Times New Roman" w:hAnsi="Times New Roman" w:cs="Times New Roman"/>
-          <w:sz w:val="28"/>
-          <w:szCs w:val="28"/>
-        </w:rPr>
-        <w:t xml:space="preserve"> East</w:t>
+        <w:t>1 or -3, the direction is East</w:t>
       </w:r>
     </w:p>
     <w:p>
@@ -851,15 +835,7 @@
           <w:sz w:val="28"/>
           <w:szCs w:val="28"/>
         </w:rPr>
-        <w:t>2 or -2</w:t>
-      </w:r>
-      <w:r>
-        <w:rPr>
-          <w:rFonts w:ascii="Times New Roman" w:hAnsi="Times New Roman" w:cs="Times New Roman"/>
-          <w:sz w:val="28"/>
-          <w:szCs w:val="28"/>
-        </w:rPr>
-        <w:t>, the direction is</w:t>
+        <w:t>2 or -2, the direction is</w:t>
       </w:r>
       <w:r>
         <w:rPr>
@@ -932,15 +908,7 @@
           <w:sz w:val="28"/>
           <w:szCs w:val="28"/>
         </w:rPr>
-        <w:t>3 or -1</w:t>
-      </w:r>
-      <w:r>
-        <w:rPr>
-          <w:rFonts w:ascii="Times New Roman" w:hAnsi="Times New Roman" w:cs="Times New Roman"/>
-          <w:sz w:val="28"/>
-          <w:szCs w:val="28"/>
-        </w:rPr>
-        <w:t>, the direction is</w:t>
+        <w:t>3 or -1, the direction is</w:t>
       </w:r>
       <w:r>
         <w:rPr>
@@ -1098,6 +1066,54 @@
         </w:rPr>
         <w:t xml:space="preserve">Code: </w:t>
       </w:r>
+      <w:hyperlink r:id="rId10" w:history="1">
+        <w:r>
+          <w:rPr>
+            <w:rStyle w:val="Hyperlink"/>
+            <w:rFonts w:ascii="Times New Roman" w:hAnsi="Times New Roman" w:cs="Times New Roman"/>
+            <w:sz w:val="28"/>
+            <w:szCs w:val="28"/>
+          </w:rPr>
+          <w:t>https://github.com/Rumman023/Project-Altair-Recruitment/blob/main/210041131_Rumman%20Adib_Week%202_Task%202.py</w:t>
+        </w:r>
+      </w:hyperlink>
+    </w:p>
+    <w:p>
+      <w:pPr>
+        <w:rPr>
+          <w:rFonts w:ascii="Times New Roman" w:hAnsi="Times New Roman" w:cs="Times New Roman"/>
+          <w:sz w:val="28"/>
+          <w:szCs w:val="28"/>
+        </w:rPr>
+      </w:pPr>
+    </w:p>
+    <w:p>
+      <w:pPr>
+        <w:rPr>
+          <w:rFonts w:ascii="Times New Roman" w:hAnsi="Times New Roman" w:cs="Times New Roman"/>
+          <w:sz w:val="28"/>
+          <w:szCs w:val="28"/>
+        </w:rPr>
+      </w:pPr>
+      <w:r>
+        <w:rPr>
+          <w:rFonts w:ascii="Times New Roman" w:hAnsi="Times New Roman" w:cs="Times New Roman"/>
+          <w:sz w:val="28"/>
+          <w:szCs w:val="28"/>
+        </w:rPr>
+        <w:t xml:space="preserve">Video Link: </w:t>
+      </w:r>
+      <w:hyperlink r:id="rId11" w:history="1">
+        <w:r>
+          <w:rPr>
+            <w:rStyle w:val="Hyperlink"/>
+            <w:rFonts w:ascii="Times New Roman" w:hAnsi="Times New Roman" w:cs="Times New Roman"/>
+            <w:sz w:val="28"/>
+            <w:szCs w:val="28"/>
+          </w:rPr>
+          <w:t>https://www.youtube.com/watch?v=nXIySDzb2xY&amp;t=4s</w:t>
+        </w:r>
+      </w:hyperlink>
     </w:p>
     <w:p>
       <w:pPr>
@@ -1146,7 +1162,7 @@
           <w:szCs w:val="28"/>
         </w:rPr>
       </w:pPr>
-      <w:hyperlink r:id="rId8" w:history="1">
+      <w:hyperlink r:id="rId12" w:history="1">
         <w:r>
           <w:rPr>
             <w:rStyle w:val="Hyperlink"/>
@@ -1171,7 +1187,7 @@
           <w:szCs w:val="28"/>
         </w:rPr>
       </w:pPr>
-      <w:hyperlink r:id="rId9" w:history="1">
+      <w:hyperlink r:id="rId13" w:history="1">
         <w:r>
           <w:rPr>
             <w:rStyle w:val="Hyperlink"/>
@@ -1196,7 +1212,7 @@
           <w:szCs w:val="28"/>
         </w:rPr>
       </w:pPr>
-      <w:hyperlink r:id="rId10" w:history="1">
+      <w:hyperlink r:id="rId14" w:history="1">
         <w:r>
           <w:rPr>
             <w:rStyle w:val="Hyperlink"/>
@@ -1221,7 +1237,7 @@
           <w:szCs w:val="28"/>
         </w:rPr>
       </w:pPr>
-      <w:hyperlink r:id="rId11" w:history="1">
+      <w:hyperlink r:id="rId15" w:history="1">
         <w:r>
           <w:rPr>
             <w:rStyle w:val="Hyperlink"/>
@@ -1246,7 +1262,7 @@
           <w:szCs w:val="28"/>
         </w:rPr>
       </w:pPr>
-      <w:hyperlink r:id="rId12" w:anchor=":~:text=The%20HSV%20values%20for%20true,10%20and%20160%20to%20180" w:history="1">
+      <w:hyperlink r:id="rId16" w:anchor=":~:text=The%20HSV%20values%20for%20true,10%20and%20160%20to%20180" w:history="1">
         <w:r>
           <w:rPr>
             <w:rStyle w:val="Hyperlink"/>
@@ -1287,7 +1303,7 @@
           <w:szCs w:val="28"/>
         </w:rPr>
       </w:pPr>
-      <w:hyperlink r:id="rId13" w:anchor=":~:text=We%20can%20do%20this%20by,179%2C%2062%2C%20255" w:history="1">
+      <w:hyperlink r:id="rId17" w:anchor=":~:text=We%20can%20do%20this%20by,179%2C%2062%2C%20255" w:history="1">
         <w:r>
           <w:rPr>
             <w:rStyle w:val="Hyperlink"/>
@@ -1328,7 +1344,7 @@
           <w:szCs w:val="28"/>
         </w:rPr>
       </w:pPr>
-      <w:hyperlink r:id="rId14" w:history="1">
+      <w:hyperlink r:id="rId18" w:history="1">
         <w:r>
           <w:rPr>
             <w:rStyle w:val="Hyperlink"/>
@@ -1353,7 +1369,7 @@
           <w:szCs w:val="28"/>
         </w:rPr>
       </w:pPr>
-      <w:hyperlink r:id="rId15" w:history="1">
+      <w:hyperlink r:id="rId19" w:history="1">
         <w:r>
           <w:rPr>
             <w:rStyle w:val="Hyperlink"/>
@@ -1378,7 +1394,7 @@
           <w:szCs w:val="28"/>
         </w:rPr>
       </w:pPr>
-      <w:hyperlink r:id="rId16" w:anchor=":~:text=NumPy%20count_nonzero()%20function%20in,arr%20%2C%20axis%20%2C%20and%20keepdims%20" w:history="1">
+      <w:hyperlink r:id="rId20" w:anchor=":~:text=NumPy%20count_nonzero()%20function%20in,arr%20%2C%20axis%20%2C%20and%20keepdims%20" w:history="1">
         <w:r>
           <w:rPr>
             <w:rStyle w:val="Hyperlink"/>
@@ -1410,261 +1426,6 @@
     </w:p>
     <w:p>
       <w:pPr>
-        <w:rPr>
-          <w:rFonts w:ascii="Times New Roman" w:hAnsi="Times New Roman" w:cs="Times New Roman"/>
-          <w:sz w:val="28"/>
-          <w:szCs w:val="28"/>
-        </w:rPr>
-      </w:pPr>
-    </w:p>
-    <w:p>
-      <w:pPr>
-        <w:rPr>
-          <w:rFonts w:ascii="Times New Roman" w:hAnsi="Times New Roman" w:cs="Times New Roman"/>
-          <w:sz w:val="28"/>
-          <w:szCs w:val="28"/>
-        </w:rPr>
-      </w:pPr>
-    </w:p>
-    <w:p>
-      <w:pPr>
-        <w:rPr>
-          <w:rFonts w:ascii="Times New Roman" w:hAnsi="Times New Roman" w:cs="Times New Roman"/>
-          <w:sz w:val="28"/>
-          <w:szCs w:val="28"/>
-        </w:rPr>
-      </w:pPr>
-    </w:p>
-    <w:p>
-      <w:pPr>
-        <w:rPr>
-          <w:rFonts w:ascii="Times New Roman" w:hAnsi="Times New Roman" w:cs="Times New Roman"/>
-          <w:sz w:val="28"/>
-          <w:szCs w:val="28"/>
-        </w:rPr>
-      </w:pPr>
-    </w:p>
-    <w:p>
-      <w:pPr>
-        <w:rPr>
-          <w:rFonts w:ascii="Times New Roman" w:hAnsi="Times New Roman" w:cs="Times New Roman"/>
-          <w:sz w:val="28"/>
-          <w:szCs w:val="28"/>
-        </w:rPr>
-      </w:pPr>
-    </w:p>
-    <w:p>
-      <w:pPr>
-        <w:rPr>
-          <w:rFonts w:ascii="Times New Roman" w:hAnsi="Times New Roman" w:cs="Times New Roman"/>
-          <w:sz w:val="28"/>
-          <w:szCs w:val="28"/>
-        </w:rPr>
-      </w:pPr>
-    </w:p>
-    <w:p>
-      <w:pPr>
-        <w:rPr>
-          <w:rFonts w:ascii="Times New Roman" w:hAnsi="Times New Roman" w:cs="Times New Roman"/>
-          <w:sz w:val="28"/>
-          <w:szCs w:val="28"/>
-        </w:rPr>
-      </w:pPr>
-    </w:p>
-    <w:p>
-      <w:pPr>
-        <w:rPr>
-          <w:rFonts w:ascii="Times New Roman" w:hAnsi="Times New Roman" w:cs="Times New Roman"/>
-          <w:sz w:val="28"/>
-          <w:szCs w:val="28"/>
-        </w:rPr>
-      </w:pPr>
-    </w:p>
-    <w:p>
-      <w:pPr>
-        <w:rPr>
-          <w:rFonts w:ascii="Times New Roman" w:hAnsi="Times New Roman" w:cs="Times New Roman"/>
-          <w:sz w:val="28"/>
-          <w:szCs w:val="28"/>
-        </w:rPr>
-      </w:pPr>
-    </w:p>
-    <w:p>
-      <w:pPr>
-        <w:rPr>
-          <w:rFonts w:ascii="Times New Roman" w:hAnsi="Times New Roman" w:cs="Times New Roman"/>
-          <w:sz w:val="28"/>
-          <w:szCs w:val="28"/>
-        </w:rPr>
-      </w:pPr>
-    </w:p>
-    <w:p>
-      <w:pPr>
-        <w:rPr>
-          <w:rFonts w:ascii="Times New Roman" w:hAnsi="Times New Roman" w:cs="Times New Roman"/>
-          <w:sz w:val="28"/>
-          <w:szCs w:val="28"/>
-        </w:rPr>
-      </w:pPr>
-    </w:p>
-    <w:p>
-      <w:pPr>
-        <w:rPr>
-          <w:rFonts w:ascii="Times New Roman" w:hAnsi="Times New Roman" w:cs="Times New Roman"/>
-          <w:sz w:val="28"/>
-          <w:szCs w:val="28"/>
-        </w:rPr>
-      </w:pPr>
-    </w:p>
-    <w:p>
-      <w:pPr>
-        <w:rPr>
-          <w:rFonts w:ascii="Times New Roman" w:hAnsi="Times New Roman" w:cs="Times New Roman"/>
-          <w:sz w:val="28"/>
-          <w:szCs w:val="28"/>
-        </w:rPr>
-      </w:pPr>
-    </w:p>
-    <w:p>
-      <w:pPr>
-        <w:rPr>
-          <w:rFonts w:ascii="Times New Roman" w:hAnsi="Times New Roman" w:cs="Times New Roman"/>
-          <w:sz w:val="28"/>
-          <w:szCs w:val="28"/>
-        </w:rPr>
-      </w:pPr>
-    </w:p>
-    <w:p>
-      <w:pPr>
-        <w:rPr>
-          <w:rFonts w:ascii="Times New Roman" w:hAnsi="Times New Roman" w:cs="Times New Roman"/>
-          <w:sz w:val="28"/>
-          <w:szCs w:val="28"/>
-        </w:rPr>
-      </w:pPr>
-    </w:p>
-    <w:p>
-      <w:pPr>
-        <w:rPr>
-          <w:rFonts w:ascii="Times New Roman" w:hAnsi="Times New Roman" w:cs="Times New Roman"/>
-          <w:sz w:val="28"/>
-          <w:szCs w:val="28"/>
-        </w:rPr>
-      </w:pPr>
-    </w:p>
-    <w:p>
-      <w:pPr>
-        <w:rPr>
-          <w:rFonts w:ascii="Times New Roman" w:hAnsi="Times New Roman" w:cs="Times New Roman"/>
-          <w:sz w:val="28"/>
-          <w:szCs w:val="28"/>
-        </w:rPr>
-      </w:pPr>
-    </w:p>
-    <w:p>
-      <w:pPr>
-        <w:rPr>
-          <w:rFonts w:ascii="Times New Roman" w:hAnsi="Times New Roman" w:cs="Times New Roman"/>
-          <w:sz w:val="28"/>
-          <w:szCs w:val="28"/>
-        </w:rPr>
-      </w:pPr>
-    </w:p>
-    <w:p>
-      <w:pPr>
-        <w:rPr>
-          <w:rFonts w:ascii="Times New Roman" w:hAnsi="Times New Roman" w:cs="Times New Roman"/>
-          <w:sz w:val="28"/>
-          <w:szCs w:val="28"/>
-        </w:rPr>
-      </w:pPr>
-    </w:p>
-    <w:p>
-      <w:pPr>
-        <w:rPr>
-          <w:rFonts w:ascii="Times New Roman" w:hAnsi="Times New Roman" w:cs="Times New Roman"/>
-          <w:sz w:val="28"/>
-          <w:szCs w:val="28"/>
-        </w:rPr>
-      </w:pPr>
-    </w:p>
-    <w:p>
-      <w:pPr>
-        <w:rPr>
-          <w:rFonts w:ascii="Times New Roman" w:hAnsi="Times New Roman" w:cs="Times New Roman"/>
-          <w:sz w:val="28"/>
-          <w:szCs w:val="28"/>
-        </w:rPr>
-      </w:pPr>
-    </w:p>
-    <w:p>
-      <w:pPr>
-        <w:rPr>
-          <w:rFonts w:ascii="Times New Roman" w:hAnsi="Times New Roman" w:cs="Times New Roman"/>
-          <w:sz w:val="28"/>
-          <w:szCs w:val="28"/>
-        </w:rPr>
-      </w:pPr>
-    </w:p>
-    <w:p>
-      <w:pPr>
-        <w:rPr>
-          <w:rFonts w:ascii="Times New Roman" w:hAnsi="Times New Roman" w:cs="Times New Roman"/>
-          <w:sz w:val="28"/>
-          <w:szCs w:val="28"/>
-        </w:rPr>
-      </w:pPr>
-    </w:p>
-    <w:p>
-      <w:pPr>
-        <w:jc w:val="center"/>
-        <w:rPr>
-          <w:rFonts w:ascii="Times New Roman" w:hAnsi="Times New Roman" w:cs="Times New Roman"/>
-          <w:b/>
-          <w:bCs/>
-          <w:sz w:val="40"/>
-          <w:szCs w:val="40"/>
-        </w:rPr>
-      </w:pPr>
-    </w:p>
-    <w:p>
-      <w:pPr>
-        <w:jc w:val="center"/>
-        <w:rPr>
-          <w:rFonts w:ascii="Times New Roman" w:hAnsi="Times New Roman" w:cs="Times New Roman"/>
-          <w:b/>
-          <w:bCs/>
-          <w:sz w:val="40"/>
-          <w:szCs w:val="40"/>
-        </w:rPr>
-      </w:pPr>
-    </w:p>
-    <w:p>
-      <w:pPr>
-        <w:jc w:val="center"/>
-        <w:rPr>
-          <w:rFonts w:ascii="Times New Roman" w:hAnsi="Times New Roman" w:cs="Times New Roman"/>
-          <w:b/>
-          <w:bCs/>
-          <w:sz w:val="40"/>
-          <w:szCs w:val="40"/>
-        </w:rPr>
-      </w:pPr>
-    </w:p>
-    <w:p>
-      <w:pPr>
-        <w:jc w:val="center"/>
-        <w:rPr>
-          <w:rFonts w:ascii="Times New Roman" w:hAnsi="Times New Roman" w:cs="Times New Roman"/>
-          <w:b/>
-          <w:bCs/>
-          <w:sz w:val="40"/>
-          <w:szCs w:val="40"/>
-        </w:rPr>
-      </w:pPr>
-    </w:p>
-    <w:p>
-      <w:pPr>
         <w:jc w:val="center"/>
         <w:rPr>
           <w:rFonts w:ascii="Times New Roman" w:hAnsi="Times New Roman" w:cs="Times New Roman"/>
@@ -1684,6 +1445,452 @@
           <w:sz w:val="40"/>
           <w:szCs w:val="40"/>
         </w:rPr>
+        <w:lastRenderedPageBreak/>
+        <w:t xml:space="preserve">ROBOT OPERATING SYSTEM </w:t>
+      </w:r>
+      <w:proofErr w:type="gramStart"/>
+      <w:r>
+        <w:rPr>
+          <w:rFonts w:ascii="Times New Roman" w:hAnsi="Times New Roman" w:cs="Times New Roman"/>
+          <w:b/>
+          <w:bCs/>
+          <w:color w:val="2F5496" w:themeColor="accent1" w:themeShade="BF"/>
+          <w:sz w:val="40"/>
+          <w:szCs w:val="40"/>
+        </w:rPr>
+        <w:t>( ROS</w:t>
+      </w:r>
+      <w:proofErr w:type="gramEnd"/>
+      <w:r>
+        <w:rPr>
+          <w:rFonts w:ascii="Times New Roman" w:hAnsi="Times New Roman" w:cs="Times New Roman"/>
+          <w:b/>
+          <w:bCs/>
+          <w:color w:val="2F5496" w:themeColor="accent1" w:themeShade="BF"/>
+          <w:sz w:val="40"/>
+          <w:szCs w:val="40"/>
+        </w:rPr>
+        <w:t xml:space="preserve"> )</w:t>
+      </w:r>
+    </w:p>
+    <w:p>
+      <w:pPr>
+        <w:jc w:val="center"/>
+        <w:rPr>
+          <w:rFonts w:ascii="Times New Roman" w:hAnsi="Times New Roman" w:cs="Times New Roman"/>
+          <w:b/>
+          <w:bCs/>
+          <w:color w:val="2F5496" w:themeColor="accent1" w:themeShade="BF"/>
+          <w:sz w:val="40"/>
+          <w:szCs w:val="40"/>
+        </w:rPr>
+      </w:pPr>
+    </w:p>
+    <w:p>
+      <w:pPr>
+        <w:jc w:val="center"/>
+        <w:rPr>
+          <w:rFonts w:ascii="Times New Roman" w:hAnsi="Times New Roman" w:cs="Times New Roman"/>
+          <w:sz w:val="40"/>
+          <w:szCs w:val="40"/>
+        </w:rPr>
+      </w:pPr>
+      <w:r>
+        <w:rPr>
+          <w:rFonts w:ascii="Times New Roman" w:hAnsi="Times New Roman" w:cs="Times New Roman"/>
+          <w:sz w:val="40"/>
+          <w:szCs w:val="40"/>
+        </w:rPr>
+        <w:t xml:space="preserve">Task </w:t>
+      </w:r>
+      <w:r>
+        <w:rPr>
+          <w:rFonts w:ascii="Times New Roman" w:hAnsi="Times New Roman" w:cs="Times New Roman"/>
+          <w:sz w:val="40"/>
+          <w:szCs w:val="40"/>
+        </w:rPr>
+        <w:t>1</w:t>
+      </w:r>
+    </w:p>
+    <w:p>
+      <w:pPr>
+        <w:rPr>
+          <w:rFonts w:ascii="Times New Roman" w:hAnsi="Times New Roman" w:cs="Times New Roman"/>
+          <w:b/>
+          <w:bCs/>
+          <w:color w:val="2F5496" w:themeColor="accent1" w:themeShade="BF"/>
+          <w:sz w:val="40"/>
+          <w:szCs w:val="40"/>
+        </w:rPr>
+      </w:pPr>
+    </w:p>
+    <w:p>
+      <w:pPr>
+        <w:rPr>
+          <w:rFonts w:ascii="Times New Roman" w:hAnsi="Times New Roman" w:cs="Times New Roman"/>
+          <w:sz w:val="40"/>
+          <w:szCs w:val="40"/>
+        </w:rPr>
+      </w:pPr>
+      <w:r>
+        <w:rPr>
+          <w:rFonts w:ascii="Times New Roman" w:hAnsi="Times New Roman" w:cs="Times New Roman"/>
+          <w:sz w:val="40"/>
+          <w:szCs w:val="40"/>
+        </w:rPr>
+        <w:t>1.</w:t>
+      </w:r>
+    </w:p>
+    <w:p>
+      <w:pPr>
+        <w:rPr>
+          <w:rFonts w:ascii="Times New Roman" w:hAnsi="Times New Roman" w:cs="Times New Roman"/>
+          <w:sz w:val="28"/>
+          <w:szCs w:val="28"/>
+        </w:rPr>
+      </w:pPr>
+      <w:r>
+        <w:rPr>
+          <w:rFonts w:ascii="Times New Roman" w:hAnsi="Times New Roman" w:cs="Times New Roman"/>
+          <w:sz w:val="28"/>
+          <w:szCs w:val="28"/>
+        </w:rPr>
+        <w:t xml:space="preserve">Publisher Node Code: </w:t>
+      </w:r>
+      <w:hyperlink r:id="rId21" w:history="1">
+        <w:r>
+          <w:rPr>
+            <w:rStyle w:val="Hyperlink"/>
+            <w:rFonts w:ascii="Times New Roman" w:hAnsi="Times New Roman" w:cs="Times New Roman"/>
+            <w:sz w:val="28"/>
+            <w:szCs w:val="28"/>
+          </w:rPr>
+          <w:t>https://github.com/Rumman023/Project-Altair-Recruitment/blob/main/210041131_Rumman%20Adib_Week%202_Task_1%20(Publisher).py</w:t>
+        </w:r>
+      </w:hyperlink>
+    </w:p>
+    <w:p>
+      <w:pPr>
+        <w:rPr>
+          <w:rFonts w:ascii="Times New Roman" w:hAnsi="Times New Roman" w:cs="Times New Roman"/>
+          <w:sz w:val="28"/>
+          <w:szCs w:val="28"/>
+        </w:rPr>
+      </w:pPr>
+    </w:p>
+    <w:p>
+      <w:pPr>
+        <w:rPr>
+          <w:rFonts w:ascii="Times New Roman" w:hAnsi="Times New Roman" w:cs="Times New Roman"/>
+          <w:sz w:val="28"/>
+          <w:szCs w:val="28"/>
+        </w:rPr>
+      </w:pPr>
+      <w:r>
+        <w:rPr>
+          <w:rFonts w:ascii="Times New Roman" w:hAnsi="Times New Roman" w:cs="Times New Roman"/>
+          <w:sz w:val="28"/>
+          <w:szCs w:val="28"/>
+        </w:rPr>
+        <w:t xml:space="preserve">Subscriber Node Code: </w:t>
+      </w:r>
+      <w:hyperlink r:id="rId22" w:history="1">
+        <w:r>
+          <w:rPr>
+            <w:rStyle w:val="Hyperlink"/>
+            <w:rFonts w:ascii="Times New Roman" w:hAnsi="Times New Roman" w:cs="Times New Roman"/>
+            <w:sz w:val="28"/>
+            <w:szCs w:val="28"/>
+          </w:rPr>
+          <w:t>https://github.com/Rumman023/Project-Altair-Recruitment/blob/main/210041131_Rumman%20Adib_Week%202_Task_1%20(Subscriber).py</w:t>
+        </w:r>
+      </w:hyperlink>
+    </w:p>
+    <w:p>
+      <w:pPr>
+        <w:rPr>
+          <w:rFonts w:ascii="Times New Roman" w:hAnsi="Times New Roman" w:cs="Times New Roman"/>
+          <w:sz w:val="28"/>
+          <w:szCs w:val="28"/>
+        </w:rPr>
+      </w:pPr>
+    </w:p>
+    <w:p>
+      <w:pPr>
+        <w:rPr>
+          <w:rFonts w:ascii="Times New Roman" w:hAnsi="Times New Roman" w:cs="Times New Roman"/>
+          <w:sz w:val="28"/>
+          <w:szCs w:val="28"/>
+        </w:rPr>
+      </w:pPr>
+      <w:r>
+        <w:rPr>
+          <w:rFonts w:ascii="Times New Roman" w:hAnsi="Times New Roman" w:cs="Times New Roman"/>
+          <w:sz w:val="28"/>
+          <w:szCs w:val="28"/>
+        </w:rPr>
+        <w:t>Resources:</w:t>
+      </w:r>
+    </w:p>
+    <w:p>
+      <w:pPr>
+        <w:pStyle w:val="ListParagraph"/>
+        <w:numPr>
+          <w:ilvl w:val="0"/>
+          <w:numId w:val="6"/>
+        </w:numPr>
+        <w:rPr>
+          <w:rFonts w:ascii="Times New Roman" w:hAnsi="Times New Roman" w:cs="Times New Roman"/>
+          <w:sz w:val="28"/>
+          <w:szCs w:val="28"/>
+        </w:rPr>
+      </w:pPr>
+      <w:hyperlink r:id="rId23" w:history="1">
+        <w:r>
+          <w:rPr>
+            <w:rStyle w:val="Hyperlink"/>
+            <w:rFonts w:ascii="Times New Roman" w:hAnsi="Times New Roman" w:cs="Times New Roman"/>
+            <w:sz w:val="28"/>
+            <w:szCs w:val="28"/>
+          </w:rPr>
+          <w:t>http://wiki.ros.org/ROS/Tutorials/WritingPublisherSubscriber%28python%29</w:t>
+        </w:r>
+      </w:hyperlink>
+    </w:p>
+    <w:p>
+      <w:pPr>
+        <w:pStyle w:val="ListParagraph"/>
+        <w:rPr>
+          <w:rFonts w:ascii="Times New Roman" w:hAnsi="Times New Roman" w:cs="Times New Roman"/>
+          <w:sz w:val="28"/>
+          <w:szCs w:val="28"/>
+        </w:rPr>
+      </w:pPr>
+    </w:p>
+    <w:p>
+      <w:pPr>
+        <w:rPr>
+          <w:rFonts w:ascii="Times New Roman" w:hAnsi="Times New Roman" w:cs="Times New Roman"/>
+          <w:sz w:val="28"/>
+          <w:szCs w:val="28"/>
+        </w:rPr>
+      </w:pPr>
+    </w:p>
+    <w:p>
+      <w:pPr>
+        <w:rPr>
+          <w:rFonts w:ascii="Times New Roman" w:hAnsi="Times New Roman" w:cs="Times New Roman"/>
+          <w:sz w:val="40"/>
+          <w:szCs w:val="40"/>
+        </w:rPr>
+      </w:pPr>
+      <w:r>
+        <w:rPr>
+          <w:rFonts w:ascii="Times New Roman" w:hAnsi="Times New Roman" w:cs="Times New Roman"/>
+          <w:sz w:val="40"/>
+          <w:szCs w:val="40"/>
+        </w:rPr>
+        <w:t>2</w:t>
+      </w:r>
+      <w:r>
+        <w:rPr>
+          <w:rFonts w:ascii="Times New Roman" w:hAnsi="Times New Roman" w:cs="Times New Roman"/>
+          <w:sz w:val="40"/>
+          <w:szCs w:val="40"/>
+        </w:rPr>
+        <w:t>.</w:t>
+      </w:r>
+    </w:p>
+    <w:p>
+      <w:pPr>
+        <w:rPr>
+          <w:rFonts w:ascii="Times New Roman" w:hAnsi="Times New Roman" w:cs="Times New Roman"/>
+          <w:sz w:val="28"/>
+          <w:szCs w:val="28"/>
+        </w:rPr>
+      </w:pPr>
+      <w:r>
+        <w:rPr>
+          <w:rFonts w:ascii="Times New Roman" w:hAnsi="Times New Roman" w:cs="Times New Roman"/>
+          <w:sz w:val="28"/>
+          <w:szCs w:val="28"/>
+        </w:rPr>
+        <w:t xml:space="preserve">ROS </w:t>
+      </w:r>
+      <w:r>
+        <w:rPr>
+          <w:rFonts w:ascii="Times New Roman" w:hAnsi="Times New Roman" w:cs="Times New Roman"/>
+          <w:sz w:val="28"/>
+          <w:szCs w:val="28"/>
+        </w:rPr>
+        <w:t>P</w:t>
+      </w:r>
+      <w:r>
+        <w:rPr>
+          <w:rFonts w:ascii="Times New Roman" w:hAnsi="Times New Roman" w:cs="Times New Roman"/>
+          <w:sz w:val="28"/>
+          <w:szCs w:val="28"/>
+        </w:rPr>
+        <w:t xml:space="preserve">ublisher &amp; </w:t>
+      </w:r>
+      <w:r>
+        <w:rPr>
+          <w:rFonts w:ascii="Times New Roman" w:hAnsi="Times New Roman" w:cs="Times New Roman"/>
+          <w:sz w:val="28"/>
+          <w:szCs w:val="28"/>
+        </w:rPr>
+        <w:t>S</w:t>
+      </w:r>
+      <w:r>
+        <w:rPr>
+          <w:rFonts w:ascii="Times New Roman" w:hAnsi="Times New Roman" w:cs="Times New Roman"/>
+          <w:sz w:val="28"/>
+          <w:szCs w:val="28"/>
+        </w:rPr>
+        <w:t xml:space="preserve">ubscriber </w:t>
+      </w:r>
+      <w:r>
+        <w:rPr>
+          <w:rFonts w:ascii="Times New Roman" w:hAnsi="Times New Roman" w:cs="Times New Roman"/>
+          <w:sz w:val="28"/>
+          <w:szCs w:val="28"/>
+        </w:rPr>
+        <w:t>N</w:t>
+      </w:r>
+      <w:r>
+        <w:rPr>
+          <w:rFonts w:ascii="Times New Roman" w:hAnsi="Times New Roman" w:cs="Times New Roman"/>
+          <w:sz w:val="28"/>
+          <w:szCs w:val="28"/>
+        </w:rPr>
+        <w:t>ode in Python</w:t>
+      </w:r>
+      <w:r>
+        <w:rPr>
+          <w:rFonts w:ascii="Times New Roman" w:hAnsi="Times New Roman" w:cs="Times New Roman"/>
+          <w:sz w:val="28"/>
+          <w:szCs w:val="28"/>
+        </w:rPr>
+        <w:t xml:space="preserve"> </w:t>
+      </w:r>
+      <w:r>
+        <w:rPr>
+          <w:rFonts w:ascii="Times New Roman" w:hAnsi="Times New Roman" w:cs="Times New Roman"/>
+          <w:sz w:val="28"/>
+          <w:szCs w:val="28"/>
+        </w:rPr>
+        <w:t xml:space="preserve">Video Link: </w:t>
+      </w:r>
+      <w:hyperlink r:id="rId24" w:history="1">
+        <w:r>
+          <w:rPr>
+            <w:rStyle w:val="Hyperlink"/>
+            <w:rFonts w:ascii="Times New Roman" w:hAnsi="Times New Roman" w:cs="Times New Roman"/>
+            <w:sz w:val="28"/>
+            <w:szCs w:val="28"/>
+          </w:rPr>
+          <w:t>https://youtu.be/r0_buRPcjfQ</w:t>
+        </w:r>
+      </w:hyperlink>
+    </w:p>
+    <w:p>
+      <w:pPr>
+        <w:rPr>
+          <w:rFonts w:ascii="Times New Roman" w:hAnsi="Times New Roman" w:cs="Times New Roman"/>
+          <w:sz w:val="28"/>
+          <w:szCs w:val="28"/>
+        </w:rPr>
+      </w:pPr>
+    </w:p>
+    <w:p>
+      <w:pPr>
+        <w:rPr>
+          <w:rFonts w:ascii="Times New Roman" w:hAnsi="Times New Roman" w:cs="Times New Roman"/>
+          <w:sz w:val="28"/>
+          <w:szCs w:val="28"/>
+        </w:rPr>
+      </w:pPr>
+    </w:p>
+    <w:p>
+      <w:pPr>
+        <w:rPr>
+          <w:rFonts w:ascii="Times New Roman" w:hAnsi="Times New Roman" w:cs="Times New Roman"/>
+          <w:sz w:val="40"/>
+          <w:szCs w:val="40"/>
+        </w:rPr>
+      </w:pPr>
+      <w:r>
+        <w:rPr>
+          <w:rFonts w:ascii="Times New Roman" w:hAnsi="Times New Roman" w:cs="Times New Roman"/>
+          <w:sz w:val="40"/>
+          <w:szCs w:val="40"/>
+        </w:rPr>
+        <w:t>3</w:t>
+      </w:r>
+      <w:r>
+        <w:rPr>
+          <w:rFonts w:ascii="Times New Roman" w:hAnsi="Times New Roman" w:cs="Times New Roman"/>
+          <w:sz w:val="40"/>
+          <w:szCs w:val="40"/>
+        </w:rPr>
+        <w:t>.</w:t>
+      </w:r>
+    </w:p>
+    <w:p>
+      <w:pPr>
+        <w:rPr>
+          <w:rFonts w:ascii="Times New Roman" w:hAnsi="Times New Roman" w:cs="Times New Roman"/>
+          <w:sz w:val="28"/>
+          <w:szCs w:val="28"/>
+        </w:rPr>
+      </w:pPr>
+      <w:r>
+        <w:rPr>
+          <w:rFonts w:ascii="Times New Roman" w:hAnsi="Times New Roman" w:cs="Times New Roman"/>
+          <w:sz w:val="28"/>
+          <w:szCs w:val="28"/>
+        </w:rPr>
+        <w:t xml:space="preserve">ROS Turtle Bot Simulation </w:t>
+      </w:r>
+      <w:r>
+        <w:rPr>
+          <w:rFonts w:ascii="Times New Roman" w:hAnsi="Times New Roman" w:cs="Times New Roman"/>
+          <w:sz w:val="28"/>
+          <w:szCs w:val="28"/>
+        </w:rPr>
+        <w:t xml:space="preserve">Video Link: </w:t>
+      </w:r>
+      <w:hyperlink r:id="rId25" w:history="1">
+        <w:r>
+          <w:rPr>
+            <w:rStyle w:val="Hyperlink"/>
+            <w:rFonts w:ascii="Times New Roman" w:hAnsi="Times New Roman" w:cs="Times New Roman"/>
+            <w:sz w:val="28"/>
+            <w:szCs w:val="28"/>
+          </w:rPr>
+          <w:t>https://youtu.be/UhyJrwqsyuc</w:t>
+        </w:r>
+      </w:hyperlink>
+    </w:p>
+    <w:p>
+      <w:pPr>
+        <w:jc w:val="center"/>
+        <w:rPr>
+          <w:rFonts w:ascii="Times New Roman" w:hAnsi="Times New Roman" w:cs="Times New Roman"/>
+          <w:sz w:val="28"/>
+          <w:szCs w:val="28"/>
+        </w:rPr>
+      </w:pPr>
+      <w:r>
+        <w:rPr>
+          <w:rFonts w:ascii="Times New Roman" w:hAnsi="Times New Roman" w:cs="Times New Roman"/>
+          <w:b/>
+          <w:bCs/>
+          <w:color w:val="2F5496" w:themeColor="accent1" w:themeShade="BF"/>
+          <w:sz w:val="40"/>
+          <w:szCs w:val="40"/>
+        </w:rPr>
+        <w:lastRenderedPageBreak/>
         <w:t>THEORETICAL PART</w:t>
       </w:r>
     </w:p>
@@ -1701,19 +1908,28 @@
     </w:p>
     <w:p>
       <w:pPr>
-        <w:rPr>
-          <w:rFonts w:ascii="Times New Roman" w:hAnsi="Times New Roman" w:cs="Times New Roman"/>
-          <w:sz w:val="28"/>
-          <w:szCs w:val="28"/>
-        </w:rPr>
-      </w:pPr>
-      <w:r>
-        <w:rPr>
-          <w:rFonts w:ascii="Times New Roman" w:hAnsi="Times New Roman" w:cs="Times New Roman"/>
-          <w:sz w:val="28"/>
-          <w:szCs w:val="28"/>
-        </w:rPr>
-        <w:t>TASK 1:</w:t>
+        <w:jc w:val="center"/>
+        <w:rPr>
+          <w:rFonts w:ascii="Times New Roman" w:hAnsi="Times New Roman" w:cs="Times New Roman"/>
+          <w:sz w:val="40"/>
+          <w:szCs w:val="40"/>
+        </w:rPr>
+      </w:pPr>
+      <w:r>
+        <w:rPr>
+          <w:rFonts w:ascii="Times New Roman" w:hAnsi="Times New Roman" w:cs="Times New Roman"/>
+          <w:sz w:val="40"/>
+          <w:szCs w:val="40"/>
+        </w:rPr>
+        <w:t xml:space="preserve">Task </w:t>
+      </w:r>
+      <w:r>
+        <w:rPr>
+          <w:rFonts w:ascii="Times New Roman" w:hAnsi="Times New Roman" w:cs="Times New Roman"/>
+          <w:sz w:val="40"/>
+          <w:szCs w:val="40"/>
+        </w:rPr>
+        <w:t>1</w:t>
       </w:r>
     </w:p>
     <w:p>
@@ -2124,7 +2340,95 @@
           <w:sz w:val="28"/>
           <w:szCs w:val="28"/>
         </w:rPr>
-        <w:t xml:space="preserve"> bit fragile architecture in terms of </w:t>
+        <w:t xml:space="preserve"> bit fragile architecture in terms of connectivity in challenging terrains. </w:t>
+      </w:r>
+      <w:r>
+        <w:rPr>
+          <w:rFonts w:ascii="Times New Roman" w:hAnsi="Times New Roman" w:cs="Times New Roman"/>
+          <w:sz w:val="28"/>
+          <w:szCs w:val="28"/>
+        </w:rPr>
+        <w:t xml:space="preserve">LoRa </w:t>
+      </w:r>
+      <w:r>
+        <w:rPr>
+          <w:rFonts w:ascii="Times New Roman" w:hAnsi="Times New Roman" w:cs="Times New Roman"/>
+          <w:sz w:val="28"/>
+          <w:szCs w:val="28"/>
+        </w:rPr>
+        <w:t>module, on the other hand,</w:t>
+      </w:r>
+      <w:r>
+        <w:rPr>
+          <w:rFonts w:ascii="Times New Roman" w:hAnsi="Times New Roman" w:cs="Times New Roman"/>
+          <w:sz w:val="28"/>
+          <w:szCs w:val="28"/>
+        </w:rPr>
+        <w:t xml:space="preserve"> is designed to provide reliable connectivity </w:t>
+      </w:r>
+      <w:r>
+        <w:rPr>
+          <w:rFonts w:ascii="Times New Roman" w:hAnsi="Times New Roman" w:cs="Times New Roman"/>
+          <w:sz w:val="28"/>
+          <w:szCs w:val="28"/>
+        </w:rPr>
+        <w:t>because of i</w:t>
+      </w:r>
+      <w:r>
+        <w:rPr>
+          <w:rFonts w:ascii="Times New Roman" w:hAnsi="Times New Roman" w:cs="Times New Roman"/>
+          <w:sz w:val="28"/>
+          <w:szCs w:val="28"/>
+        </w:rPr>
+        <w:t xml:space="preserve">ts ability to handle </w:t>
+      </w:r>
+      <w:r>
+        <w:rPr>
+          <w:rFonts w:ascii="Times New Roman" w:hAnsi="Times New Roman" w:cs="Times New Roman"/>
+          <w:sz w:val="28"/>
+          <w:szCs w:val="28"/>
+        </w:rPr>
+        <w:t>N</w:t>
+      </w:r>
+      <w:r>
+        <w:rPr>
+          <w:rFonts w:ascii="Times New Roman" w:hAnsi="Times New Roman" w:cs="Times New Roman"/>
+          <w:sz w:val="28"/>
+          <w:szCs w:val="28"/>
+        </w:rPr>
+        <w:t>on-</w:t>
+      </w:r>
+      <w:r>
+        <w:rPr>
+          <w:rFonts w:ascii="Times New Roman" w:hAnsi="Times New Roman" w:cs="Times New Roman"/>
+          <w:sz w:val="28"/>
+          <w:szCs w:val="28"/>
+        </w:rPr>
+        <w:t>L</w:t>
+      </w:r>
+      <w:r>
+        <w:rPr>
+          <w:rFonts w:ascii="Times New Roman" w:hAnsi="Times New Roman" w:cs="Times New Roman"/>
+          <w:sz w:val="28"/>
+          <w:szCs w:val="28"/>
+        </w:rPr>
+        <w:t>ine-of-</w:t>
+      </w:r>
+      <w:r>
+        <w:rPr>
+          <w:rFonts w:ascii="Times New Roman" w:hAnsi="Times New Roman" w:cs="Times New Roman"/>
+          <w:sz w:val="28"/>
+          <w:szCs w:val="28"/>
+        </w:rPr>
+        <w:t>S</w:t>
+      </w:r>
+      <w:r>
+        <w:rPr>
+          <w:rFonts w:ascii="Times New Roman" w:hAnsi="Times New Roman" w:cs="Times New Roman"/>
+          <w:sz w:val="28"/>
+          <w:szCs w:val="28"/>
+        </w:rPr>
+        <w:t xml:space="preserve">ight </w:t>
       </w:r>
       <w:r>
         <w:rPr>
@@ -2133,95 +2437,7 @@
           <w:szCs w:val="28"/>
         </w:rPr>
         <w:lastRenderedPageBreak/>
-        <w:t xml:space="preserve">connectivity in challenging terrains. </w:t>
-      </w:r>
-      <w:r>
-        <w:rPr>
-          <w:rFonts w:ascii="Times New Roman" w:hAnsi="Times New Roman" w:cs="Times New Roman"/>
-          <w:sz w:val="28"/>
-          <w:szCs w:val="28"/>
-        </w:rPr>
-        <w:t xml:space="preserve">LoRa </w:t>
-      </w:r>
-      <w:r>
-        <w:rPr>
-          <w:rFonts w:ascii="Times New Roman" w:hAnsi="Times New Roman" w:cs="Times New Roman"/>
-          <w:sz w:val="28"/>
-          <w:szCs w:val="28"/>
-        </w:rPr>
-        <w:t>module, on the other hand,</w:t>
-      </w:r>
-      <w:r>
-        <w:rPr>
-          <w:rFonts w:ascii="Times New Roman" w:hAnsi="Times New Roman" w:cs="Times New Roman"/>
-          <w:sz w:val="28"/>
-          <w:szCs w:val="28"/>
-        </w:rPr>
-        <w:t xml:space="preserve"> is designed to provide reliable connectivity </w:t>
-      </w:r>
-      <w:r>
-        <w:rPr>
-          <w:rFonts w:ascii="Times New Roman" w:hAnsi="Times New Roman" w:cs="Times New Roman"/>
-          <w:sz w:val="28"/>
-          <w:szCs w:val="28"/>
-        </w:rPr>
-        <w:t>because of i</w:t>
-      </w:r>
-      <w:r>
-        <w:rPr>
-          <w:rFonts w:ascii="Times New Roman" w:hAnsi="Times New Roman" w:cs="Times New Roman"/>
-          <w:sz w:val="28"/>
-          <w:szCs w:val="28"/>
-        </w:rPr>
-        <w:t xml:space="preserve">ts ability to handle </w:t>
-      </w:r>
-      <w:r>
-        <w:rPr>
-          <w:rFonts w:ascii="Times New Roman" w:hAnsi="Times New Roman" w:cs="Times New Roman"/>
-          <w:sz w:val="28"/>
-          <w:szCs w:val="28"/>
-        </w:rPr>
-        <w:t>N</w:t>
-      </w:r>
-      <w:r>
-        <w:rPr>
-          <w:rFonts w:ascii="Times New Roman" w:hAnsi="Times New Roman" w:cs="Times New Roman"/>
-          <w:sz w:val="28"/>
-          <w:szCs w:val="28"/>
-        </w:rPr>
-        <w:t>on-</w:t>
-      </w:r>
-      <w:r>
-        <w:rPr>
-          <w:rFonts w:ascii="Times New Roman" w:hAnsi="Times New Roman" w:cs="Times New Roman"/>
-          <w:sz w:val="28"/>
-          <w:szCs w:val="28"/>
-        </w:rPr>
-        <w:t>L</w:t>
-      </w:r>
-      <w:r>
-        <w:rPr>
-          <w:rFonts w:ascii="Times New Roman" w:hAnsi="Times New Roman" w:cs="Times New Roman"/>
-          <w:sz w:val="28"/>
-          <w:szCs w:val="28"/>
-        </w:rPr>
-        <w:t>ine-of-</w:t>
-      </w:r>
-      <w:r>
-        <w:rPr>
-          <w:rFonts w:ascii="Times New Roman" w:hAnsi="Times New Roman" w:cs="Times New Roman"/>
-          <w:sz w:val="28"/>
-          <w:szCs w:val="28"/>
-        </w:rPr>
-        <w:t>S</w:t>
-      </w:r>
-      <w:r>
-        <w:rPr>
-          <w:rFonts w:ascii="Times New Roman" w:hAnsi="Times New Roman" w:cs="Times New Roman"/>
-          <w:sz w:val="28"/>
-          <w:szCs w:val="28"/>
-        </w:rPr>
-        <w:t>ight communication</w:t>
+        <w:t>communication</w:t>
       </w:r>
       <w:r>
         <w:rPr>
@@ -2406,7 +2622,7 @@
           <w:szCs w:val="28"/>
         </w:rPr>
       </w:pPr>
-      <w:hyperlink r:id="rId17" w:history="1">
+      <w:hyperlink r:id="rId26" w:history="1">
         <w:r>
           <w:rPr>
             <w:rStyle w:val="Hyperlink"/>
@@ -2431,7 +2647,7 @@
           <w:szCs w:val="28"/>
         </w:rPr>
       </w:pPr>
-      <w:hyperlink r:id="rId18" w:anchor=":~:text=Learn%20about%20the%20RF%20transmission,the%20RF%20transmitter%20and%20receiver" w:history="1">
+      <w:hyperlink r:id="rId27" w:anchor=":~:text=Learn%20about%20the%20RF%20transmission,the%20RF%20transmitter%20and%20receiver" w:history="1">
         <w:r>
           <w:rPr>
             <w:rStyle w:val="Hyperlink"/>
@@ -2464,7 +2680,7 @@
           <w:szCs w:val="28"/>
         </w:rPr>
       </w:pPr>
-      <w:hyperlink r:id="rId19" w:anchor=":~:text=Features%20of%20RF%20Module%3A&amp;text=Receiver%20supply%20current%203.5%20mA,transmitter%20frequency%20range%20433.92MHz" w:history="1">
+      <w:hyperlink r:id="rId28" w:anchor=":~:text=Features%20of%20RF%20Module%3A&amp;text=Receiver%20supply%20current%203.5%20mA,transmitter%20frequency%20range%20433.92MHz" w:history="1">
         <w:r>
           <w:rPr>
             <w:rStyle w:val="Hyperlink"/>
@@ -2489,7 +2705,7 @@
           <w:szCs w:val="28"/>
         </w:rPr>
       </w:pPr>
-      <w:hyperlink r:id="rId20" w:anchor=":~:text=When%20transmitting%20or%20receiving%20data,output%20power%20of%20%2B22%20dBm" w:history="1">
+      <w:hyperlink r:id="rId29" w:anchor=":~:text=When%20transmitting%20or%20receiving%20data,output%20power%20of%20%2B22%20dBm" w:history="1">
         <w:r>
           <w:rPr>
             <w:rStyle w:val="Hyperlink"/>
@@ -2522,7 +2738,7 @@
           <w:szCs w:val="28"/>
         </w:rPr>
       </w:pPr>
-      <w:hyperlink r:id="rId21" w:history="1">
+      <w:hyperlink r:id="rId30" w:history="1">
         <w:r>
           <w:rPr>
             <w:rStyle w:val="Hyperlink"/>
@@ -2547,7 +2763,7 @@
           <w:szCs w:val="28"/>
         </w:rPr>
       </w:pPr>
-      <w:hyperlink r:id="rId22" w:history="1">
+      <w:hyperlink r:id="rId31" w:history="1">
         <w:r>
           <w:rPr>
             <w:rStyle w:val="Hyperlink"/>
@@ -2616,20 +2832,39 @@
     </w:p>
     <w:p>
       <w:pPr>
-        <w:rPr>
-          <w:rFonts w:ascii="Times New Roman" w:hAnsi="Times New Roman" w:cs="Times New Roman"/>
-          <w:sz w:val="28"/>
-          <w:szCs w:val="28"/>
-        </w:rPr>
-      </w:pPr>
-      <w:r>
-        <w:rPr>
-          <w:rFonts w:ascii="Times New Roman" w:hAnsi="Times New Roman" w:cs="Times New Roman"/>
-          <w:sz w:val="28"/>
-          <w:szCs w:val="28"/>
-        </w:rPr>
-        <w:t>Task 2:</w:t>
-      </w:r>
+        <w:jc w:val="center"/>
+        <w:rPr>
+          <w:rFonts w:ascii="Times New Roman" w:hAnsi="Times New Roman" w:cs="Times New Roman"/>
+          <w:sz w:val="40"/>
+          <w:szCs w:val="40"/>
+        </w:rPr>
+      </w:pPr>
+      <w:r>
+        <w:rPr>
+          <w:rFonts w:ascii="Times New Roman" w:hAnsi="Times New Roman" w:cs="Times New Roman"/>
+          <w:sz w:val="40"/>
+          <w:szCs w:val="40"/>
+        </w:rPr>
+        <w:lastRenderedPageBreak/>
+        <w:t xml:space="preserve">Task </w:t>
+      </w:r>
+      <w:r>
+        <w:rPr>
+          <w:rFonts w:ascii="Times New Roman" w:hAnsi="Times New Roman" w:cs="Times New Roman"/>
+          <w:sz w:val="40"/>
+          <w:szCs w:val="40"/>
+        </w:rPr>
+        <w:t>2</w:t>
+      </w:r>
+    </w:p>
+    <w:p>
+      <w:pPr>
+        <w:rPr>
+          <w:rFonts w:ascii="Times New Roman" w:hAnsi="Times New Roman" w:cs="Times New Roman"/>
+          <w:sz w:val="28"/>
+          <w:szCs w:val="28"/>
+        </w:rPr>
+      </w:pPr>
     </w:p>
     <w:p>
       <w:pPr>
@@ -3962,7 +4197,7 @@
           <w:szCs w:val="28"/>
         </w:rPr>
       </w:pPr>
-      <w:hyperlink r:id="rId23" w:history="1">
+      <w:hyperlink r:id="rId32" w:history="1">
         <w:r>
           <w:rPr>
             <w:rStyle w:val="Hyperlink"/>
@@ -3987,7 +4222,7 @@
           <w:szCs w:val="28"/>
         </w:rPr>
       </w:pPr>
-      <w:hyperlink r:id="rId24" w:history="1">
+      <w:hyperlink r:id="rId33" w:history="1">
         <w:r>
           <w:rPr>
             <w:rStyle w:val="Hyperlink"/>
@@ -4012,7 +4247,7 @@
           <w:szCs w:val="28"/>
         </w:rPr>
       </w:pPr>
-      <w:hyperlink r:id="rId25" w:history="1">
+      <w:hyperlink r:id="rId34" w:history="1">
         <w:r>
           <w:rPr>
             <w:rStyle w:val="Hyperlink"/>
@@ -4037,7 +4272,7 @@
           <w:szCs w:val="28"/>
         </w:rPr>
       </w:pPr>
-      <w:hyperlink r:id="rId26" w:anchor=":~:text=In%20short%2C%20constraints%20in%20the,is%20distributed%20around%20the%20loop" w:history="1">
+      <w:hyperlink r:id="rId35" w:anchor=":~:text=In%20short%2C%20constraints%20in%20the,is%20distributed%20around%20the%20loop" w:history="1">
         <w:r>
           <w:rPr>
             <w:rStyle w:val="Hyperlink"/>
@@ -4070,7 +4305,7 @@
           <w:szCs w:val="28"/>
         </w:rPr>
       </w:pPr>
-      <w:hyperlink r:id="rId27" w:history="1">
+      <w:hyperlink r:id="rId36" w:history="1">
         <w:r>
           <w:rPr>
             <w:rStyle w:val="Hyperlink"/>
@@ -4174,6 +4409,51 @@
     </w:p>
     <w:p>
       <w:pPr>
+        <w:rPr>
+          <w:rFonts w:ascii="Times New Roman" w:hAnsi="Times New Roman" w:cs="Times New Roman"/>
+          <w:sz w:val="40"/>
+          <w:szCs w:val="40"/>
+        </w:rPr>
+      </w:pPr>
+    </w:p>
+    <w:p>
+      <w:pPr>
+        <w:jc w:val="center"/>
+        <w:rPr>
+          <w:rFonts w:ascii="Times New Roman" w:hAnsi="Times New Roman" w:cs="Times New Roman"/>
+          <w:sz w:val="40"/>
+          <w:szCs w:val="40"/>
+        </w:rPr>
+      </w:pPr>
+      <w:r>
+        <w:rPr>
+          <w:rFonts w:ascii="Times New Roman" w:hAnsi="Times New Roman" w:cs="Times New Roman"/>
+          <w:sz w:val="40"/>
+          <w:szCs w:val="40"/>
+        </w:rPr>
+        <w:lastRenderedPageBreak/>
+        <w:t xml:space="preserve">Task </w:t>
+      </w:r>
+      <w:r>
+        <w:rPr>
+          <w:rFonts w:ascii="Times New Roman" w:hAnsi="Times New Roman" w:cs="Times New Roman"/>
+          <w:sz w:val="40"/>
+          <w:szCs w:val="40"/>
+        </w:rPr>
+        <w:t>3</w:t>
+      </w:r>
+    </w:p>
+    <w:p>
+      <w:pPr>
+        <w:rPr>
+          <w:rFonts w:ascii="Times New Roman" w:hAnsi="Times New Roman" w:cs="Times New Roman"/>
+          <w:sz w:val="28"/>
+          <w:szCs w:val="28"/>
+        </w:rPr>
+      </w:pPr>
+    </w:p>
+    <w:p>
+      <w:pPr>
         <w:pStyle w:val="ListParagraph"/>
         <w:rPr>
           <w:rFonts w:ascii="Times New Roman" w:hAnsi="Times New Roman" w:cs="Times New Roman"/>
@@ -4181,6 +4461,14 @@
           <w:szCs w:val="28"/>
         </w:rPr>
       </w:pPr>
+      <w:r>
+        <w:rPr>
+          <w:rFonts w:ascii="Times New Roman" w:hAnsi="Times New Roman" w:cs="Times New Roman"/>
+          <w:sz w:val="28"/>
+          <w:szCs w:val="28"/>
+        </w:rPr>
+        <w:t xml:space="preserve">A systematic plan has to be taken to build a smart autonomous rover using Pixhawk along with other important components. </w:t>
+      </w:r>
     </w:p>
     <w:p>
       <w:pPr>
@@ -4207,126 +4495,158 @@
           <w:sz w:val="28"/>
           <w:szCs w:val="28"/>
         </w:rPr>
+        <w:t xml:space="preserve">For a smart autonomous rover, a conventional steering system has to be sought out. Among some types of conventional steering systems, a crawler frame has to be implemented because of its robust nature and the advantage of drivability on almost any terrain. </w:t>
+      </w:r>
+      <w:r>
+        <w:rPr>
+          <w:rFonts w:ascii="Times New Roman" w:hAnsi="Times New Roman" w:cs="Times New Roman"/>
+          <w:sz w:val="28"/>
+          <w:szCs w:val="28"/>
+        </w:rPr>
+        <w:t xml:space="preserve">Then the drivetrain of the rover has to be planned out. On the drivetrain, 4WD chassis, a single brushed motor, brushed ESC, steering servo, signal system, drive integration, Pixhawk integration must be included. Some additional sensors like LIDAR, </w:t>
+      </w:r>
+      <w:r>
+        <w:rPr>
+          <w:rFonts w:ascii="Times New Roman" w:hAnsi="Times New Roman" w:cs="Times New Roman"/>
+          <w:sz w:val="28"/>
+          <w:szCs w:val="28"/>
+        </w:rPr>
+        <w:t xml:space="preserve">IMU, odometry sensor, GPS, </w:t>
+      </w:r>
+      <w:proofErr w:type="spellStart"/>
+      <w:r>
+        <w:rPr>
+          <w:rFonts w:ascii="Times New Roman" w:hAnsi="Times New Roman" w:cs="Times New Roman"/>
+          <w:sz w:val="28"/>
+          <w:szCs w:val="28"/>
+        </w:rPr>
+        <w:t>etc</w:t>
+      </w:r>
+      <w:proofErr w:type="spellEnd"/>
+      <w:r>
+        <w:rPr>
+          <w:rFonts w:ascii="Times New Roman" w:hAnsi="Times New Roman" w:cs="Times New Roman"/>
+          <w:sz w:val="28"/>
+          <w:szCs w:val="28"/>
+        </w:rPr>
+        <w:t xml:space="preserve"> are to be used. Also most importantly, a suitable Pixhawk flight controller according to the size and conditions of the rover has to be chosen. So, overall, all of these components and their integration has to be overviewed, and the final plan of implementation has to considered with great attention. </w:t>
+      </w:r>
+    </w:p>
+    <w:p>
+      <w:pPr>
+        <w:pStyle w:val="ListParagraph"/>
+        <w:rPr>
+          <w:rFonts w:ascii="Times New Roman" w:hAnsi="Times New Roman" w:cs="Times New Roman"/>
+          <w:sz w:val="28"/>
+          <w:szCs w:val="28"/>
+        </w:rPr>
+      </w:pPr>
+    </w:p>
+    <w:p>
+      <w:pPr>
+        <w:pStyle w:val="ListParagraph"/>
+        <w:rPr>
+          <w:rFonts w:ascii="Times New Roman" w:hAnsi="Times New Roman" w:cs="Times New Roman"/>
+          <w:sz w:val="28"/>
+          <w:szCs w:val="28"/>
+        </w:rPr>
+      </w:pPr>
+      <w:r>
+        <w:rPr>
+          <w:rFonts w:ascii="Times New Roman" w:hAnsi="Times New Roman" w:cs="Times New Roman"/>
+          <w:sz w:val="28"/>
+          <w:szCs w:val="28"/>
+        </w:rPr>
+        <w:t xml:space="preserve">Before building a smart autonomous rover, the overall goal and objectives of the rover has to be planned out. This is the initial and one of the most important </w:t>
+      </w:r>
+      <w:proofErr w:type="gramStart"/>
+      <w:r>
+        <w:rPr>
+          <w:rFonts w:ascii="Times New Roman" w:hAnsi="Times New Roman" w:cs="Times New Roman"/>
+          <w:sz w:val="28"/>
+          <w:szCs w:val="28"/>
+        </w:rPr>
+        <w:t>step</w:t>
+      </w:r>
+      <w:proofErr w:type="gramEnd"/>
+      <w:r>
+        <w:rPr>
+          <w:rFonts w:ascii="Times New Roman" w:hAnsi="Times New Roman" w:cs="Times New Roman"/>
+          <w:sz w:val="28"/>
+          <w:szCs w:val="28"/>
+        </w:rPr>
+        <w:t xml:space="preserve">, as it will later work as the basis for choosing suitable hardware, firmware, software components along with several autonomous algorithm later while building the rover. The most suitable Pixhawk flight controller has to be selected and implemented with the </w:t>
+      </w:r>
+      <w:proofErr w:type="gramStart"/>
+      <w:r>
+        <w:rPr>
+          <w:rFonts w:ascii="Times New Roman" w:hAnsi="Times New Roman" w:cs="Times New Roman"/>
+          <w:sz w:val="28"/>
+          <w:szCs w:val="28"/>
+        </w:rPr>
+        <w:t>flashed out</w:t>
+      </w:r>
+      <w:proofErr w:type="gramEnd"/>
+      <w:r>
+        <w:rPr>
+          <w:rFonts w:ascii="Times New Roman" w:hAnsi="Times New Roman" w:cs="Times New Roman"/>
+          <w:sz w:val="28"/>
+          <w:szCs w:val="28"/>
+        </w:rPr>
+        <w:t xml:space="preserve"> firmware. Otherwise, correct navigation output won’t be received through the mounted accelerometers, gyroscopes, GPS, etc. sensors. Along with this Pixhawk flight controller, a NVIDIA Jetson board has to </w:t>
+      </w:r>
+      <w:proofErr w:type="spellStart"/>
+      <w:r>
+        <w:rPr>
+          <w:rFonts w:ascii="Times New Roman" w:hAnsi="Times New Roman" w:cs="Times New Roman"/>
+          <w:sz w:val="28"/>
+          <w:szCs w:val="28"/>
+        </w:rPr>
+        <w:t>used</w:t>
+      </w:r>
+      <w:proofErr w:type="spellEnd"/>
+      <w:r>
+        <w:rPr>
+          <w:rFonts w:ascii="Times New Roman" w:hAnsi="Times New Roman" w:cs="Times New Roman"/>
+          <w:sz w:val="28"/>
+          <w:szCs w:val="28"/>
+        </w:rPr>
+        <w:t xml:space="preserve"> as a supporting computer for heavy calculation regarding the autonomous algorithms, sensor fusion and several conditional tasks. Then to understand rover its real time location and environment, then selecting its trajectory on its own, SLAM </w:t>
+      </w:r>
+      <w:r>
+        <w:rPr>
+          <w:rFonts w:ascii="Times New Roman" w:hAnsi="Times New Roman" w:cs="Times New Roman"/>
+          <w:sz w:val="28"/>
+          <w:szCs w:val="28"/>
+        </w:rPr>
+        <w:t xml:space="preserve">algorithm with the help of Pose Graph Optimization process has to be implemented. To have a remote monitoring system of the rover, a User Interface will have to implemented to get its real time telemetry data. </w:t>
+      </w:r>
+      <w:proofErr w:type="gramStart"/>
+      <w:r>
+        <w:rPr>
+          <w:rFonts w:ascii="Times New Roman" w:hAnsi="Times New Roman" w:cs="Times New Roman"/>
+          <w:sz w:val="28"/>
+          <w:szCs w:val="28"/>
+        </w:rPr>
+        <w:t>Also</w:t>
+      </w:r>
+      <w:proofErr w:type="gramEnd"/>
+      <w:r>
+        <w:rPr>
+          <w:rFonts w:ascii="Times New Roman" w:hAnsi="Times New Roman" w:cs="Times New Roman"/>
+          <w:sz w:val="28"/>
+          <w:szCs w:val="28"/>
+        </w:rPr>
+        <w:t xml:space="preserve"> to build a reliable communication system between the Pixhawk and the supporting computer, a suitable data communication protocol also has to be implemented. After following this systematic procedure of building an </w:t>
+      </w:r>
+      <w:r>
+        <w:rPr>
+          <w:rFonts w:ascii="Times New Roman" w:hAnsi="Times New Roman" w:cs="Times New Roman"/>
+          <w:sz w:val="28"/>
+          <w:szCs w:val="28"/>
+        </w:rPr>
         <w:lastRenderedPageBreak/>
-        <w:t>Task 3:</w:t>
-      </w:r>
-    </w:p>
-    <w:p>
-      <w:pPr>
-        <w:pStyle w:val="ListParagraph"/>
-        <w:rPr>
-          <w:rFonts w:ascii="Times New Roman" w:hAnsi="Times New Roman" w:cs="Times New Roman"/>
-          <w:sz w:val="28"/>
-          <w:szCs w:val="28"/>
-        </w:rPr>
-      </w:pPr>
-    </w:p>
-    <w:p>
-      <w:pPr>
-        <w:pStyle w:val="ListParagraph"/>
-        <w:rPr>
-          <w:rFonts w:ascii="Times New Roman" w:hAnsi="Times New Roman" w:cs="Times New Roman"/>
-          <w:sz w:val="28"/>
-          <w:szCs w:val="28"/>
-        </w:rPr>
-      </w:pPr>
-      <w:r>
-        <w:rPr>
-          <w:rFonts w:ascii="Times New Roman" w:hAnsi="Times New Roman" w:cs="Times New Roman"/>
-          <w:sz w:val="28"/>
-          <w:szCs w:val="28"/>
-        </w:rPr>
-        <w:t xml:space="preserve">A systematic plan has to be taken to build a smart autonomous rover using Pixhawk along with other important components. </w:t>
-      </w:r>
-    </w:p>
-    <w:p>
-      <w:pPr>
-        <w:pStyle w:val="ListParagraph"/>
-        <w:rPr>
-          <w:rFonts w:ascii="Times New Roman" w:hAnsi="Times New Roman" w:cs="Times New Roman"/>
-          <w:sz w:val="28"/>
-          <w:szCs w:val="28"/>
-        </w:rPr>
-      </w:pPr>
-    </w:p>
-    <w:p>
-      <w:pPr>
-        <w:pStyle w:val="ListParagraph"/>
-        <w:rPr>
-          <w:rFonts w:ascii="Times New Roman" w:hAnsi="Times New Roman" w:cs="Times New Roman"/>
-          <w:sz w:val="28"/>
-          <w:szCs w:val="28"/>
-        </w:rPr>
-      </w:pPr>
-      <w:r>
-        <w:rPr>
-          <w:rFonts w:ascii="Times New Roman" w:hAnsi="Times New Roman" w:cs="Times New Roman"/>
-          <w:sz w:val="28"/>
-          <w:szCs w:val="28"/>
-        </w:rPr>
-        <w:t xml:space="preserve">For a smart autonomous rover, a conventional steering system has to be sought out. Among some types of conventional steering systems, a crawler frame has to be implemented because of its robust nature and the advantage of drivability on almost any terrain. </w:t>
-      </w:r>
-      <w:r>
-        <w:rPr>
-          <w:rFonts w:ascii="Times New Roman" w:hAnsi="Times New Roman" w:cs="Times New Roman"/>
-          <w:sz w:val="28"/>
-          <w:szCs w:val="28"/>
-        </w:rPr>
-        <w:t xml:space="preserve">Then the drivetrain of the rover has to be planned out. On the drivetrain, 4WD chassis, a single brushed motor, brushed ESC, steering servo, signal system, drive integration, Pixhawk integration must be included. Some additional sensors like LIDAR, </w:t>
-      </w:r>
-      <w:r>
-        <w:rPr>
-          <w:rFonts w:ascii="Times New Roman" w:hAnsi="Times New Roman" w:cs="Times New Roman"/>
-          <w:sz w:val="28"/>
-          <w:szCs w:val="28"/>
-        </w:rPr>
-        <w:t xml:space="preserve">IMU, odometry sensor, GPS, </w:t>
-      </w:r>
-      <w:proofErr w:type="spellStart"/>
-      <w:r>
-        <w:rPr>
-          <w:rFonts w:ascii="Times New Roman" w:hAnsi="Times New Roman" w:cs="Times New Roman"/>
-          <w:sz w:val="28"/>
-          <w:szCs w:val="28"/>
-        </w:rPr>
-        <w:t>etc</w:t>
-      </w:r>
-      <w:proofErr w:type="spellEnd"/>
-      <w:r>
-        <w:rPr>
-          <w:rFonts w:ascii="Times New Roman" w:hAnsi="Times New Roman" w:cs="Times New Roman"/>
-          <w:sz w:val="28"/>
-          <w:szCs w:val="28"/>
-        </w:rPr>
-        <w:t xml:space="preserve"> are to be used. Also most importantly, a suitable Pixhawk flight controller according to the size and conditions of the rover has to be chosen. So, overall, all of these components and their integration has to be overviewed, and the final plan of implementation has to considered with great attention. </w:t>
-      </w:r>
-    </w:p>
-    <w:p>
-      <w:pPr>
-        <w:pStyle w:val="ListParagraph"/>
-        <w:rPr>
-          <w:rFonts w:ascii="Times New Roman" w:hAnsi="Times New Roman" w:cs="Times New Roman"/>
-          <w:sz w:val="28"/>
-          <w:szCs w:val="28"/>
-        </w:rPr>
-      </w:pPr>
-    </w:p>
-    <w:p>
-      <w:pPr>
-        <w:pStyle w:val="ListParagraph"/>
-        <w:rPr>
-          <w:rFonts w:ascii="Times New Roman" w:hAnsi="Times New Roman" w:cs="Times New Roman"/>
-          <w:sz w:val="28"/>
-          <w:szCs w:val="28"/>
-        </w:rPr>
-      </w:pPr>
-      <w:r>
-        <w:rPr>
-          <w:rFonts w:ascii="Times New Roman" w:hAnsi="Times New Roman" w:cs="Times New Roman"/>
-          <w:sz w:val="28"/>
-          <w:szCs w:val="28"/>
-        </w:rPr>
-        <w:t xml:space="preserve">Before building a smart autonomous rover, the overall goal and objectives of the rover has to be planned out. This is the initial and one of the most important </w:t>
+        <w:t xml:space="preserve">autonomous robot, it has also </w:t>
       </w:r>
       <w:proofErr w:type="gramStart"/>
       <w:r>
@@ -4335,7 +4655,7 @@
           <w:sz w:val="28"/>
           <w:szCs w:val="28"/>
         </w:rPr>
-        <w:t>step</w:t>
+        <w:t>go</w:t>
       </w:r>
       <w:proofErr w:type="gramEnd"/>
       <w:r>
@@ -4344,96 +4664,7 @@
           <w:sz w:val="28"/>
           <w:szCs w:val="28"/>
         </w:rPr>
-        <w:t xml:space="preserve">, as it will later work as the basis for choosing suitable hardware, firmware, software components along with several autonomous algorithm later while building the rover. The most suitable Pixhawk flight controller has to be selected and implemented with the </w:t>
-      </w:r>
-      <w:proofErr w:type="gramStart"/>
-      <w:r>
-        <w:rPr>
-          <w:rFonts w:ascii="Times New Roman" w:hAnsi="Times New Roman" w:cs="Times New Roman"/>
-          <w:sz w:val="28"/>
-          <w:szCs w:val="28"/>
-        </w:rPr>
-        <w:t>flashed out</w:t>
-      </w:r>
-      <w:proofErr w:type="gramEnd"/>
-      <w:r>
-        <w:rPr>
-          <w:rFonts w:ascii="Times New Roman" w:hAnsi="Times New Roman" w:cs="Times New Roman"/>
-          <w:sz w:val="28"/>
-          <w:szCs w:val="28"/>
-        </w:rPr>
-        <w:t xml:space="preserve"> firmware. Otherwise, correct navigation output won’t be received through the mounted accelerometers, gyroscopes, GPS, etc. sensors. Along with this Pixhawk flight controller, a NVIDIA Jetson board has to </w:t>
-      </w:r>
-      <w:proofErr w:type="spellStart"/>
-      <w:r>
-        <w:rPr>
-          <w:rFonts w:ascii="Times New Roman" w:hAnsi="Times New Roman" w:cs="Times New Roman"/>
-          <w:sz w:val="28"/>
-          <w:szCs w:val="28"/>
-        </w:rPr>
-        <w:t>used</w:t>
-      </w:r>
-      <w:proofErr w:type="spellEnd"/>
-      <w:r>
-        <w:rPr>
-          <w:rFonts w:ascii="Times New Roman" w:hAnsi="Times New Roman" w:cs="Times New Roman"/>
-          <w:sz w:val="28"/>
-          <w:szCs w:val="28"/>
-        </w:rPr>
-        <w:t xml:space="preserve"> as a supporting computer for heavy calculation regarding the autonomous algorithms, sensor fusion and several conditional tasks. Then to understand rover its real time location and environment, then selecting its trajectory on its own, SLAM </w:t>
-      </w:r>
-      <w:r>
-        <w:rPr>
-          <w:rFonts w:ascii="Times New Roman" w:hAnsi="Times New Roman" w:cs="Times New Roman"/>
-          <w:sz w:val="28"/>
-          <w:szCs w:val="28"/>
-        </w:rPr>
-        <w:t xml:space="preserve">algorithm with the help of Pose Graph Optimization process has to be implemented. To have a remote monitoring system of the rover, a User Interface will have to implemented to get its real time telemetry data. </w:t>
-      </w:r>
-      <w:proofErr w:type="gramStart"/>
-      <w:r>
-        <w:rPr>
-          <w:rFonts w:ascii="Times New Roman" w:hAnsi="Times New Roman" w:cs="Times New Roman"/>
-          <w:sz w:val="28"/>
-          <w:szCs w:val="28"/>
-        </w:rPr>
-        <w:t>Also</w:t>
-      </w:r>
-      <w:proofErr w:type="gramEnd"/>
-      <w:r>
-        <w:rPr>
-          <w:rFonts w:ascii="Times New Roman" w:hAnsi="Times New Roman" w:cs="Times New Roman"/>
-          <w:sz w:val="28"/>
-          <w:szCs w:val="28"/>
-        </w:rPr>
-        <w:t xml:space="preserve"> to build a reliable communication system between the Pixhawk and the supporting computer, a suitable data communication protocol also has to be implemented. After following this systematic procedure of building an autonomous robot, it has also </w:t>
-      </w:r>
-      <w:proofErr w:type="gramStart"/>
-      <w:r>
-        <w:rPr>
-          <w:rFonts w:ascii="Times New Roman" w:hAnsi="Times New Roman" w:cs="Times New Roman"/>
-          <w:sz w:val="28"/>
-          <w:szCs w:val="28"/>
-        </w:rPr>
-        <w:t>go</w:t>
-      </w:r>
-      <w:proofErr w:type="gramEnd"/>
-      <w:r>
-        <w:rPr>
-          <w:rFonts w:ascii="Times New Roman" w:hAnsi="Times New Roman" w:cs="Times New Roman"/>
-          <w:sz w:val="28"/>
-          <w:szCs w:val="28"/>
-        </w:rPr>
-        <w:t xml:space="preserve"> through some test runs to identify the bug </w:t>
-      </w:r>
-      <w:r>
-        <w:rPr>
-          <w:rFonts w:ascii="Times New Roman" w:hAnsi="Times New Roman" w:cs="Times New Roman"/>
-          <w:sz w:val="28"/>
-          <w:szCs w:val="28"/>
-        </w:rPr>
-        <w:lastRenderedPageBreak/>
-        <w:t xml:space="preserve">and errors it might have. The rover has to be tested in different condition under different environments to truly test its endurance as well as compatibility. Then from these test runs, important data can be scoured through which can be later implemented on the rover to have better performing rover. So, the main goal is to have </w:t>
+        <w:t xml:space="preserve"> through some test runs to identify the bug and errors it might have. The rover has to be tested in different condition under different environments to truly test its endurance as well as compatibility. Then from these test runs, important data can be scoured through which can be later implemented on the rover to have better performing rover. So, the main goal is to have </w:t>
       </w:r>
       <w:proofErr w:type="gramStart"/>
       <w:r>
@@ -4549,7 +4780,7 @@
           <w:szCs w:val="28"/>
         </w:rPr>
       </w:pPr>
-      <w:hyperlink r:id="rId28" w:history="1">
+      <w:hyperlink r:id="rId37" w:history="1">
         <w:r>
           <w:rPr>
             <w:rStyle w:val="Hyperlink"/>
@@ -4574,7 +4805,7 @@
           <w:szCs w:val="28"/>
         </w:rPr>
       </w:pPr>
-      <w:hyperlink r:id="rId29" w:history="1">
+      <w:hyperlink r:id="rId38" w:history="1">
         <w:r>
           <w:rPr>
             <w:rStyle w:val="Hyperlink"/>
@@ -4597,7 +4828,143 @@
         </w:rPr>
       </w:pPr>
     </w:p>
+    <w:p>
+      <w:pPr>
+        <w:pStyle w:val="ListParagraph"/>
+        <w:ind w:left="1080"/>
+        <w:rPr>
+          <w:rFonts w:ascii="Times New Roman" w:hAnsi="Times New Roman" w:cs="Times New Roman"/>
+          <w:sz w:val="28"/>
+          <w:szCs w:val="28"/>
+        </w:rPr>
+      </w:pPr>
+    </w:p>
+    <w:p>
+      <w:pPr>
+        <w:pStyle w:val="ListParagraph"/>
+        <w:ind w:left="1080"/>
+        <w:rPr>
+          <w:rFonts w:ascii="Times New Roman" w:hAnsi="Times New Roman" w:cs="Times New Roman"/>
+          <w:sz w:val="28"/>
+          <w:szCs w:val="28"/>
+        </w:rPr>
+      </w:pPr>
+    </w:p>
+    <w:p>
+      <w:pPr>
+        <w:pStyle w:val="ListParagraph"/>
+        <w:ind w:left="1080"/>
+        <w:rPr>
+          <w:rFonts w:ascii="Times New Roman" w:hAnsi="Times New Roman" w:cs="Times New Roman"/>
+          <w:sz w:val="28"/>
+          <w:szCs w:val="28"/>
+        </w:rPr>
+      </w:pPr>
+    </w:p>
+    <w:p>
+      <w:pPr>
+        <w:pStyle w:val="ListParagraph"/>
+        <w:ind w:left="1080"/>
+        <w:rPr>
+          <w:rFonts w:ascii="Times New Roman" w:hAnsi="Times New Roman" w:cs="Times New Roman"/>
+          <w:sz w:val="28"/>
+          <w:szCs w:val="28"/>
+        </w:rPr>
+      </w:pPr>
+    </w:p>
+    <w:p>
+      <w:pPr>
+        <w:pStyle w:val="ListParagraph"/>
+        <w:ind w:left="1080"/>
+        <w:rPr>
+          <w:rFonts w:ascii="Times New Roman" w:hAnsi="Times New Roman" w:cs="Times New Roman"/>
+          <w:sz w:val="28"/>
+          <w:szCs w:val="28"/>
+        </w:rPr>
+      </w:pPr>
+    </w:p>
+    <w:p>
+      <w:pPr>
+        <w:pStyle w:val="ListParagraph"/>
+        <w:ind w:left="1080"/>
+        <w:rPr>
+          <w:rFonts w:ascii="Times New Roman" w:hAnsi="Times New Roman" w:cs="Times New Roman"/>
+          <w:sz w:val="28"/>
+          <w:szCs w:val="28"/>
+        </w:rPr>
+      </w:pPr>
+    </w:p>
+    <w:p>
+      <w:pPr>
+        <w:pStyle w:val="ListParagraph"/>
+        <w:ind w:left="1080"/>
+        <w:rPr>
+          <w:rFonts w:ascii="Times New Roman" w:hAnsi="Times New Roman" w:cs="Times New Roman"/>
+          <w:sz w:val="28"/>
+          <w:szCs w:val="28"/>
+        </w:rPr>
+      </w:pPr>
+    </w:p>
+    <w:p>
+      <w:pPr>
+        <w:pStyle w:val="ListParagraph"/>
+        <w:ind w:left="1080"/>
+        <w:rPr>
+          <w:rFonts w:ascii="Times New Roman" w:hAnsi="Times New Roman" w:cs="Times New Roman"/>
+          <w:sz w:val="28"/>
+          <w:szCs w:val="28"/>
+        </w:rPr>
+      </w:pPr>
+    </w:p>
+    <w:p>
+      <w:pPr>
+        <w:pStyle w:val="ListParagraph"/>
+        <w:ind w:left="1080"/>
+        <w:rPr>
+          <w:rFonts w:ascii="Times New Roman" w:hAnsi="Times New Roman" w:cs="Times New Roman"/>
+          <w:sz w:val="28"/>
+          <w:szCs w:val="28"/>
+        </w:rPr>
+      </w:pPr>
+    </w:p>
+    <w:p>
+      <w:pPr>
+        <w:pStyle w:val="ListParagraph"/>
+        <w:ind w:left="1080"/>
+        <w:rPr>
+          <w:rFonts w:ascii="Times New Roman" w:hAnsi="Times New Roman" w:cs="Times New Roman"/>
+          <w:sz w:val="28"/>
+          <w:szCs w:val="28"/>
+        </w:rPr>
+      </w:pPr>
+    </w:p>
+    <w:p>
+      <w:pPr>
+        <w:pStyle w:val="ListParagraph"/>
+        <w:ind w:left="1080"/>
+        <w:jc w:val="center"/>
+        <w:rPr>
+          <w:rFonts w:ascii="Times New Roman" w:hAnsi="Times New Roman" w:cs="Times New Roman"/>
+          <w:sz w:val="28"/>
+          <w:szCs w:val="28"/>
+        </w:rPr>
+      </w:pPr>
+      <w:r>
+        <w:rPr>
+          <w:rFonts w:ascii="Times New Roman" w:hAnsi="Times New Roman" w:cs="Times New Roman"/>
+          <w:sz w:val="28"/>
+          <w:szCs w:val="28"/>
+        </w:rPr>
+        <w:t>THE END</w:t>
+      </w:r>
+    </w:p>
     <w:sectPr>
+      <w:headerReference w:type="even" r:id="rId39"/>
+      <w:headerReference w:type="default" r:id="rId40"/>
+      <w:footerReference w:type="even" r:id="rId41"/>
+      <w:footerReference w:type="default" r:id="rId42"/>
+      <w:headerReference w:type="first" r:id="rId43"/>
+      <w:footerReference w:type="first" r:id="rId44"/>
       <w:pgSz w:w="12240" w:h="15840"/>
       <w:pgMar w:top="1440" w:right="1440" w:bottom="1440" w:left="1440" w:header="720" w:footer="720" w:gutter="0"/>
       <w:cols w:space="720"/>
@@ -4605,6 +4972,173 @@
     </w:sectPr>
   </w:body>
 </w:document>
+</file>
+
+<file path=word/endnotes.xml><?xml version="1.0" encoding="utf-8"?>
+<w:endnotes xmlns:wpc="http://schemas.microsoft.com/office/word/2010/wordprocessingCanvas" xmlns:cx="http://schemas.microsoft.com/office/drawing/2014/chartex" xmlns:cx1="http://schemas.microsoft.com/office/drawing/2015/9/8/chartex" xmlns:cx2="http://schemas.microsoft.com/office/drawing/2015/10/21/chartex" xmlns:cx3="http://schemas.microsoft.com/office/drawing/2016/5/9/chartex" xmlns:cx4="http://schemas.microsoft.com/office/drawing/2016/5/10/chartex" xmlns:cx5="http://schemas.microsoft.com/office/drawing/2016/5/11/chartex" xmlns:cx6="http://schemas.microsoft.com/office/drawing/2016/5/12/chartex" xmlns:cx7="http://schemas.microsoft.com/office/drawing/2016/5/13/chartex" xmlns:cx8="http://schemas.microsoft.com/office/drawing/2016/5/14/chartex" xmlns:mc="http://schemas.openxmlformats.org/markup-compatibility/2006" xmlns:aink="http://schemas.microsoft.com/office/drawing/2016/ink" xmlns:am3d="http://schemas.microsoft.com/office/drawing/2017/model3d" xmlns:o="urn:schemas-microsoft-com:office:office" xmlns:oel="http://schemas.microsoft.com/office/2019/extlst" xmlns:r="http://schemas.openxmlformats.org/officeDocument/2006/relationships" xmlns:m="http://schemas.openxmlformats.org/officeDocument/2006/math" xmlns:v="urn:schemas-microsoft-com:vml" xmlns:wp14="http://schemas.microsoft.com/office/word/2010/wordprocessingDrawing" xmlns:wp="http://schemas.openxmlformats.org/drawingml/2006/wordprocessingDrawing" xmlns:w10="urn:schemas-microsoft-com:office:word" xmlns:w="http://schemas.openxmlformats.org/wordprocessingml/2006/main" xmlns:w14="http://schemas.microsoft.com/office/word/2010/wordml" xmlns:w15="http://schemas.microsoft.com/office/word/2012/wordml" xmlns:w16cex="http://schemas.microsoft.com/office/word/2018/wordml/cex" xmlns:w16cid="http://schemas.microsoft.com/office/word/2016/wordml/cid" xmlns:w16="http://schemas.microsoft.com/office/word/2018/wordml" xmlns:w16sdtdh="http://schemas.microsoft.com/office/word/2020/wordml/sdtdatahash" xmlns:w16se="http://schemas.microsoft.com/office/word/2015/wordml/symex" xmlns:wpg="http://schemas.microsoft.com/office/word/2010/wordprocessingGroup" xmlns:wpi="http://schemas.microsoft.com/office/word/2010/wordprocessingInk" xmlns:wne="http://schemas.microsoft.com/office/word/2006/wordml" xmlns:wps="http://schemas.microsoft.com/office/word/2010/wordprocessingShape" mc:Ignorable="w14 w15 w16se w16cid w16 w16cex w16sdtdh wp14">
+  <w:endnote w:type="separator" w:id="-1">
+    <w:p>
+      <w:pPr>
+        <w:spacing w:after="0" w:line="240" w:lineRule="auto"/>
+      </w:pPr>
+      <w:r>
+        <w:separator/>
+      </w:r>
+    </w:p>
+  </w:endnote>
+  <w:endnote w:type="continuationSeparator" w:id="0">
+    <w:p>
+      <w:pPr>
+        <w:spacing w:after="0" w:line="240" w:lineRule="auto"/>
+      </w:pPr>
+      <w:r>
+        <w:continuationSeparator/>
+      </w:r>
+    </w:p>
+  </w:endnote>
+</w:endnotes>
+</file>
+
+<file path=word/footer1.xml><?xml version="1.0" encoding="utf-8"?>
+<w:ftr xmlns:wpc="http://schemas.microsoft.com/office/word/2010/wordprocessingCanvas" xmlns:cx="http://schemas.microsoft.com/office/drawing/2014/chartex" xmlns:cx1="http://schemas.microsoft.com/office/drawing/2015/9/8/chartex" xmlns:cx2="http://schemas.microsoft.com/office/drawing/2015/10/21/chartex" xmlns:cx3="http://schemas.microsoft.com/office/drawing/2016/5/9/chartex" xmlns:cx4="http://schemas.microsoft.com/office/drawing/2016/5/10/chartex" xmlns:cx5="http://schemas.microsoft.com/office/drawing/2016/5/11/chartex" xmlns:cx6="http://schemas.microsoft.com/office/drawing/2016/5/12/chartex" xmlns:cx7="http://schemas.microsoft.com/office/drawing/2016/5/13/chartex" xmlns:cx8="http://schemas.microsoft.com/office/drawing/2016/5/14/chartex" xmlns:mc="http://schemas.openxmlformats.org/markup-compatibility/2006" xmlns:aink="http://schemas.microsoft.com/office/drawing/2016/ink" xmlns:am3d="http://schemas.microsoft.com/office/drawing/2017/model3d" xmlns:o="urn:schemas-microsoft-com:office:office" xmlns:oel="http://schemas.microsoft.com/office/2019/extlst" xmlns:r="http://schemas.openxmlformats.org/officeDocument/2006/relationships" xmlns:m="http://schemas.openxmlformats.org/officeDocument/2006/math" xmlns:v="urn:schemas-microsoft-com:vml" xmlns:wp14="http://schemas.microsoft.com/office/word/2010/wordprocessingDrawing" xmlns:wp="http://schemas.openxmlformats.org/drawingml/2006/wordprocessingDrawing" xmlns:w10="urn:schemas-microsoft-com:office:word" xmlns:w="http://schemas.openxmlformats.org/wordprocessingml/2006/main" xmlns:w14="http://schemas.microsoft.com/office/word/2010/wordml" xmlns:w15="http://schemas.microsoft.com/office/word/2012/wordml" xmlns:w16cex="http://schemas.microsoft.com/office/word/2018/wordml/cex" xmlns:w16cid="http://schemas.microsoft.com/office/word/2016/wordml/cid" xmlns:w16="http://schemas.microsoft.com/office/word/2018/wordml" xmlns:w16sdtdh="http://schemas.microsoft.com/office/word/2020/wordml/sdtdatahash" xmlns:w16se="http://schemas.microsoft.com/office/word/2015/wordml/symex" xmlns:wpg="http://schemas.microsoft.com/office/word/2010/wordprocessingGroup" xmlns:wpi="http://schemas.microsoft.com/office/word/2010/wordprocessingInk" xmlns:wne="http://schemas.microsoft.com/office/word/2006/wordml" xmlns:wps="http://schemas.microsoft.com/office/word/2010/wordprocessingShape" mc:Ignorable="w14 w15 w16se w16cid w16 w16cex w16sdtdh wp14">
+  <w:p>
+    <w:pPr>
+      <w:pStyle w:val="Footer"/>
+    </w:pPr>
+  </w:p>
+</w:ftr>
+</file>
+
+<file path=word/footer2.xml><?xml version="1.0" encoding="utf-8"?>
+<w:ftr xmlns:wpc="http://schemas.microsoft.com/office/word/2010/wordprocessingCanvas" xmlns:cx="http://schemas.microsoft.com/office/drawing/2014/chartex" xmlns:cx1="http://schemas.microsoft.com/office/drawing/2015/9/8/chartex" xmlns:cx2="http://schemas.microsoft.com/office/drawing/2015/10/21/chartex" xmlns:cx3="http://schemas.microsoft.com/office/drawing/2016/5/9/chartex" xmlns:cx4="http://schemas.microsoft.com/office/drawing/2016/5/10/chartex" xmlns:cx5="http://schemas.microsoft.com/office/drawing/2016/5/11/chartex" xmlns:cx6="http://schemas.microsoft.com/office/drawing/2016/5/12/chartex" xmlns:cx7="http://schemas.microsoft.com/office/drawing/2016/5/13/chartex" xmlns:cx8="http://schemas.microsoft.com/office/drawing/2016/5/14/chartex" xmlns:mc="http://schemas.openxmlformats.org/markup-compatibility/2006" xmlns:aink="http://schemas.microsoft.com/office/drawing/2016/ink" xmlns:am3d="http://schemas.microsoft.com/office/drawing/2017/model3d" xmlns:o="urn:schemas-microsoft-com:office:office" xmlns:oel="http://schemas.microsoft.com/office/2019/extlst" xmlns:r="http://schemas.openxmlformats.org/officeDocument/2006/relationships" xmlns:m="http://schemas.openxmlformats.org/officeDocument/2006/math" xmlns:v="urn:schemas-microsoft-com:vml" xmlns:wp14="http://schemas.microsoft.com/office/word/2010/wordprocessingDrawing" xmlns:wp="http://schemas.openxmlformats.org/drawingml/2006/wordprocessingDrawing" xmlns:w10="urn:schemas-microsoft-com:office:word" xmlns:w="http://schemas.openxmlformats.org/wordprocessingml/2006/main" xmlns:w14="http://schemas.microsoft.com/office/word/2010/wordml" xmlns:w15="http://schemas.microsoft.com/office/word/2012/wordml" xmlns:w16cex="http://schemas.microsoft.com/office/word/2018/wordml/cex" xmlns:w16cid="http://schemas.microsoft.com/office/word/2016/wordml/cid" xmlns:w16="http://schemas.microsoft.com/office/word/2018/wordml" xmlns:w16sdtdh="http://schemas.microsoft.com/office/word/2020/wordml/sdtdatahash" xmlns:w16se="http://schemas.microsoft.com/office/word/2015/wordml/symex" xmlns:wpg="http://schemas.microsoft.com/office/word/2010/wordprocessingGroup" xmlns:wpi="http://schemas.microsoft.com/office/word/2010/wordprocessingInk" xmlns:wne="http://schemas.microsoft.com/office/word/2006/wordml" xmlns:wps="http://schemas.microsoft.com/office/word/2010/wordprocessingShape" mc:Ignorable="w14 w15 w16se w16cid w16 w16cex w16sdtdh wp14">
+  <w:sdt>
+    <w:sdtPr>
+      <w:id w:val="-1574272756"/>
+      <w:docPartObj>
+        <w:docPartGallery w:val="Page Numbers (Bottom of Page)"/>
+        <w:docPartUnique/>
+      </w:docPartObj>
+    </w:sdtPr>
+    <w:sdtEndPr>
+      <w:rPr>
+        <w:color w:val="7F7F7F" w:themeColor="background1" w:themeShade="7F"/>
+        <w:spacing w:val="60"/>
+      </w:rPr>
+    </w:sdtEndPr>
+    <w:sdtContent>
+      <w:p>
+        <w:pPr>
+          <w:pStyle w:val="Footer"/>
+          <w:pBdr>
+            <w:top w:val="single" w:sz="4" w:space="1" w:color="D9D9D9" w:themeColor="background1" w:themeShade="D9"/>
+          </w:pBdr>
+          <w:jc w:val="right"/>
+        </w:pPr>
+        <w:r>
+          <w:fldChar w:fldCharType="begin"/>
+        </w:r>
+        <w:r>
+          <w:instrText xml:space="preserve"> PAGE   \* MERGEFORMAT </w:instrText>
+        </w:r>
+        <w:r>
+          <w:fldChar w:fldCharType="separate"/>
+        </w:r>
+        <w:r>
+          <w:rPr>
+            <w:noProof/>
+          </w:rPr>
+          <w:t>2</w:t>
+        </w:r>
+        <w:r>
+          <w:rPr>
+            <w:noProof/>
+          </w:rPr>
+          <w:fldChar w:fldCharType="end"/>
+        </w:r>
+        <w:r>
+          <w:t xml:space="preserve"> | </w:t>
+        </w:r>
+        <w:r>
+          <w:rPr>
+            <w:color w:val="7F7F7F" w:themeColor="background1" w:themeShade="7F"/>
+            <w:spacing w:val="60"/>
+          </w:rPr>
+          <w:t>Page</w:t>
+        </w:r>
+      </w:p>
+    </w:sdtContent>
+  </w:sdt>
+  <w:p>
+    <w:pPr>
+      <w:pStyle w:val="Footer"/>
+    </w:pPr>
+  </w:p>
+</w:ftr>
+</file>
+
+<file path=word/footer3.xml><?xml version="1.0" encoding="utf-8"?>
+<w:ftr xmlns:wpc="http://schemas.microsoft.com/office/word/2010/wordprocessingCanvas" xmlns:cx="http://schemas.microsoft.com/office/drawing/2014/chartex" xmlns:cx1="http://schemas.microsoft.com/office/drawing/2015/9/8/chartex" xmlns:cx2="http://schemas.microsoft.com/office/drawing/2015/10/21/chartex" xmlns:cx3="http://schemas.microsoft.com/office/drawing/2016/5/9/chartex" xmlns:cx4="http://schemas.microsoft.com/office/drawing/2016/5/10/chartex" xmlns:cx5="http://schemas.microsoft.com/office/drawing/2016/5/11/chartex" xmlns:cx6="http://schemas.microsoft.com/office/drawing/2016/5/12/chartex" xmlns:cx7="http://schemas.microsoft.com/office/drawing/2016/5/13/chartex" xmlns:cx8="http://schemas.microsoft.com/office/drawing/2016/5/14/chartex" xmlns:mc="http://schemas.openxmlformats.org/markup-compatibility/2006" xmlns:aink="http://schemas.microsoft.com/office/drawing/2016/ink" xmlns:am3d="http://schemas.microsoft.com/office/drawing/2017/model3d" xmlns:o="urn:schemas-microsoft-com:office:office" xmlns:oel="http://schemas.microsoft.com/office/2019/extlst" xmlns:r="http://schemas.openxmlformats.org/officeDocument/2006/relationships" xmlns:m="http://schemas.openxmlformats.org/officeDocument/2006/math" xmlns:v="urn:schemas-microsoft-com:vml" xmlns:wp14="http://schemas.microsoft.com/office/word/2010/wordprocessingDrawing" xmlns:wp="http://schemas.openxmlformats.org/drawingml/2006/wordprocessingDrawing" xmlns:w10="urn:schemas-microsoft-com:office:word" xmlns:w="http://schemas.openxmlformats.org/wordprocessingml/2006/main" xmlns:w14="http://schemas.microsoft.com/office/word/2010/wordml" xmlns:w15="http://schemas.microsoft.com/office/word/2012/wordml" xmlns:w16cex="http://schemas.microsoft.com/office/word/2018/wordml/cex" xmlns:w16cid="http://schemas.microsoft.com/office/word/2016/wordml/cid" xmlns:w16="http://schemas.microsoft.com/office/word/2018/wordml" xmlns:w16sdtdh="http://schemas.microsoft.com/office/word/2020/wordml/sdtdatahash" xmlns:w16se="http://schemas.microsoft.com/office/word/2015/wordml/symex" xmlns:wpg="http://schemas.microsoft.com/office/word/2010/wordprocessingGroup" xmlns:wpi="http://schemas.microsoft.com/office/word/2010/wordprocessingInk" xmlns:wne="http://schemas.microsoft.com/office/word/2006/wordml" xmlns:wps="http://schemas.microsoft.com/office/word/2010/wordprocessingShape" mc:Ignorable="w14 w15 w16se w16cid w16 w16cex w16sdtdh wp14">
+  <w:p>
+    <w:pPr>
+      <w:pStyle w:val="Footer"/>
+    </w:pPr>
+  </w:p>
+</w:ftr>
+</file>
+
+<file path=word/footnotes.xml><?xml version="1.0" encoding="utf-8"?>
+<w:footnotes xmlns:wpc="http://schemas.microsoft.com/office/word/2010/wordprocessingCanvas" xmlns:cx="http://schemas.microsoft.com/office/drawing/2014/chartex" xmlns:cx1="http://schemas.microsoft.com/office/drawing/2015/9/8/chartex" xmlns:cx2="http://schemas.microsoft.com/office/drawing/2015/10/21/chartex" xmlns:cx3="http://schemas.microsoft.com/office/drawing/2016/5/9/chartex" xmlns:cx4="http://schemas.microsoft.com/office/drawing/2016/5/10/chartex" xmlns:cx5="http://schemas.microsoft.com/office/drawing/2016/5/11/chartex" xmlns:cx6="http://schemas.microsoft.com/office/drawing/2016/5/12/chartex" xmlns:cx7="http://schemas.microsoft.com/office/drawing/2016/5/13/chartex" xmlns:cx8="http://schemas.microsoft.com/office/drawing/2016/5/14/chartex" xmlns:mc="http://schemas.openxmlformats.org/markup-compatibility/2006" xmlns:aink="http://schemas.microsoft.com/office/drawing/2016/ink" xmlns:am3d="http://schemas.microsoft.com/office/drawing/2017/model3d" xmlns:o="urn:schemas-microsoft-com:office:office" xmlns:oel="http://schemas.microsoft.com/office/2019/extlst" xmlns:r="http://schemas.openxmlformats.org/officeDocument/2006/relationships" xmlns:m="http://schemas.openxmlformats.org/officeDocument/2006/math" xmlns:v="urn:schemas-microsoft-com:vml" xmlns:wp14="http://schemas.microsoft.com/office/word/2010/wordprocessingDrawing" xmlns:wp="http://schemas.openxmlformats.org/drawingml/2006/wordprocessingDrawing" xmlns:w10="urn:schemas-microsoft-com:office:word" xmlns:w="http://schemas.openxmlformats.org/wordprocessingml/2006/main" xmlns:w14="http://schemas.microsoft.com/office/word/2010/wordml" xmlns:w15="http://schemas.microsoft.com/office/word/2012/wordml" xmlns:w16cex="http://schemas.microsoft.com/office/word/2018/wordml/cex" xmlns:w16cid="http://schemas.microsoft.com/office/word/2016/wordml/cid" xmlns:w16="http://schemas.microsoft.com/office/word/2018/wordml" xmlns:w16sdtdh="http://schemas.microsoft.com/office/word/2020/wordml/sdtdatahash" xmlns:w16se="http://schemas.microsoft.com/office/word/2015/wordml/symex" xmlns:wpg="http://schemas.microsoft.com/office/word/2010/wordprocessingGroup" xmlns:wpi="http://schemas.microsoft.com/office/word/2010/wordprocessingInk" xmlns:wne="http://schemas.microsoft.com/office/word/2006/wordml" xmlns:wps="http://schemas.microsoft.com/office/word/2010/wordprocessingShape" mc:Ignorable="w14 w15 w16se w16cid w16 w16cex w16sdtdh wp14">
+  <w:footnote w:type="separator" w:id="-1">
+    <w:p>
+      <w:pPr>
+        <w:spacing w:after="0" w:line="240" w:lineRule="auto"/>
+      </w:pPr>
+      <w:r>
+        <w:separator/>
+      </w:r>
+    </w:p>
+  </w:footnote>
+  <w:footnote w:type="continuationSeparator" w:id="0">
+    <w:p>
+      <w:pPr>
+        <w:spacing w:after="0" w:line="240" w:lineRule="auto"/>
+      </w:pPr>
+      <w:r>
+        <w:continuationSeparator/>
+      </w:r>
+    </w:p>
+  </w:footnote>
+</w:footnotes>
+</file>
+
+<file path=word/header1.xml><?xml version="1.0" encoding="utf-8"?>
+<w:hdr xmlns:wpc="http://schemas.microsoft.com/office/word/2010/wordprocessingCanvas" xmlns:cx="http://schemas.microsoft.com/office/drawing/2014/chartex" xmlns:cx1="http://schemas.microsoft.com/office/drawing/2015/9/8/chartex" xmlns:cx2="http://schemas.microsoft.com/office/drawing/2015/10/21/chartex" xmlns:cx3="http://schemas.microsoft.com/office/drawing/2016/5/9/chartex" xmlns:cx4="http://schemas.microsoft.com/office/drawing/2016/5/10/chartex" xmlns:cx5="http://schemas.microsoft.com/office/drawing/2016/5/11/chartex" xmlns:cx6="http://schemas.microsoft.com/office/drawing/2016/5/12/chartex" xmlns:cx7="http://schemas.microsoft.com/office/drawing/2016/5/13/chartex" xmlns:cx8="http://schemas.microsoft.com/office/drawing/2016/5/14/chartex" xmlns:mc="http://schemas.openxmlformats.org/markup-compatibility/2006" xmlns:aink="http://schemas.microsoft.com/office/drawing/2016/ink" xmlns:am3d="http://schemas.microsoft.com/office/drawing/2017/model3d" xmlns:o="urn:schemas-microsoft-com:office:office" xmlns:oel="http://schemas.microsoft.com/office/2019/extlst" xmlns:r="http://schemas.openxmlformats.org/officeDocument/2006/relationships" xmlns:m="http://schemas.openxmlformats.org/officeDocument/2006/math" xmlns:v="urn:schemas-microsoft-com:vml" xmlns:wp14="http://schemas.microsoft.com/office/word/2010/wordprocessingDrawing" xmlns:wp="http://schemas.openxmlformats.org/drawingml/2006/wordprocessingDrawing" xmlns:w10="urn:schemas-microsoft-com:office:word" xmlns:w="http://schemas.openxmlformats.org/wordprocessingml/2006/main" xmlns:w14="http://schemas.microsoft.com/office/word/2010/wordml" xmlns:w15="http://schemas.microsoft.com/office/word/2012/wordml" xmlns:w16cex="http://schemas.microsoft.com/office/word/2018/wordml/cex" xmlns:w16cid="http://schemas.microsoft.com/office/word/2016/wordml/cid" xmlns:w16="http://schemas.microsoft.com/office/word/2018/wordml" xmlns:w16sdtdh="http://schemas.microsoft.com/office/word/2020/wordml/sdtdatahash" xmlns:w16se="http://schemas.microsoft.com/office/word/2015/wordml/symex" xmlns:wpg="http://schemas.microsoft.com/office/word/2010/wordprocessingGroup" xmlns:wpi="http://schemas.microsoft.com/office/word/2010/wordprocessingInk" xmlns:wne="http://schemas.microsoft.com/office/word/2006/wordml" xmlns:wps="http://schemas.microsoft.com/office/word/2010/wordprocessingShape" mc:Ignorable="w14 w15 w16se w16cid w16 w16cex w16sdtdh wp14">
+  <w:p>
+    <w:pPr>
+      <w:pStyle w:val="Header"/>
+    </w:pPr>
+  </w:p>
+</w:hdr>
+</file>
+
+<file path=word/header2.xml><?xml version="1.0" encoding="utf-8"?>
+<w:hdr xmlns:wpc="http://schemas.microsoft.com/office/word/2010/wordprocessingCanvas" xmlns:cx="http://schemas.microsoft.com/office/drawing/2014/chartex" xmlns:cx1="http://schemas.microsoft.com/office/drawing/2015/9/8/chartex" xmlns:cx2="http://schemas.microsoft.com/office/drawing/2015/10/21/chartex" xmlns:cx3="http://schemas.microsoft.com/office/drawing/2016/5/9/chartex" xmlns:cx4="http://schemas.microsoft.com/office/drawing/2016/5/10/chartex" xmlns:cx5="http://schemas.microsoft.com/office/drawing/2016/5/11/chartex" xmlns:cx6="http://schemas.microsoft.com/office/drawing/2016/5/12/chartex" xmlns:cx7="http://schemas.microsoft.com/office/drawing/2016/5/13/chartex" xmlns:cx8="http://schemas.microsoft.com/office/drawing/2016/5/14/chartex" xmlns:mc="http://schemas.openxmlformats.org/markup-compatibility/2006" xmlns:aink="http://schemas.microsoft.com/office/drawing/2016/ink" xmlns:am3d="http://schemas.microsoft.com/office/drawing/2017/model3d" xmlns:o="urn:schemas-microsoft-com:office:office" xmlns:oel="http://schemas.microsoft.com/office/2019/extlst" xmlns:r="http://schemas.openxmlformats.org/officeDocument/2006/relationships" xmlns:m="http://schemas.openxmlformats.org/officeDocument/2006/math" xmlns:v="urn:schemas-microsoft-com:vml" xmlns:wp14="http://schemas.microsoft.com/office/word/2010/wordprocessingDrawing" xmlns:wp="http://schemas.openxmlformats.org/drawingml/2006/wordprocessingDrawing" xmlns:w10="urn:schemas-microsoft-com:office:word" xmlns:w="http://schemas.openxmlformats.org/wordprocessingml/2006/main" xmlns:w14="http://schemas.microsoft.com/office/word/2010/wordml" xmlns:w15="http://schemas.microsoft.com/office/word/2012/wordml" xmlns:w16cex="http://schemas.microsoft.com/office/word/2018/wordml/cex" xmlns:w16cid="http://schemas.microsoft.com/office/word/2016/wordml/cid" xmlns:w16="http://schemas.microsoft.com/office/word/2018/wordml" xmlns:w16sdtdh="http://schemas.microsoft.com/office/word/2020/wordml/sdtdatahash" xmlns:w16se="http://schemas.microsoft.com/office/word/2015/wordml/symex" xmlns:wpg="http://schemas.microsoft.com/office/word/2010/wordprocessingGroup" xmlns:wpi="http://schemas.microsoft.com/office/word/2010/wordprocessingInk" xmlns:wne="http://schemas.microsoft.com/office/word/2006/wordml" xmlns:wps="http://schemas.microsoft.com/office/word/2010/wordprocessingShape" mc:Ignorable="w14 w15 w16se w16cid w16 w16cex w16sdtdh wp14">
+  <w:p>
+    <w:pPr>
+      <w:pStyle w:val="Header"/>
+    </w:pPr>
+  </w:p>
+</w:hdr>
+</file>
+
+<file path=word/header3.xml><?xml version="1.0" encoding="utf-8"?>
+<w:hdr xmlns:wpc="http://schemas.microsoft.com/office/word/2010/wordprocessingCanvas" xmlns:cx="http://schemas.microsoft.com/office/drawing/2014/chartex" xmlns:cx1="http://schemas.microsoft.com/office/drawing/2015/9/8/chartex" xmlns:cx2="http://schemas.microsoft.com/office/drawing/2015/10/21/chartex" xmlns:cx3="http://schemas.microsoft.com/office/drawing/2016/5/9/chartex" xmlns:cx4="http://schemas.microsoft.com/office/drawing/2016/5/10/chartex" xmlns:cx5="http://schemas.microsoft.com/office/drawing/2016/5/11/chartex" xmlns:cx6="http://schemas.microsoft.com/office/drawing/2016/5/12/chartex" xmlns:cx7="http://schemas.microsoft.com/office/drawing/2016/5/13/chartex" xmlns:cx8="http://schemas.microsoft.com/office/drawing/2016/5/14/chartex" xmlns:mc="http://schemas.openxmlformats.org/markup-compatibility/2006" xmlns:aink="http://schemas.microsoft.com/office/drawing/2016/ink" xmlns:am3d="http://schemas.microsoft.com/office/drawing/2017/model3d" xmlns:o="urn:schemas-microsoft-com:office:office" xmlns:oel="http://schemas.microsoft.com/office/2019/extlst" xmlns:r="http://schemas.openxmlformats.org/officeDocument/2006/relationships" xmlns:m="http://schemas.openxmlformats.org/officeDocument/2006/math" xmlns:v="urn:schemas-microsoft-com:vml" xmlns:wp14="http://schemas.microsoft.com/office/word/2010/wordprocessingDrawing" xmlns:wp="http://schemas.openxmlformats.org/drawingml/2006/wordprocessingDrawing" xmlns:w10="urn:schemas-microsoft-com:office:word" xmlns:w="http://schemas.openxmlformats.org/wordprocessingml/2006/main" xmlns:w14="http://schemas.microsoft.com/office/word/2010/wordml" xmlns:w15="http://schemas.microsoft.com/office/word/2012/wordml" xmlns:w16cex="http://schemas.microsoft.com/office/word/2018/wordml/cex" xmlns:w16cid="http://schemas.microsoft.com/office/word/2016/wordml/cid" xmlns:w16="http://schemas.microsoft.com/office/word/2018/wordml" xmlns:w16sdtdh="http://schemas.microsoft.com/office/word/2020/wordml/sdtdatahash" xmlns:w16se="http://schemas.microsoft.com/office/word/2015/wordml/symex" xmlns:wpg="http://schemas.microsoft.com/office/word/2010/wordprocessingGroup" xmlns:wpi="http://schemas.microsoft.com/office/word/2010/wordprocessingInk" xmlns:wne="http://schemas.microsoft.com/office/word/2006/wordml" xmlns:wps="http://schemas.microsoft.com/office/word/2010/wordprocessingShape" mc:Ignorable="w14 w15 w16se w16cid w16 w16cex w16sdtdh wp14">
+  <w:p>
+    <w:pPr>
+      <w:pStyle w:val="Header"/>
+    </w:pPr>
+  </w:p>
+</w:hdr>
 </file>
 
 <file path=word/numbering.xml><?xml version="1.0" encoding="utf-8"?>
@@ -4699,9 +5233,9 @@
     </w:lvl>
   </w:abstractNum>
   <w:abstractNum w:abstractNumId="1" w15:restartNumberingAfterBreak="0">
-    <w:nsid w:val="22722037"/>
+    <w:nsid w:val="091E68D9"/>
     <w:multiLevelType w:val="hybridMultilevel"/>
-    <w:tmpl w:val="FAEA9F22"/>
+    <w:tmpl w:val="982666D8"/>
     <w:lvl w:ilvl="0" w:tplc="0409000F">
       <w:start w:val="1"/>
       <w:numFmt w:val="decimal"/>
@@ -4788,9 +5322,9 @@
     </w:lvl>
   </w:abstractNum>
   <w:abstractNum w:abstractNumId="2" w15:restartNumberingAfterBreak="0">
-    <w:nsid w:val="300617C5"/>
+    <w:nsid w:val="22722037"/>
     <w:multiLevelType w:val="hybridMultilevel"/>
-    <w:tmpl w:val="EB5CD4A4"/>
+    <w:tmpl w:val="FAEA9F22"/>
     <w:lvl w:ilvl="0" w:tplc="0409000F">
       <w:start w:val="1"/>
       <w:numFmt w:val="decimal"/>
@@ -4877,16 +5411,16 @@
     </w:lvl>
   </w:abstractNum>
   <w:abstractNum w:abstractNumId="3" w15:restartNumberingAfterBreak="0">
-    <w:nsid w:val="3E5618CB"/>
+    <w:nsid w:val="300617C5"/>
     <w:multiLevelType w:val="hybridMultilevel"/>
-    <w:tmpl w:val="B7C45830"/>
-    <w:lvl w:ilvl="0" w:tplc="7212962C">
+    <w:tmpl w:val="EB5CD4A4"/>
+    <w:lvl w:ilvl="0" w:tplc="0409000F">
       <w:start w:val="1"/>
       <w:numFmt w:val="decimal"/>
       <w:lvlText w:val="%1."/>
       <w:lvlJc w:val="left"/>
       <w:pPr>
-        <w:ind w:left="1080" w:hanging="360"/>
+        <w:ind w:left="720" w:hanging="360"/>
       </w:pPr>
       <w:rPr>
         <w:rFonts w:hint="default"/>
@@ -4898,7 +5432,7 @@
       <w:lvlText w:val="%2."/>
       <w:lvlJc w:val="left"/>
       <w:pPr>
-        <w:ind w:left="1800" w:hanging="360"/>
+        <w:ind w:left="1440" w:hanging="360"/>
       </w:pPr>
     </w:lvl>
     <w:lvl w:ilvl="2" w:tplc="0409001B" w:tentative="1">
@@ -4907,7 +5441,7 @@
       <w:lvlText w:val="%3."/>
       <w:lvlJc w:val="right"/>
       <w:pPr>
-        <w:ind w:left="2520" w:hanging="180"/>
+        <w:ind w:left="2160" w:hanging="180"/>
       </w:pPr>
     </w:lvl>
     <w:lvl w:ilvl="3" w:tplc="0409000F" w:tentative="1">
@@ -4916,7 +5450,7 @@
       <w:lvlText w:val="%4."/>
       <w:lvlJc w:val="left"/>
       <w:pPr>
-        <w:ind w:left="3240" w:hanging="360"/>
+        <w:ind w:left="2880" w:hanging="360"/>
       </w:pPr>
     </w:lvl>
     <w:lvl w:ilvl="4" w:tplc="04090019" w:tentative="1">
@@ -4925,7 +5459,7 @@
       <w:lvlText w:val="%5."/>
       <w:lvlJc w:val="left"/>
       <w:pPr>
-        <w:ind w:left="3960" w:hanging="360"/>
+        <w:ind w:left="3600" w:hanging="360"/>
       </w:pPr>
     </w:lvl>
     <w:lvl w:ilvl="5" w:tplc="0409001B" w:tentative="1">
@@ -4934,7 +5468,7 @@
       <w:lvlText w:val="%6."/>
       <w:lvlJc w:val="right"/>
       <w:pPr>
-        <w:ind w:left="4680" w:hanging="180"/>
+        <w:ind w:left="4320" w:hanging="180"/>
       </w:pPr>
     </w:lvl>
     <w:lvl w:ilvl="6" w:tplc="0409000F" w:tentative="1">
@@ -4943,7 +5477,7 @@
       <w:lvlText w:val="%7."/>
       <w:lvlJc w:val="left"/>
       <w:pPr>
-        <w:ind w:left="5400" w:hanging="360"/>
+        <w:ind w:left="5040" w:hanging="360"/>
       </w:pPr>
     </w:lvl>
     <w:lvl w:ilvl="7" w:tplc="04090019" w:tentative="1">
@@ -4952,7 +5486,7 @@
       <w:lvlText w:val="%8."/>
       <w:lvlJc w:val="left"/>
       <w:pPr>
-        <w:ind w:left="6120" w:hanging="360"/>
+        <w:ind w:left="5760" w:hanging="360"/>
       </w:pPr>
     </w:lvl>
     <w:lvl w:ilvl="8" w:tplc="0409001B" w:tentative="1">
@@ -4961,11 +5495,100 @@
       <w:lvlText w:val="%9."/>
       <w:lvlJc w:val="right"/>
       <w:pPr>
-        <w:ind w:left="6840" w:hanging="180"/>
+        <w:ind w:left="6480" w:hanging="180"/>
       </w:pPr>
     </w:lvl>
   </w:abstractNum>
   <w:abstractNum w:abstractNumId="4" w15:restartNumberingAfterBreak="0">
+    <w:nsid w:val="3E5618CB"/>
+    <w:multiLevelType w:val="hybridMultilevel"/>
+    <w:tmpl w:val="B7C45830"/>
+    <w:lvl w:ilvl="0" w:tplc="7212962C">
+      <w:start w:val="1"/>
+      <w:numFmt w:val="decimal"/>
+      <w:lvlText w:val="%1."/>
+      <w:lvlJc w:val="left"/>
+      <w:pPr>
+        <w:ind w:left="1080" w:hanging="360"/>
+      </w:pPr>
+      <w:rPr>
+        <w:rFonts w:hint="default"/>
+      </w:rPr>
+    </w:lvl>
+    <w:lvl w:ilvl="1" w:tplc="04090019" w:tentative="1">
+      <w:start w:val="1"/>
+      <w:numFmt w:val="lowerLetter"/>
+      <w:lvlText w:val="%2."/>
+      <w:lvlJc w:val="left"/>
+      <w:pPr>
+        <w:ind w:left="1800" w:hanging="360"/>
+      </w:pPr>
+    </w:lvl>
+    <w:lvl w:ilvl="2" w:tplc="0409001B" w:tentative="1">
+      <w:start w:val="1"/>
+      <w:numFmt w:val="lowerRoman"/>
+      <w:lvlText w:val="%3."/>
+      <w:lvlJc w:val="right"/>
+      <w:pPr>
+        <w:ind w:left="2520" w:hanging="180"/>
+      </w:pPr>
+    </w:lvl>
+    <w:lvl w:ilvl="3" w:tplc="0409000F" w:tentative="1">
+      <w:start w:val="1"/>
+      <w:numFmt w:val="decimal"/>
+      <w:lvlText w:val="%4."/>
+      <w:lvlJc w:val="left"/>
+      <w:pPr>
+        <w:ind w:left="3240" w:hanging="360"/>
+      </w:pPr>
+    </w:lvl>
+    <w:lvl w:ilvl="4" w:tplc="04090019" w:tentative="1">
+      <w:start w:val="1"/>
+      <w:numFmt w:val="lowerLetter"/>
+      <w:lvlText w:val="%5."/>
+      <w:lvlJc w:val="left"/>
+      <w:pPr>
+        <w:ind w:left="3960" w:hanging="360"/>
+      </w:pPr>
+    </w:lvl>
+    <w:lvl w:ilvl="5" w:tplc="0409001B" w:tentative="1">
+      <w:start w:val="1"/>
+      <w:numFmt w:val="lowerRoman"/>
+      <w:lvlText w:val="%6."/>
+      <w:lvlJc w:val="right"/>
+      <w:pPr>
+        <w:ind w:left="4680" w:hanging="180"/>
+      </w:pPr>
+    </w:lvl>
+    <w:lvl w:ilvl="6" w:tplc="0409000F" w:tentative="1">
+      <w:start w:val="1"/>
+      <w:numFmt w:val="decimal"/>
+      <w:lvlText w:val="%7."/>
+      <w:lvlJc w:val="left"/>
+      <w:pPr>
+        <w:ind w:left="5400" w:hanging="360"/>
+      </w:pPr>
+    </w:lvl>
+    <w:lvl w:ilvl="7" w:tplc="04090019" w:tentative="1">
+      <w:start w:val="1"/>
+      <w:numFmt w:val="lowerLetter"/>
+      <w:lvlText w:val="%8."/>
+      <w:lvlJc w:val="left"/>
+      <w:pPr>
+        <w:ind w:left="6120" w:hanging="360"/>
+      </w:pPr>
+    </w:lvl>
+    <w:lvl w:ilvl="8" w:tplc="0409001B" w:tentative="1">
+      <w:start w:val="1"/>
+      <w:numFmt w:val="lowerRoman"/>
+      <w:lvlText w:val="%9."/>
+      <w:lvlJc w:val="right"/>
+      <w:pPr>
+        <w:ind w:left="6840" w:hanging="180"/>
+      </w:pPr>
+    </w:lvl>
+  </w:abstractNum>
+  <w:abstractNum w:abstractNumId="5" w15:restartNumberingAfterBreak="0">
     <w:nsid w:val="5B6A39C2"/>
     <w:multiLevelType w:val="hybridMultilevel"/>
     <w:tmpl w:val="0FA8E4EC"/>
@@ -5079,19 +5702,22 @@
     </w:lvl>
   </w:abstractNum>
   <w:num w:numId="1" w16cid:durableId="1722560627">
-    <w:abstractNumId w:val="2"/>
+    <w:abstractNumId w:val="3"/>
   </w:num>
   <w:num w:numId="2" w16cid:durableId="148985753">
     <w:abstractNumId w:val="0"/>
   </w:num>
   <w:num w:numId="3" w16cid:durableId="2091153846">
-    <w:abstractNumId w:val="1"/>
+    <w:abstractNumId w:val="2"/>
   </w:num>
   <w:num w:numId="4" w16cid:durableId="716125202">
+    <w:abstractNumId w:val="5"/>
+  </w:num>
+  <w:num w:numId="5" w16cid:durableId="1065566156">
     <w:abstractNumId w:val="4"/>
   </w:num>
-  <w:num w:numId="5" w16cid:durableId="1065566156">
-    <w:abstractNumId w:val="3"/>
+  <w:num w:numId="6" w16cid:durableId="1106772990">
+    <w:abstractNumId w:val="1"/>
   </w:num>
 </w:numbering>
 </file>
@@ -5570,6 +6196,50 @@
       <w:u w:val="single"/>
     </w:rPr>
   </w:style>
+  <w:style w:type="paragraph" w:styleId="Header">
+    <w:name w:val="header"/>
+    <w:basedOn w:val="Normal"/>
+    <w:link w:val="HeaderChar"/>
+    <w:uiPriority w:val="99"/>
+    <w:unhideWhenUsed/>
+    <w:rsid w:val="00AB7D63"/>
+    <w:pPr>
+      <w:tabs>
+        <w:tab w:val="center" w:pos="4680"/>
+        <w:tab w:val="right" w:pos="9360"/>
+      </w:tabs>
+      <w:spacing w:after="0" w:line="240" w:lineRule="auto"/>
+    </w:pPr>
+  </w:style>
+  <w:style w:type="character" w:customStyle="1" w:styleId="HeaderChar">
+    <w:name w:val="Header Char"/>
+    <w:basedOn w:val="DefaultParagraphFont"/>
+    <w:link w:val="Header"/>
+    <w:uiPriority w:val="99"/>
+    <w:rsid w:val="00AB7D63"/>
+  </w:style>
+  <w:style w:type="paragraph" w:styleId="Footer">
+    <w:name w:val="footer"/>
+    <w:basedOn w:val="Normal"/>
+    <w:link w:val="FooterChar"/>
+    <w:uiPriority w:val="99"/>
+    <w:unhideWhenUsed/>
+    <w:rsid w:val="00AB7D63"/>
+    <w:pPr>
+      <w:tabs>
+        <w:tab w:val="center" w:pos="4680"/>
+        <w:tab w:val="right" w:pos="9360"/>
+      </w:tabs>
+      <w:spacing w:after="0" w:line="240" w:lineRule="auto"/>
+    </w:pPr>
+  </w:style>
+  <w:style w:type="character" w:customStyle="1" w:styleId="FooterChar">
+    <w:name w:val="Footer Char"/>
+    <w:basedOn w:val="DefaultParagraphFont"/>
+    <w:link w:val="Footer"/>
+    <w:uiPriority w:val="99"/>
+    <w:rsid w:val="00AB7D63"/>
+  </w:style>
 </w:styles>
 </file>
 

</xml_diff>